<commit_message>
Update 2.0 Memoria Técnica
</commit_message>
<xml_diff>
--- a/Memoria-proyecto.docx
+++ b/Memoria-proyecto.docx
@@ -227,7 +227,7 @@
         <w:ind w:left="431" w:hanging="431"/>
       </w:pPr>
       <w:bookmarkStart w:id="1" w:name="_Toc196687686"/>
-      <w:bookmarkStart w:id="2" w:name="_Toc197945044"/>
+      <w:bookmarkStart w:id="2" w:name="_Toc199093169"/>
       <w:r>
         <w:lastRenderedPageBreak/>
         <w:t>Índ</w:t>
@@ -297,7 +297,7 @@
         </w:rPr>
         <w:fldChar w:fldCharType="separate"/>
       </w:r>
-      <w:hyperlink w:anchor="_Toc197945044" w:history="1">
+      <w:hyperlink w:anchor="_Toc199093169" w:history="1">
         <w:r>
           <w:rPr>
             <w:rStyle w:val="Hipervnculo"/>
@@ -324,7 +324,7 @@
             <w:noProof/>
             <w:webHidden/>
           </w:rPr>
-          <w:instrText xml:space="preserve"> PAGEREF _Toc197945044 \h </w:instrText>
+          <w:instrText xml:space="preserve"> PAGEREF _Toc199093169 \h </w:instrText>
         </w:r>
         <w:r>
           <w:rPr>
@@ -374,7 +374,7 @@
           <w14:ligatures w14:val="standardContextual"/>
         </w:rPr>
       </w:pPr>
-      <w:hyperlink w:anchor="_Toc197945045" w:history="1">
+      <w:hyperlink w:anchor="_Toc199093170" w:history="1">
         <w:r>
           <w:rPr>
             <w:rStyle w:val="Hipervnculo"/>
@@ -422,7 +422,7 @@
             <w:noProof/>
             <w:webHidden/>
           </w:rPr>
-          <w:instrText xml:space="preserve"> PAGEREF _Toc197945045 \h </w:instrText>
+          <w:instrText xml:space="preserve"> PAGEREF _Toc199093170 \h </w:instrText>
         </w:r>
         <w:r>
           <w:rPr>
@@ -442,7 +442,7 @@
             <w:noProof/>
             <w:webHidden/>
           </w:rPr>
-          <w:t>3</w:t>
+          <w:t>4</w:t>
         </w:r>
         <w:r>
           <w:rPr>
@@ -472,7 +472,7 @@
           <w14:ligatures w14:val="standardContextual"/>
         </w:rPr>
       </w:pPr>
-      <w:hyperlink w:anchor="_Toc197945046" w:history="1">
+      <w:hyperlink w:anchor="_Toc199093171" w:history="1">
         <w:r>
           <w:rPr>
             <w:rStyle w:val="Hipervnculo"/>
@@ -520,7 +520,7 @@
             <w:noProof/>
             <w:webHidden/>
           </w:rPr>
-          <w:instrText xml:space="preserve"> PAGEREF _Toc197945046 \h </w:instrText>
+          <w:instrText xml:space="preserve"> PAGEREF _Toc199093171 \h </w:instrText>
         </w:r>
         <w:r>
           <w:rPr>
@@ -540,7 +540,7 @@
             <w:noProof/>
             <w:webHidden/>
           </w:rPr>
-          <w:t>3</w:t>
+          <w:t>4</w:t>
         </w:r>
         <w:r>
           <w:rPr>
@@ -570,7 +570,7 @@
           <w14:ligatures w14:val="standardContextual"/>
         </w:rPr>
       </w:pPr>
-      <w:hyperlink w:anchor="_Toc197945047" w:history="1">
+      <w:hyperlink w:anchor="_Toc199093172" w:history="1">
         <w:r>
           <w:rPr>
             <w:rStyle w:val="Hipervnculo"/>
@@ -618,7 +618,7 @@
             <w:noProof/>
             <w:webHidden/>
           </w:rPr>
-          <w:instrText xml:space="preserve"> PAGEREF _Toc197945047 \h </w:instrText>
+          <w:instrText xml:space="preserve"> PAGEREF _Toc199093172 \h </w:instrText>
         </w:r>
         <w:r>
           <w:rPr>
@@ -638,7 +638,7 @@
             <w:noProof/>
             <w:webHidden/>
           </w:rPr>
-          <w:t>3</w:t>
+          <w:t>4</w:t>
         </w:r>
         <w:r>
           <w:rPr>
@@ -668,7 +668,7 @@
           <w14:ligatures w14:val="standardContextual"/>
         </w:rPr>
       </w:pPr>
-      <w:hyperlink w:anchor="_Toc197945048" w:history="1">
+      <w:hyperlink w:anchor="_Toc199093173" w:history="1">
         <w:r>
           <w:rPr>
             <w:rStyle w:val="Hipervnculo"/>
@@ -716,7 +716,7 @@
             <w:noProof/>
             <w:webHidden/>
           </w:rPr>
-          <w:instrText xml:space="preserve"> PAGEREF _Toc197945048 \h </w:instrText>
+          <w:instrText xml:space="preserve"> PAGEREF _Toc199093173 \h </w:instrText>
         </w:r>
         <w:r>
           <w:rPr>
@@ -736,7 +736,7 @@
             <w:noProof/>
             <w:webHidden/>
           </w:rPr>
-          <w:t>4</w:t>
+          <w:t>6</w:t>
         </w:r>
         <w:r>
           <w:rPr>
@@ -766,7 +766,7 @@
           <w14:ligatures w14:val="standardContextual"/>
         </w:rPr>
       </w:pPr>
-      <w:hyperlink w:anchor="_Toc197945049" w:history="1">
+      <w:hyperlink w:anchor="_Toc199093174" w:history="1">
         <w:r>
           <w:rPr>
             <w:rStyle w:val="Hipervnculo"/>
@@ -816,7 +816,7 @@
             <w:noProof/>
             <w:webHidden/>
           </w:rPr>
-          <w:instrText xml:space="preserve"> PAGEREF _Toc197945049 \h </w:instrText>
+          <w:instrText xml:space="preserve"> PAGEREF _Toc199093174 \h </w:instrText>
         </w:r>
         <w:r>
           <w:rPr>
@@ -836,7 +836,7 @@
             <w:noProof/>
             <w:webHidden/>
           </w:rPr>
-          <w:t>4</w:t>
+          <w:t>6</w:t>
         </w:r>
         <w:r>
           <w:rPr>
@@ -866,7 +866,7 @@
           <w14:ligatures w14:val="standardContextual"/>
         </w:rPr>
       </w:pPr>
-      <w:hyperlink w:anchor="_Toc197945050" w:history="1">
+      <w:hyperlink w:anchor="_Toc199093175" w:history="1">
         <w:r>
           <w:rPr>
             <w:rStyle w:val="Hipervnculo"/>
@@ -914,7 +914,7 @@
             <w:noProof/>
             <w:webHidden/>
           </w:rPr>
-          <w:instrText xml:space="preserve"> PAGEREF _Toc197945050 \h </w:instrText>
+          <w:instrText xml:space="preserve"> PAGEREF _Toc199093175 \h </w:instrText>
         </w:r>
         <w:r>
           <w:rPr>
@@ -934,7 +934,7 @@
             <w:noProof/>
             <w:webHidden/>
           </w:rPr>
-          <w:t>5</w:t>
+          <w:t>7</w:t>
         </w:r>
         <w:r>
           <w:rPr>
@@ -964,7 +964,7 @@
           <w14:ligatures w14:val="standardContextual"/>
         </w:rPr>
       </w:pPr>
-      <w:hyperlink w:anchor="_Toc197945051" w:history="1">
+      <w:hyperlink w:anchor="_Toc199093176" w:history="1">
         <w:r>
           <w:rPr>
             <w:rStyle w:val="Hipervnculo"/>
@@ -1012,7 +1012,7 @@
             <w:noProof/>
             <w:webHidden/>
           </w:rPr>
-          <w:instrText xml:space="preserve"> PAGEREF _Toc197945051 \h </w:instrText>
+          <w:instrText xml:space="preserve"> PAGEREF _Toc199093176 \h </w:instrText>
         </w:r>
         <w:r>
           <w:rPr>
@@ -1032,7 +1032,7 @@
             <w:noProof/>
             <w:webHidden/>
           </w:rPr>
-          <w:t>5</w:t>
+          <w:t>7</w:t>
         </w:r>
         <w:r>
           <w:rPr>
@@ -1062,7 +1062,7 @@
           <w14:ligatures w14:val="standardContextual"/>
         </w:rPr>
       </w:pPr>
-      <w:hyperlink w:anchor="_Toc197945052" w:history="1">
+      <w:hyperlink w:anchor="_Toc199093177" w:history="1">
         <w:r>
           <w:rPr>
             <w:rStyle w:val="Hipervnculo"/>
@@ -1110,7 +1110,7 @@
             <w:noProof/>
             <w:webHidden/>
           </w:rPr>
-          <w:instrText xml:space="preserve"> PAGEREF _Toc197945052 \h </w:instrText>
+          <w:instrText xml:space="preserve"> PAGEREF _Toc199093177 \h </w:instrText>
         </w:r>
         <w:r>
           <w:rPr>
@@ -1130,7 +1130,7 @@
             <w:noProof/>
             <w:webHidden/>
           </w:rPr>
-          <w:t>6</w:t>
+          <w:t>8</w:t>
         </w:r>
         <w:r>
           <w:rPr>
@@ -1160,7 +1160,7 @@
           <w14:ligatures w14:val="standardContextual"/>
         </w:rPr>
       </w:pPr>
-      <w:hyperlink w:anchor="_Toc197945053" w:history="1">
+      <w:hyperlink w:anchor="_Toc199093178" w:history="1">
         <w:r>
           <w:rPr>
             <w:rStyle w:val="Hipervnculo"/>
@@ -1208,7 +1208,7 @@
             <w:noProof/>
             <w:webHidden/>
           </w:rPr>
-          <w:instrText xml:space="preserve"> PAGEREF _Toc197945053 \h </w:instrText>
+          <w:instrText xml:space="preserve"> PAGEREF _Toc199093178 \h </w:instrText>
         </w:r>
         <w:r>
           <w:rPr>
@@ -1228,7 +1228,7 @@
             <w:noProof/>
             <w:webHidden/>
           </w:rPr>
-          <w:t>6</w:t>
+          <w:t>8</w:t>
         </w:r>
         <w:r>
           <w:rPr>
@@ -1258,7 +1258,7 @@
           <w14:ligatures w14:val="standardContextual"/>
         </w:rPr>
       </w:pPr>
-      <w:hyperlink w:anchor="_Toc197945054" w:history="1">
+      <w:hyperlink w:anchor="_Toc199093179" w:history="1">
         <w:r>
           <w:rPr>
             <w:rStyle w:val="Hipervnculo"/>
@@ -1306,7 +1306,7 @@
             <w:noProof/>
             <w:webHidden/>
           </w:rPr>
-          <w:instrText xml:space="preserve"> PAGEREF _Toc197945054 \h </w:instrText>
+          <w:instrText xml:space="preserve"> PAGEREF _Toc199093179 \h </w:instrText>
         </w:r>
         <w:r>
           <w:rPr>
@@ -1326,7 +1326,7 @@
             <w:noProof/>
             <w:webHidden/>
           </w:rPr>
-          <w:t>9</w:t>
+          <w:t>11</w:t>
         </w:r>
         <w:r>
           <w:rPr>
@@ -1356,7 +1356,7 @@
           <w14:ligatures w14:val="standardContextual"/>
         </w:rPr>
       </w:pPr>
-      <w:hyperlink w:anchor="_Toc197945055" w:history="1">
+      <w:hyperlink w:anchor="_Toc199093180" w:history="1">
         <w:r>
           <w:rPr>
             <w:rStyle w:val="Hipervnculo"/>
@@ -1404,7 +1404,7 @@
             <w:noProof/>
             <w:webHidden/>
           </w:rPr>
-          <w:instrText xml:space="preserve"> PAGEREF _Toc197945055 \h </w:instrText>
+          <w:instrText xml:space="preserve"> PAGEREF _Toc199093180 \h </w:instrText>
         </w:r>
         <w:r>
           <w:rPr>
@@ -1424,7 +1424,7 @@
             <w:noProof/>
             <w:webHidden/>
           </w:rPr>
-          <w:t>9</w:t>
+          <w:t>11</w:t>
         </w:r>
         <w:r>
           <w:rPr>
@@ -1454,7 +1454,7 @@
           <w14:ligatures w14:val="standardContextual"/>
         </w:rPr>
       </w:pPr>
-      <w:hyperlink w:anchor="_Toc197945056" w:history="1">
+      <w:hyperlink w:anchor="_Toc199093181" w:history="1">
         <w:r>
           <w:rPr>
             <w:rStyle w:val="Hipervnculo"/>
@@ -1502,7 +1502,7 @@
             <w:noProof/>
             <w:webHidden/>
           </w:rPr>
-          <w:instrText xml:space="preserve"> PAGEREF _Toc197945056 \h </w:instrText>
+          <w:instrText xml:space="preserve"> PAGEREF _Toc199093181 \h </w:instrText>
         </w:r>
         <w:r>
           <w:rPr>
@@ -1522,7 +1522,7 @@
             <w:noProof/>
             <w:webHidden/>
           </w:rPr>
-          <w:t>9</w:t>
+          <w:t>12</w:t>
         </w:r>
         <w:r>
           <w:rPr>
@@ -1535,6 +1535,102 @@
     </w:p>
     <w:p>
       <w:pPr>
+        <w:pStyle w:val="TDC3"/>
+        <w:tabs>
+          <w:tab w:val="left" w:pos="1320"/>
+          <w:tab w:val="right" w:pos="9347"/>
+        </w:tabs>
+        <w:rPr>
+          <w:rFonts w:eastAsiaTheme="minorEastAsia" w:cstheme="minorBidi"/>
+          <w:noProof/>
+          <w:kern w:val="2"/>
+          <w:sz w:val="24"/>
+          <w:szCs w:val="24"/>
+          <w:lang w:val="es-ES" w:eastAsia="es-ES"/>
+          <w14:ligatures w14:val="standardContextual"/>
+        </w:rPr>
+      </w:pPr>
+      <w:hyperlink w:anchor="_Toc199093182" w:history="1">
+        <w:r>
+          <w:rPr>
+            <w:rStyle w:val="Hipervnculo"/>
+            <w:noProof/>
+            <w:lang w:val="es-ES" w:eastAsia="es-ES"/>
+          </w:rPr>
+          <w:t>4.2.1</w:t>
+        </w:r>
+        <w:r>
+          <w:rPr>
+            <w:rFonts w:eastAsiaTheme="minorEastAsia" w:cstheme="minorBidi"/>
+            <w:noProof/>
+            <w:kern w:val="2"/>
+            <w:sz w:val="24"/>
+            <w:szCs w:val="24"/>
+            <w:lang w:val="es-ES" w:eastAsia="es-ES"/>
+            <w14:ligatures w14:val="standardContextual"/>
+          </w:rPr>
+          <w:tab/>
+        </w:r>
+        <w:r>
+          <w:rPr>
+            <w:rStyle w:val="Hipervnculo"/>
+            <w:noProof/>
+            <w:lang w:val="es-ES" w:eastAsia="es-ES"/>
+          </w:rPr>
+          <w:t>Operativa básica para pedir cita:</w:t>
+        </w:r>
+        <w:r>
+          <w:rPr>
+            <w:noProof/>
+            <w:webHidden/>
+          </w:rPr>
+          <w:tab/>
+        </w:r>
+        <w:r>
+          <w:rPr>
+            <w:noProof/>
+            <w:webHidden/>
+          </w:rPr>
+          <w:fldChar w:fldCharType="begin"/>
+        </w:r>
+        <w:r>
+          <w:rPr>
+            <w:noProof/>
+            <w:webHidden/>
+          </w:rPr>
+          <w:instrText xml:space="preserve"> PAGEREF _Toc199093182 \h </w:instrText>
+        </w:r>
+        <w:r>
+          <w:rPr>
+            <w:noProof/>
+            <w:webHidden/>
+          </w:rPr>
+        </w:r>
+        <w:r>
+          <w:rPr>
+            <w:noProof/>
+            <w:webHidden/>
+          </w:rPr>
+          <w:fldChar w:fldCharType="separate"/>
+        </w:r>
+        <w:r>
+          <w:rPr>
+            <w:noProof/>
+            <w:webHidden/>
+          </w:rPr>
+          <w:t>13</w:t>
+        </w:r>
+        <w:r>
+          <w:rPr>
+            <w:noProof/>
+            <w:webHidden/>
+          </w:rPr>
+          <w:fldChar w:fldCharType="end"/>
+        </w:r>
+      </w:hyperlink>
+    </w:p>
+    <w:p>
+      <w:pPr>
         <w:pStyle w:val="TDC2"/>
         <w:tabs>
           <w:tab w:val="left" w:pos="880"/>
@@ -1552,7 +1648,7 @@
           <w14:ligatures w14:val="standardContextual"/>
         </w:rPr>
       </w:pPr>
-      <w:hyperlink w:anchor="_Toc197945057" w:history="1">
+      <w:hyperlink w:anchor="_Toc199093183" w:history="1">
         <w:r>
           <w:rPr>
             <w:rStyle w:val="Hipervnculo"/>
@@ -1600,7 +1696,7 @@
             <w:noProof/>
             <w:webHidden/>
           </w:rPr>
-          <w:instrText xml:space="preserve"> PAGEREF _Toc197945057 \h </w:instrText>
+          <w:instrText xml:space="preserve"> PAGEREF _Toc199093183 \h </w:instrText>
         </w:r>
         <w:r>
           <w:rPr>
@@ -1620,7 +1716,7 @@
             <w:noProof/>
             <w:webHidden/>
           </w:rPr>
-          <w:t>9</w:t>
+          <w:t>14</w:t>
         </w:r>
         <w:r>
           <w:rPr>
@@ -1633,6 +1729,198 @@
     </w:p>
     <w:p>
       <w:pPr>
+        <w:pStyle w:val="TDC3"/>
+        <w:tabs>
+          <w:tab w:val="left" w:pos="1320"/>
+          <w:tab w:val="right" w:pos="9347"/>
+        </w:tabs>
+        <w:rPr>
+          <w:rFonts w:eastAsiaTheme="minorEastAsia" w:cstheme="minorBidi"/>
+          <w:noProof/>
+          <w:kern w:val="2"/>
+          <w:sz w:val="24"/>
+          <w:szCs w:val="24"/>
+          <w:lang w:val="es-ES" w:eastAsia="es-ES"/>
+          <w14:ligatures w14:val="standardContextual"/>
+        </w:rPr>
+      </w:pPr>
+      <w:hyperlink w:anchor="_Toc199093184" w:history="1">
+        <w:r>
+          <w:rPr>
+            <w:rStyle w:val="Hipervnculo"/>
+            <w:noProof/>
+            <w:lang w:eastAsia="es-ES"/>
+          </w:rPr>
+          <w:t>4.3.1</w:t>
+        </w:r>
+        <w:r>
+          <w:rPr>
+            <w:rFonts w:eastAsiaTheme="minorEastAsia" w:cstheme="minorBidi"/>
+            <w:noProof/>
+            <w:kern w:val="2"/>
+            <w:sz w:val="24"/>
+            <w:szCs w:val="24"/>
+            <w:lang w:val="es-ES" w:eastAsia="es-ES"/>
+            <w14:ligatures w14:val="standardContextual"/>
+          </w:rPr>
+          <w:tab/>
+        </w:r>
+        <w:r>
+          <w:rPr>
+            <w:rStyle w:val="Hipervnculo"/>
+            <w:noProof/>
+            <w:lang w:eastAsia="es-ES"/>
+          </w:rPr>
+          <w:t>Script de còpia de seguretat de la base de dades</w:t>
+        </w:r>
+        <w:r>
+          <w:rPr>
+            <w:noProof/>
+            <w:webHidden/>
+          </w:rPr>
+          <w:tab/>
+        </w:r>
+        <w:r>
+          <w:rPr>
+            <w:noProof/>
+            <w:webHidden/>
+          </w:rPr>
+          <w:fldChar w:fldCharType="begin"/>
+        </w:r>
+        <w:r>
+          <w:rPr>
+            <w:noProof/>
+            <w:webHidden/>
+          </w:rPr>
+          <w:instrText xml:space="preserve"> PAGEREF _Toc199093184 \h </w:instrText>
+        </w:r>
+        <w:r>
+          <w:rPr>
+            <w:noProof/>
+            <w:webHidden/>
+          </w:rPr>
+        </w:r>
+        <w:r>
+          <w:rPr>
+            <w:noProof/>
+            <w:webHidden/>
+          </w:rPr>
+          <w:fldChar w:fldCharType="separate"/>
+        </w:r>
+        <w:r>
+          <w:rPr>
+            <w:noProof/>
+            <w:webHidden/>
+          </w:rPr>
+          <w:t>14</w:t>
+        </w:r>
+        <w:r>
+          <w:rPr>
+            <w:noProof/>
+            <w:webHidden/>
+          </w:rPr>
+          <w:fldChar w:fldCharType="end"/>
+        </w:r>
+      </w:hyperlink>
+    </w:p>
+    <w:p>
+      <w:pPr>
+        <w:pStyle w:val="TDC3"/>
+        <w:tabs>
+          <w:tab w:val="left" w:pos="1320"/>
+          <w:tab w:val="right" w:pos="9347"/>
+        </w:tabs>
+        <w:rPr>
+          <w:rFonts w:eastAsiaTheme="minorEastAsia" w:cstheme="minorBidi"/>
+          <w:noProof/>
+          <w:kern w:val="2"/>
+          <w:sz w:val="24"/>
+          <w:szCs w:val="24"/>
+          <w:lang w:val="es-ES" w:eastAsia="es-ES"/>
+          <w14:ligatures w14:val="standardContextual"/>
+        </w:rPr>
+      </w:pPr>
+      <w:hyperlink w:anchor="_Toc199093185" w:history="1">
+        <w:r>
+          <w:rPr>
+            <w:rStyle w:val="Hipervnculo"/>
+            <w:noProof/>
+            <w:lang w:eastAsia="es-ES"/>
+          </w:rPr>
+          <w:t>4.3.2</w:t>
+        </w:r>
+        <w:r>
+          <w:rPr>
+            <w:rFonts w:eastAsiaTheme="minorEastAsia" w:cstheme="minorBidi"/>
+            <w:noProof/>
+            <w:kern w:val="2"/>
+            <w:sz w:val="24"/>
+            <w:szCs w:val="24"/>
+            <w:lang w:val="es-ES" w:eastAsia="es-ES"/>
+            <w14:ligatures w14:val="standardContextual"/>
+          </w:rPr>
+          <w:tab/>
+        </w:r>
+        <w:r>
+          <w:rPr>
+            <w:rStyle w:val="Hipervnculo"/>
+            <w:noProof/>
+            <w:lang w:eastAsia="es-ES"/>
+          </w:rPr>
+          <w:t>Script de comprovació d'estat dels contenidors</w:t>
+        </w:r>
+        <w:r>
+          <w:rPr>
+            <w:noProof/>
+            <w:webHidden/>
+          </w:rPr>
+          <w:tab/>
+        </w:r>
+        <w:r>
+          <w:rPr>
+            <w:noProof/>
+            <w:webHidden/>
+          </w:rPr>
+          <w:fldChar w:fldCharType="begin"/>
+        </w:r>
+        <w:r>
+          <w:rPr>
+            <w:noProof/>
+            <w:webHidden/>
+          </w:rPr>
+          <w:instrText xml:space="preserve"> PAGEREF _Toc199093185 \h </w:instrText>
+        </w:r>
+        <w:r>
+          <w:rPr>
+            <w:noProof/>
+            <w:webHidden/>
+          </w:rPr>
+        </w:r>
+        <w:r>
+          <w:rPr>
+            <w:noProof/>
+            <w:webHidden/>
+          </w:rPr>
+          <w:fldChar w:fldCharType="separate"/>
+        </w:r>
+        <w:r>
+          <w:rPr>
+            <w:noProof/>
+            <w:webHidden/>
+          </w:rPr>
+          <w:t>15</w:t>
+        </w:r>
+        <w:r>
+          <w:rPr>
+            <w:noProof/>
+            <w:webHidden/>
+          </w:rPr>
+          <w:fldChar w:fldCharType="end"/>
+        </w:r>
+      </w:hyperlink>
+    </w:p>
+    <w:p>
+      <w:pPr>
         <w:pStyle w:val="TDC1"/>
         <w:tabs>
           <w:tab w:val="left" w:pos="440"/>
@@ -1650,7 +1938,7 @@
           <w14:ligatures w14:val="standardContextual"/>
         </w:rPr>
       </w:pPr>
-      <w:hyperlink w:anchor="_Toc197945058" w:history="1">
+      <w:hyperlink w:anchor="_Toc199093186" w:history="1">
         <w:r>
           <w:rPr>
             <w:rStyle w:val="Hipervnculo"/>
@@ -1698,7 +1986,7 @@
             <w:noProof/>
             <w:webHidden/>
           </w:rPr>
-          <w:instrText xml:space="preserve"> PAGEREF _Toc197945058 \h </w:instrText>
+          <w:instrText xml:space="preserve"> PAGEREF _Toc199093186 \h </w:instrText>
         </w:r>
         <w:r>
           <w:rPr>
@@ -1718,7 +2006,7 @@
             <w:noProof/>
             <w:webHidden/>
           </w:rPr>
-          <w:t>10</w:t>
+          <w:t>16</w:t>
         </w:r>
         <w:r>
           <w:rPr>
@@ -1731,6 +2019,398 @@
     </w:p>
     <w:p>
       <w:pPr>
+        <w:pStyle w:val="TDC2"/>
+        <w:tabs>
+          <w:tab w:val="left" w:pos="880"/>
+          <w:tab w:val="right" w:pos="9347"/>
+        </w:tabs>
+        <w:rPr>
+          <w:rFonts w:eastAsiaTheme="minorEastAsia" w:cstheme="minorBidi"/>
+          <w:b w:val="0"/>
+          <w:bCs w:val="0"/>
+          <w:noProof/>
+          <w:kern w:val="2"/>
+          <w:sz w:val="24"/>
+          <w:szCs w:val="24"/>
+          <w:lang w:val="es-ES" w:eastAsia="es-ES"/>
+          <w14:ligatures w14:val="standardContextual"/>
+        </w:rPr>
+      </w:pPr>
+      <w:hyperlink w:anchor="_Toc199093187" w:history="1">
+        <w:r>
+          <w:rPr>
+            <w:rStyle w:val="Hipervnculo"/>
+            <w:noProof/>
+            <w:lang w:eastAsia="es-ES"/>
+          </w:rPr>
+          <w:t>5.1</w:t>
+        </w:r>
+        <w:r>
+          <w:rPr>
+            <w:rFonts w:eastAsiaTheme="minorEastAsia" w:cstheme="minorBidi"/>
+            <w:b w:val="0"/>
+            <w:bCs w:val="0"/>
+            <w:noProof/>
+            <w:kern w:val="2"/>
+            <w:sz w:val="24"/>
+            <w:szCs w:val="24"/>
+            <w:lang w:val="es-ES" w:eastAsia="es-ES"/>
+            <w14:ligatures w14:val="standardContextual"/>
+          </w:rPr>
+          <w:tab/>
+        </w:r>
+        <w:r>
+          <w:rPr>
+            <w:rStyle w:val="Hipervnculo"/>
+            <w:noProof/>
+            <w:lang w:eastAsia="es-ES"/>
+          </w:rPr>
+          <w:t>Explicación docker-compose</w:t>
+        </w:r>
+        <w:r>
+          <w:rPr>
+            <w:noProof/>
+            <w:webHidden/>
+          </w:rPr>
+          <w:tab/>
+        </w:r>
+        <w:r>
+          <w:rPr>
+            <w:noProof/>
+            <w:webHidden/>
+          </w:rPr>
+          <w:fldChar w:fldCharType="begin"/>
+        </w:r>
+        <w:r>
+          <w:rPr>
+            <w:noProof/>
+            <w:webHidden/>
+          </w:rPr>
+          <w:instrText xml:space="preserve"> PAGEREF _Toc199093187 \h </w:instrText>
+        </w:r>
+        <w:r>
+          <w:rPr>
+            <w:noProof/>
+            <w:webHidden/>
+          </w:rPr>
+        </w:r>
+        <w:r>
+          <w:rPr>
+            <w:noProof/>
+            <w:webHidden/>
+          </w:rPr>
+          <w:fldChar w:fldCharType="separate"/>
+        </w:r>
+        <w:r>
+          <w:rPr>
+            <w:noProof/>
+            <w:webHidden/>
+          </w:rPr>
+          <w:t>16</w:t>
+        </w:r>
+        <w:r>
+          <w:rPr>
+            <w:noProof/>
+            <w:webHidden/>
+          </w:rPr>
+          <w:fldChar w:fldCharType="end"/>
+        </w:r>
+      </w:hyperlink>
+    </w:p>
+    <w:p>
+      <w:pPr>
+        <w:pStyle w:val="TDC3"/>
+        <w:tabs>
+          <w:tab w:val="left" w:pos="1320"/>
+          <w:tab w:val="right" w:pos="9347"/>
+        </w:tabs>
+        <w:rPr>
+          <w:rFonts w:eastAsiaTheme="minorEastAsia" w:cstheme="minorBidi"/>
+          <w:noProof/>
+          <w:kern w:val="2"/>
+          <w:sz w:val="24"/>
+          <w:szCs w:val="24"/>
+          <w:lang w:val="es-ES" w:eastAsia="es-ES"/>
+          <w14:ligatures w14:val="standardContextual"/>
+        </w:rPr>
+      </w:pPr>
+      <w:hyperlink w:anchor="_Toc199093188" w:history="1">
+        <w:r>
+          <w:rPr>
+            <w:rStyle w:val="Hipervnculo"/>
+            <w:noProof/>
+            <w:lang w:eastAsia="es-ES"/>
+          </w:rPr>
+          <w:t>5.1.1</w:t>
+        </w:r>
+        <w:r>
+          <w:rPr>
+            <w:rFonts w:eastAsiaTheme="minorEastAsia" w:cstheme="minorBidi"/>
+            <w:noProof/>
+            <w:kern w:val="2"/>
+            <w:sz w:val="24"/>
+            <w:szCs w:val="24"/>
+            <w:lang w:val="es-ES" w:eastAsia="es-ES"/>
+            <w14:ligatures w14:val="standardContextual"/>
+          </w:rPr>
+          <w:tab/>
+        </w:r>
+        <w:r>
+          <w:rPr>
+            <w:rStyle w:val="Hipervnculo"/>
+            <w:noProof/>
+            <w:lang w:eastAsia="es-ES"/>
+          </w:rPr>
+          <w:t>Servicio Base de Datos (DB)</w:t>
+        </w:r>
+        <w:r>
+          <w:rPr>
+            <w:noProof/>
+            <w:webHidden/>
+          </w:rPr>
+          <w:tab/>
+        </w:r>
+        <w:r>
+          <w:rPr>
+            <w:noProof/>
+            <w:webHidden/>
+          </w:rPr>
+          <w:fldChar w:fldCharType="begin"/>
+        </w:r>
+        <w:r>
+          <w:rPr>
+            <w:noProof/>
+            <w:webHidden/>
+          </w:rPr>
+          <w:instrText xml:space="preserve"> PAGEREF _Toc199093188 \h </w:instrText>
+        </w:r>
+        <w:r>
+          <w:rPr>
+            <w:noProof/>
+            <w:webHidden/>
+          </w:rPr>
+        </w:r>
+        <w:r>
+          <w:rPr>
+            <w:noProof/>
+            <w:webHidden/>
+          </w:rPr>
+          <w:fldChar w:fldCharType="separate"/>
+        </w:r>
+        <w:r>
+          <w:rPr>
+            <w:noProof/>
+            <w:webHidden/>
+          </w:rPr>
+          <w:t>16</w:t>
+        </w:r>
+        <w:r>
+          <w:rPr>
+            <w:noProof/>
+            <w:webHidden/>
+          </w:rPr>
+          <w:fldChar w:fldCharType="end"/>
+        </w:r>
+      </w:hyperlink>
+    </w:p>
+    <w:p>
+      <w:pPr>
+        <w:pStyle w:val="TDC3"/>
+        <w:tabs>
+          <w:tab w:val="left" w:pos="1320"/>
+          <w:tab w:val="right" w:pos="9347"/>
+        </w:tabs>
+        <w:rPr>
+          <w:rFonts w:eastAsiaTheme="minorEastAsia" w:cstheme="minorBidi"/>
+          <w:noProof/>
+          <w:kern w:val="2"/>
+          <w:sz w:val="24"/>
+          <w:szCs w:val="24"/>
+          <w:lang w:val="es-ES" w:eastAsia="es-ES"/>
+          <w14:ligatures w14:val="standardContextual"/>
+        </w:rPr>
+      </w:pPr>
+      <w:hyperlink w:anchor="_Toc199093189" w:history="1">
+        <w:r>
+          <w:rPr>
+            <w:rStyle w:val="Hipervnculo"/>
+            <w:noProof/>
+            <w:lang w:eastAsia="es-ES"/>
+          </w:rPr>
+          <w:t>5.1.2</w:t>
+        </w:r>
+        <w:r>
+          <w:rPr>
+            <w:rFonts w:eastAsiaTheme="minorEastAsia" w:cstheme="minorBidi"/>
+            <w:noProof/>
+            <w:kern w:val="2"/>
+            <w:sz w:val="24"/>
+            <w:szCs w:val="24"/>
+            <w:lang w:val="es-ES" w:eastAsia="es-ES"/>
+            <w14:ligatures w14:val="standardContextual"/>
+          </w:rPr>
+          <w:tab/>
+        </w:r>
+        <w:r>
+          <w:rPr>
+            <w:rStyle w:val="Hipervnculo"/>
+            <w:noProof/>
+            <w:lang w:eastAsia="es-ES"/>
+          </w:rPr>
+          <w:t>Servicio API (api)</w:t>
+        </w:r>
+        <w:r>
+          <w:rPr>
+            <w:noProof/>
+            <w:webHidden/>
+          </w:rPr>
+          <w:tab/>
+        </w:r>
+        <w:r>
+          <w:rPr>
+            <w:noProof/>
+            <w:webHidden/>
+          </w:rPr>
+          <w:fldChar w:fldCharType="begin"/>
+        </w:r>
+        <w:r>
+          <w:rPr>
+            <w:noProof/>
+            <w:webHidden/>
+          </w:rPr>
+          <w:instrText xml:space="preserve"> PAGEREF _Toc199093189 \h </w:instrText>
+        </w:r>
+        <w:r>
+          <w:rPr>
+            <w:noProof/>
+            <w:webHidden/>
+          </w:rPr>
+        </w:r>
+        <w:r>
+          <w:rPr>
+            <w:noProof/>
+            <w:webHidden/>
+          </w:rPr>
+          <w:fldChar w:fldCharType="separate"/>
+        </w:r>
+        <w:r>
+          <w:rPr>
+            <w:noProof/>
+            <w:webHidden/>
+          </w:rPr>
+          <w:t>16</w:t>
+        </w:r>
+        <w:r>
+          <w:rPr>
+            <w:noProof/>
+            <w:webHidden/>
+          </w:rPr>
+          <w:fldChar w:fldCharType="end"/>
+        </w:r>
+      </w:hyperlink>
+    </w:p>
+    <w:p>
+      <w:pPr>
+        <w:pStyle w:val="TDC2"/>
+        <w:tabs>
+          <w:tab w:val="left" w:pos="880"/>
+          <w:tab w:val="right" w:pos="9347"/>
+        </w:tabs>
+        <w:rPr>
+          <w:rFonts w:eastAsiaTheme="minorEastAsia" w:cstheme="minorBidi"/>
+          <w:b w:val="0"/>
+          <w:bCs w:val="0"/>
+          <w:noProof/>
+          <w:kern w:val="2"/>
+          <w:sz w:val="24"/>
+          <w:szCs w:val="24"/>
+          <w:lang w:val="es-ES" w:eastAsia="es-ES"/>
+          <w14:ligatures w14:val="standardContextual"/>
+        </w:rPr>
+      </w:pPr>
+      <w:hyperlink w:anchor="_Toc199093190" w:history="1">
+        <w:r>
+          <w:rPr>
+            <w:rStyle w:val="Hipervnculo"/>
+            <w:noProof/>
+            <w:lang w:eastAsia="es-ES"/>
+          </w:rPr>
+          <w:t>5.2</w:t>
+        </w:r>
+        <w:r>
+          <w:rPr>
+            <w:rFonts w:eastAsiaTheme="minorEastAsia" w:cstheme="minorBidi"/>
+            <w:b w:val="0"/>
+            <w:bCs w:val="0"/>
+            <w:noProof/>
+            <w:kern w:val="2"/>
+            <w:sz w:val="24"/>
+            <w:szCs w:val="24"/>
+            <w:lang w:val="es-ES" w:eastAsia="es-ES"/>
+            <w14:ligatures w14:val="standardContextual"/>
+          </w:rPr>
+          <w:tab/>
+        </w:r>
+        <w:r>
+          <w:rPr>
+            <w:rStyle w:val="Hipervnculo"/>
+            <w:noProof/>
+            <w:lang w:eastAsia="es-ES"/>
+          </w:rPr>
+          <w:t>Redes Personalizadas</w:t>
+        </w:r>
+        <w:r>
+          <w:rPr>
+            <w:noProof/>
+            <w:webHidden/>
+          </w:rPr>
+          <w:tab/>
+        </w:r>
+        <w:r>
+          <w:rPr>
+            <w:noProof/>
+            <w:webHidden/>
+          </w:rPr>
+          <w:fldChar w:fldCharType="begin"/>
+        </w:r>
+        <w:r>
+          <w:rPr>
+            <w:noProof/>
+            <w:webHidden/>
+          </w:rPr>
+          <w:instrText xml:space="preserve"> PAGEREF _Toc199093190 \h </w:instrText>
+        </w:r>
+        <w:r>
+          <w:rPr>
+            <w:noProof/>
+            <w:webHidden/>
+          </w:rPr>
+        </w:r>
+        <w:r>
+          <w:rPr>
+            <w:noProof/>
+            <w:webHidden/>
+          </w:rPr>
+          <w:fldChar w:fldCharType="separate"/>
+        </w:r>
+        <w:r>
+          <w:rPr>
+            <w:noProof/>
+            <w:webHidden/>
+          </w:rPr>
+          <w:t>17</w:t>
+        </w:r>
+        <w:r>
+          <w:rPr>
+            <w:noProof/>
+            <w:webHidden/>
+          </w:rPr>
+          <w:fldChar w:fldCharType="end"/>
+        </w:r>
+      </w:hyperlink>
+    </w:p>
+    <w:p>
+      <w:pPr>
         <w:pStyle w:val="TDC1"/>
         <w:tabs>
           <w:tab w:val="left" w:pos="440"/>
@@ -1748,7 +2428,7 @@
           <w14:ligatures w14:val="standardContextual"/>
         </w:rPr>
       </w:pPr>
-      <w:hyperlink w:anchor="_Toc197945059" w:history="1">
+      <w:hyperlink w:anchor="_Toc199093191" w:history="1">
         <w:r>
           <w:rPr>
             <w:rStyle w:val="Hipervnculo"/>
@@ -1796,7 +2476,7 @@
             <w:noProof/>
             <w:webHidden/>
           </w:rPr>
-          <w:instrText xml:space="preserve"> PAGEREF _Toc197945059 \h </w:instrText>
+          <w:instrText xml:space="preserve"> PAGEREF _Toc199093191 \h </w:instrText>
         </w:r>
         <w:r>
           <w:rPr>
@@ -1816,7 +2496,7 @@
             <w:noProof/>
             <w:webHidden/>
           </w:rPr>
-          <w:t>11</w:t>
+          <w:t>20</w:t>
         </w:r>
         <w:r>
           <w:rPr>
@@ -1846,7 +2526,7 @@
           <w14:ligatures w14:val="standardContextual"/>
         </w:rPr>
       </w:pPr>
-      <w:hyperlink w:anchor="_Toc197945060" w:history="1">
+      <w:hyperlink w:anchor="_Toc199093192" w:history="1">
         <w:r>
           <w:rPr>
             <w:rStyle w:val="Hipervnculo"/>
@@ -1894,7 +2574,7 @@
             <w:noProof/>
             <w:webHidden/>
           </w:rPr>
-          <w:instrText xml:space="preserve"> PAGEREF _Toc197945060 \h </w:instrText>
+          <w:instrText xml:space="preserve"> PAGEREF _Toc199093192 \h </w:instrText>
         </w:r>
         <w:r>
           <w:rPr>
@@ -1914,7 +2594,7 @@
             <w:noProof/>
             <w:webHidden/>
           </w:rPr>
-          <w:t>12</w:t>
+          <w:t>21</w:t>
         </w:r>
         <w:r>
           <w:rPr>
@@ -1944,7 +2624,7 @@
           <w14:ligatures w14:val="standardContextual"/>
         </w:rPr>
       </w:pPr>
-      <w:hyperlink w:anchor="_Toc197945061" w:history="1">
+      <w:hyperlink w:anchor="_Toc199093193" w:history="1">
         <w:r>
           <w:rPr>
             <w:rStyle w:val="Hipervnculo"/>
@@ -1992,7 +2672,7 @@
             <w:noProof/>
             <w:webHidden/>
           </w:rPr>
-          <w:instrText xml:space="preserve"> PAGEREF _Toc197945061 \h </w:instrText>
+          <w:instrText xml:space="preserve"> PAGEREF _Toc199093193 \h </w:instrText>
         </w:r>
         <w:r>
           <w:rPr>
@@ -2012,7 +2692,7 @@
             <w:noProof/>
             <w:webHidden/>
           </w:rPr>
-          <w:t>13</w:t>
+          <w:t>22</w:t>
         </w:r>
         <w:r>
           <w:rPr>
@@ -2052,16 +2732,13 @@
         <w:spacing w:line="240" w:lineRule="auto"/>
         <w:jc w:val="left"/>
       </w:pPr>
-      <w:r>
-        <w:br w:type="page"/>
-      </w:r>
     </w:p>
     <w:p>
       <w:pPr>
         <w:pStyle w:val="Ttulo1"/>
       </w:pPr>
       <w:bookmarkStart w:id="7" w:name="_Toc196687687"/>
-      <w:bookmarkStart w:id="8" w:name="_Toc197945045"/>
+      <w:bookmarkStart w:id="8" w:name="_Toc199093170"/>
       <w:bookmarkEnd w:id="3"/>
       <w:bookmarkEnd w:id="4"/>
       <w:bookmarkEnd w:id="5"/>
@@ -2836,7 +3513,7 @@
       <w:pPr>
         <w:pStyle w:val="Ttulo2"/>
       </w:pPr>
-      <w:bookmarkStart w:id="9" w:name="_Toc197945046"/>
+      <w:bookmarkStart w:id="9" w:name="_Toc199093171"/>
       <w:proofErr w:type="spellStart"/>
       <w:r>
         <w:t>Objetivos</w:t>
@@ -3521,7 +4198,7 @@
       <w:pPr>
         <w:pStyle w:val="Ttulo2"/>
       </w:pPr>
-      <w:bookmarkStart w:id="10" w:name="_Toc197945047"/>
+      <w:bookmarkStart w:id="10" w:name="_Toc199093172"/>
       <w:r>
         <w:t>Componentes del Sistema</w:t>
       </w:r>
@@ -3721,7 +4398,7 @@
         <w:pStyle w:val="Ttulo1"/>
       </w:pPr>
       <w:bookmarkStart w:id="11" w:name="_Toc196687688"/>
-      <w:bookmarkStart w:id="12" w:name="_Toc197945048"/>
+      <w:bookmarkStart w:id="12" w:name="_Toc199093173"/>
       <w:r>
         <w:lastRenderedPageBreak/>
         <w:t>Anàlisi Inicial</w:t>
@@ -4099,7 +4776,7 @@
           <w:lang w:eastAsia="es-ES"/>
         </w:rPr>
       </w:pPr>
-      <w:bookmarkStart w:id="13" w:name="_Toc197945049"/>
+      <w:bookmarkStart w:id="13" w:name="_Toc199093174"/>
       <w:proofErr w:type="spellStart"/>
       <w:r>
         <w:rPr>
@@ -6077,7 +6754,7 @@
         <w:pStyle w:val="Ttulo1"/>
       </w:pPr>
       <w:bookmarkStart w:id="14" w:name="_Toc196687689"/>
-      <w:bookmarkStart w:id="15" w:name="_Toc197945050"/>
+      <w:bookmarkStart w:id="15" w:name="_Toc199093175"/>
       <w:r>
         <w:lastRenderedPageBreak/>
         <w:t>Model de Dades</w:t>
@@ -6613,7 +7290,7 @@
       <w:pPr>
         <w:pStyle w:val="Ttulo2"/>
       </w:pPr>
-      <w:bookmarkStart w:id="16" w:name="_Toc197945051"/>
+      <w:bookmarkStart w:id="16" w:name="_Toc199093176"/>
       <w:r>
         <w:t>D</w:t>
       </w:r>
@@ -6700,7 +7377,7 @@
       <w:pPr>
         <w:pStyle w:val="Ttulo2"/>
       </w:pPr>
-      <w:bookmarkStart w:id="17" w:name="_Toc197945052"/>
+      <w:bookmarkStart w:id="17" w:name="_Toc199093177"/>
       <w:r>
         <w:lastRenderedPageBreak/>
         <w:t>E</w:t>
@@ -6774,7 +7451,7 @@
       <w:pPr>
         <w:pStyle w:val="Ttulo2"/>
       </w:pPr>
-      <w:bookmarkStart w:id="18" w:name="_Toc197945053"/>
+      <w:bookmarkStart w:id="18" w:name="_Toc199093178"/>
       <w:r>
         <w:t>S</w:t>
       </w:r>
@@ -12541,7 +13218,7 @@
         <w:pStyle w:val="Ttulo1"/>
       </w:pPr>
       <w:bookmarkStart w:id="19" w:name="_Toc196687690"/>
-      <w:bookmarkStart w:id="20" w:name="_Toc197945054"/>
+      <w:bookmarkStart w:id="20" w:name="_Toc199093179"/>
       <w:r>
         <w:lastRenderedPageBreak/>
         <w:t>Desenvolupament de la Solució</w:t>
@@ -12864,7 +13541,7 @@
         <w:pStyle w:val="Ttulo2"/>
       </w:pPr>
       <w:bookmarkStart w:id="21" w:name="_Toc196687691"/>
-      <w:bookmarkStart w:id="22" w:name="_Toc197945055"/>
+      <w:bookmarkStart w:id="22" w:name="_Toc199093180"/>
       <w:r>
         <w:t>API</w:t>
       </w:r>
@@ -13812,7 +14489,7 @@
         <w:pStyle w:val="Ttulo2"/>
       </w:pPr>
       <w:bookmarkStart w:id="23" w:name="_Toc196687692"/>
-      <w:bookmarkStart w:id="24" w:name="_Toc197945056"/>
+      <w:bookmarkStart w:id="24" w:name="_Toc199093181"/>
       <w:r>
         <w:lastRenderedPageBreak/>
         <w:t>Web</w:t>
@@ -14584,12 +15261,14 @@
           <w:lang w:val="es-ES" w:eastAsia="es-ES"/>
         </w:rPr>
       </w:pPr>
+      <w:bookmarkStart w:id="25" w:name="_Toc199093182"/>
       <w:r>
         <w:rPr>
           <w:lang w:val="es-ES" w:eastAsia="es-ES"/>
         </w:rPr>
         <w:t>Operativa básica para pedir cita:</w:t>
       </w:r>
+      <w:bookmarkEnd w:id="25"/>
     </w:p>
     <w:p>
       <w:pPr>
@@ -14813,13 +15492,13 @@
       <w:pPr>
         <w:pStyle w:val="Ttulo2"/>
       </w:pPr>
-      <w:bookmarkStart w:id="25" w:name="_Toc196687693"/>
-      <w:bookmarkStart w:id="26" w:name="_Toc197945057"/>
+      <w:bookmarkStart w:id="26" w:name="_Toc196687693"/>
+      <w:bookmarkStart w:id="27" w:name="_Toc199093183"/>
       <w:r>
         <w:t>Scripts</w:t>
       </w:r>
-      <w:bookmarkEnd w:id="25"/>
       <w:bookmarkEnd w:id="26"/>
+      <w:bookmarkEnd w:id="27"/>
     </w:p>
     <w:p>
       <w:r>
@@ -14921,12 +15600,14 @@
           <w:lang w:eastAsia="es-ES"/>
         </w:rPr>
       </w:pPr>
+      <w:bookmarkStart w:id="28" w:name="_Toc199093184"/>
       <w:r>
         <w:rPr>
           <w:lang w:eastAsia="es-ES"/>
         </w:rPr>
         <w:t>Script de còpia de seguretat de la base de dades</w:t>
       </w:r>
+      <w:bookmarkEnd w:id="28"/>
     </w:p>
     <w:p>
       <w:pPr>
@@ -15098,21 +15779,7 @@
         <w:rPr>
           <w:lang w:eastAsia="es-ES"/>
         </w:rPr>
-        <w:t xml:space="preserve">, </w:t>
-      </w:r>
-      <w:proofErr w:type="spellStart"/>
-      <w:r>
-        <w:rPr>
-          <w:lang w:eastAsia="es-ES"/>
-        </w:rPr>
-        <w:t>le</w:t>
-      </w:r>
-      <w:proofErr w:type="spellEnd"/>
-      <w:r>
-        <w:rPr>
-          <w:lang w:eastAsia="es-ES"/>
-        </w:rPr>
-        <w:t xml:space="preserve"> </w:t>
+        <w:t xml:space="preserve">, le </w:t>
       </w:r>
       <w:proofErr w:type="spellStart"/>
       <w:r>
@@ -15296,12 +15963,14 @@
           <w:lang w:eastAsia="es-ES"/>
         </w:rPr>
       </w:pPr>
+      <w:bookmarkStart w:id="29" w:name="_Toc199093185"/>
       <w:r>
         <w:rPr>
           <w:lang w:eastAsia="es-ES"/>
         </w:rPr>
         <w:t>Script de comprovació d'estat dels contenidors</w:t>
       </w:r>
+      <w:bookmarkEnd w:id="29"/>
     </w:p>
     <w:p>
       <w:pPr>
@@ -15680,8 +16349,8 @@
       <w:pPr>
         <w:pStyle w:val="Ttulo1"/>
       </w:pPr>
-      <w:bookmarkStart w:id="27" w:name="_Toc196687694"/>
-      <w:bookmarkStart w:id="28" w:name="_Toc197945058"/>
+      <w:bookmarkStart w:id="30" w:name="_Toc196687694"/>
+      <w:bookmarkStart w:id="31" w:name="_Toc199093186"/>
       <w:r>
         <w:lastRenderedPageBreak/>
         <w:t xml:space="preserve">Infraestructura de </w:t>
@@ -15689,8 +16358,8 @@
       <w:r>
         <w:t>Sistemes</w:t>
       </w:r>
-      <w:bookmarkEnd w:id="27"/>
-      <w:bookmarkEnd w:id="28"/>
+      <w:bookmarkEnd w:id="30"/>
+      <w:bookmarkEnd w:id="31"/>
     </w:p>
     <w:p>
       <w:pPr>
@@ -16014,6 +16683,7 @@
           <w:lang w:eastAsia="es-ES"/>
         </w:rPr>
       </w:pPr>
+      <w:bookmarkStart w:id="32" w:name="_Toc199093187"/>
       <w:proofErr w:type="spellStart"/>
       <w:r>
         <w:rPr>
@@ -16035,6 +16705,7 @@
         </w:rPr>
         <w:t>docker-compose</w:t>
       </w:r>
+      <w:bookmarkEnd w:id="32"/>
       <w:proofErr w:type="spellEnd"/>
     </w:p>
     <w:p>
@@ -16219,6 +16890,7 @@
           <w:lang w:eastAsia="es-ES"/>
         </w:rPr>
       </w:pPr>
+      <w:bookmarkStart w:id="33" w:name="_Toc199093188"/>
       <w:r>
         <w:rPr>
           <w:lang w:eastAsia="es-ES"/>
@@ -16239,6 +16911,7 @@
         </w:rPr>
         <w:t xml:space="preserve"> (DB)</w:t>
       </w:r>
+      <w:bookmarkEnd w:id="33"/>
     </w:p>
     <w:p>
       <w:pPr>
@@ -16989,12 +17662,14 @@
           <w:lang w:eastAsia="es-ES"/>
         </w:rPr>
       </w:pPr>
+      <w:bookmarkStart w:id="34" w:name="_Toc199093189"/>
       <w:r>
         <w:rPr>
           <w:lang w:eastAsia="es-ES"/>
         </w:rPr>
         <w:t>Servicio API (api)</w:t>
       </w:r>
+      <w:bookmarkEnd w:id="34"/>
     </w:p>
     <w:p>
       <w:pPr>
@@ -17018,7 +17693,111 @@
           <w:bCs/>
           <w:lang w:eastAsia="es-ES"/>
         </w:rPr>
-        <w:t>:</w:t>
+        <w:t xml:space="preserve">: </w:t>
+      </w:r>
+      <w:r>
+        <w:rPr>
+          <w:lang w:eastAsia="es-ES"/>
+        </w:rPr>
+        <w:t xml:space="preserve">En </w:t>
+      </w:r>
+      <w:proofErr w:type="spellStart"/>
+      <w:r>
+        <w:rPr>
+          <w:lang w:eastAsia="es-ES"/>
+        </w:rPr>
+        <w:t>lugar</w:t>
+      </w:r>
+      <w:proofErr w:type="spellEnd"/>
+      <w:r>
+        <w:rPr>
+          <w:lang w:eastAsia="es-ES"/>
+        </w:rPr>
+        <w:t xml:space="preserve"> de usar una </w:t>
+      </w:r>
+      <w:proofErr w:type="spellStart"/>
+      <w:r>
+        <w:rPr>
+          <w:lang w:eastAsia="es-ES"/>
+        </w:rPr>
+        <w:t>imagen</w:t>
+      </w:r>
+      <w:proofErr w:type="spellEnd"/>
+      <w:r>
+        <w:rPr>
+          <w:lang w:eastAsia="es-ES"/>
+        </w:rPr>
+        <w:t xml:space="preserve"> </w:t>
+      </w:r>
+      <w:proofErr w:type="spellStart"/>
+      <w:r>
+        <w:rPr>
+          <w:lang w:eastAsia="es-ES"/>
+        </w:rPr>
+        <w:t>preexistente</w:t>
+      </w:r>
+      <w:proofErr w:type="spellEnd"/>
+      <w:r>
+        <w:rPr>
+          <w:lang w:eastAsia="es-ES"/>
+        </w:rPr>
+        <w:t xml:space="preserve">, </w:t>
+      </w:r>
+      <w:proofErr w:type="spellStart"/>
+      <w:r>
+        <w:rPr>
+          <w:lang w:eastAsia="es-ES"/>
+        </w:rPr>
+        <w:t>nuestra</w:t>
+      </w:r>
+      <w:proofErr w:type="spellEnd"/>
+      <w:r>
+        <w:rPr>
+          <w:lang w:eastAsia="es-ES"/>
+        </w:rPr>
+        <w:t xml:space="preserve"> API se </w:t>
+      </w:r>
+      <w:proofErr w:type="spellStart"/>
+      <w:r>
+        <w:rPr>
+          <w:lang w:eastAsia="es-ES"/>
+        </w:rPr>
+        <w:t>construye</w:t>
+      </w:r>
+      <w:proofErr w:type="spellEnd"/>
+      <w:r>
+        <w:rPr>
+          <w:lang w:eastAsia="es-ES"/>
+        </w:rPr>
+        <w:t xml:space="preserve"> a partir de un </w:t>
+      </w:r>
+      <w:proofErr w:type="spellStart"/>
+      <w:r>
+        <w:rPr>
+          <w:lang w:eastAsia="es-ES"/>
+        </w:rPr>
+        <w:t>Dockerfile</w:t>
+      </w:r>
+      <w:proofErr w:type="spellEnd"/>
+      <w:r>
+        <w:rPr>
+          <w:lang w:eastAsia="es-ES"/>
+        </w:rPr>
+        <w:t xml:space="preserve"> que </w:t>
+      </w:r>
+      <w:proofErr w:type="spellStart"/>
+      <w:r>
+        <w:rPr>
+          <w:lang w:eastAsia="es-ES"/>
+        </w:rPr>
+        <w:t>está</w:t>
+      </w:r>
+      <w:proofErr w:type="spellEnd"/>
+      <w:r>
+        <w:rPr>
+          <w:lang w:eastAsia="es-ES"/>
+        </w:rPr>
+        <w:t xml:space="preserve"> en la carpeta </w:t>
       </w:r>
       <w:r>
         <w:rPr>
@@ -17026,120 +17805,297 @@
           <w:bCs/>
           <w:lang w:eastAsia="es-ES"/>
         </w:rPr>
-        <w:t xml:space="preserve"> </w:t>
-      </w:r>
-      <w:r>
-        <w:rPr>
-          <w:lang w:eastAsia="es-ES"/>
-        </w:rPr>
-        <w:t xml:space="preserve">En </w:t>
-      </w:r>
-      <w:proofErr w:type="spellStart"/>
-      <w:r>
-        <w:rPr>
-          <w:lang w:eastAsia="es-ES"/>
-        </w:rPr>
-        <w:t>lugar</w:t>
-      </w:r>
-      <w:proofErr w:type="spellEnd"/>
-      <w:r>
-        <w:rPr>
-          <w:lang w:eastAsia="es-ES"/>
-        </w:rPr>
-        <w:t xml:space="preserve"> de usar una </w:t>
-      </w:r>
-      <w:proofErr w:type="spellStart"/>
-      <w:r>
-        <w:rPr>
-          <w:lang w:eastAsia="es-ES"/>
-        </w:rPr>
-        <w:t>imagen</w:t>
-      </w:r>
-      <w:proofErr w:type="spellEnd"/>
-      <w:r>
-        <w:rPr>
-          <w:lang w:eastAsia="es-ES"/>
-        </w:rPr>
-        <w:t xml:space="preserve"> </w:t>
-      </w:r>
-      <w:proofErr w:type="spellStart"/>
-      <w:r>
-        <w:rPr>
-          <w:lang w:eastAsia="es-ES"/>
-        </w:rPr>
-        <w:t>preexistente</w:t>
-      </w:r>
-      <w:proofErr w:type="spellEnd"/>
-      <w:r>
-        <w:rPr>
-          <w:lang w:eastAsia="es-ES"/>
-        </w:rPr>
-        <w:t xml:space="preserve">, </w:t>
-      </w:r>
-      <w:proofErr w:type="spellStart"/>
-      <w:r>
-        <w:rPr>
-          <w:lang w:eastAsia="es-ES"/>
-        </w:rPr>
-        <w:t>nuestra</w:t>
-      </w:r>
-      <w:proofErr w:type="spellEnd"/>
-      <w:r>
-        <w:rPr>
-          <w:lang w:eastAsia="es-ES"/>
-        </w:rPr>
-        <w:t xml:space="preserve"> API se </w:t>
-      </w:r>
-      <w:proofErr w:type="spellStart"/>
-      <w:r>
-        <w:rPr>
-          <w:lang w:eastAsia="es-ES"/>
-        </w:rPr>
-        <w:t>construye</w:t>
-      </w:r>
-      <w:proofErr w:type="spellEnd"/>
-      <w:r>
-        <w:rPr>
-          <w:lang w:eastAsia="es-ES"/>
-        </w:rPr>
-        <w:t xml:space="preserve"> a partir de un </w:t>
-      </w:r>
-      <w:proofErr w:type="spellStart"/>
-      <w:r>
-        <w:rPr>
-          <w:lang w:eastAsia="es-ES"/>
-        </w:rPr>
-        <w:t>Dockerfile</w:t>
-      </w:r>
-      <w:proofErr w:type="spellEnd"/>
-      <w:r>
-        <w:rPr>
-          <w:lang w:eastAsia="es-ES"/>
-        </w:rPr>
-        <w:t xml:space="preserve"> que </w:t>
-      </w:r>
-      <w:proofErr w:type="spellStart"/>
-      <w:r>
-        <w:rPr>
-          <w:lang w:eastAsia="es-ES"/>
-        </w:rPr>
-        <w:t>está</w:t>
-      </w:r>
-      <w:proofErr w:type="spellEnd"/>
-      <w:r>
-        <w:rPr>
-          <w:lang w:eastAsia="es-ES"/>
-        </w:rPr>
-        <w:t xml:space="preserve"> en la carpeta </w:t>
-      </w:r>
-      <w:r>
+        <w:t>./api</w:t>
+      </w:r>
+      <w:r>
+        <w:rPr>
+          <w:lang w:eastAsia="es-ES"/>
+        </w:rPr>
+        <w:t xml:space="preserve">. </w:t>
+      </w:r>
+      <w:proofErr w:type="spellStart"/>
+      <w:r>
+        <w:rPr>
+          <w:lang w:eastAsia="es-ES"/>
+        </w:rPr>
+        <w:t>Esto</w:t>
+      </w:r>
+      <w:proofErr w:type="spellEnd"/>
+      <w:r>
+        <w:rPr>
+          <w:lang w:eastAsia="es-ES"/>
+        </w:rPr>
+        <w:t xml:space="preserve"> nos </w:t>
+      </w:r>
+      <w:proofErr w:type="spellStart"/>
+      <w:r>
+        <w:rPr>
+          <w:lang w:eastAsia="es-ES"/>
+        </w:rPr>
+        <w:t>permite</w:t>
+      </w:r>
+      <w:proofErr w:type="spellEnd"/>
+      <w:r>
+        <w:rPr>
+          <w:lang w:eastAsia="es-ES"/>
+        </w:rPr>
+        <w:t xml:space="preserve"> </w:t>
+      </w:r>
+      <w:proofErr w:type="spellStart"/>
+      <w:r>
+        <w:rPr>
+          <w:lang w:eastAsia="es-ES"/>
+        </w:rPr>
+        <w:t>personalizar</w:t>
+      </w:r>
+      <w:proofErr w:type="spellEnd"/>
+      <w:r>
+        <w:rPr>
+          <w:lang w:eastAsia="es-ES"/>
+        </w:rPr>
+        <w:t xml:space="preserve"> el entorno, </w:t>
+      </w:r>
+      <w:proofErr w:type="spellStart"/>
+      <w:r>
+        <w:rPr>
+          <w:lang w:eastAsia="es-ES"/>
+        </w:rPr>
+        <w:t>instalar</w:t>
+      </w:r>
+      <w:proofErr w:type="spellEnd"/>
+      <w:r>
+        <w:rPr>
+          <w:lang w:eastAsia="es-ES"/>
+        </w:rPr>
+        <w:t xml:space="preserve"> las </w:t>
+      </w:r>
+      <w:proofErr w:type="spellStart"/>
+      <w:r>
+        <w:rPr>
+          <w:lang w:eastAsia="es-ES"/>
+        </w:rPr>
+        <w:t>dependencias</w:t>
+      </w:r>
+      <w:proofErr w:type="spellEnd"/>
+      <w:r>
+        <w:rPr>
+          <w:lang w:eastAsia="es-ES"/>
+        </w:rPr>
+        <w:t xml:space="preserve"> de </w:t>
+      </w:r>
+      <w:proofErr w:type="spellStart"/>
+      <w:r>
+        <w:rPr>
+          <w:lang w:eastAsia="es-ES"/>
+        </w:rPr>
+        <w:t>Python</w:t>
+      </w:r>
+      <w:proofErr w:type="spellEnd"/>
+      <w:r>
+        <w:rPr>
+          <w:lang w:eastAsia="es-ES"/>
+        </w:rPr>
+        <w:t xml:space="preserve"> (requirements.txt) y copiar </w:t>
+      </w:r>
+      <w:proofErr w:type="spellStart"/>
+      <w:r>
+        <w:rPr>
+          <w:lang w:eastAsia="es-ES"/>
+        </w:rPr>
+        <w:t>nuestro</w:t>
+      </w:r>
+      <w:proofErr w:type="spellEnd"/>
+      <w:r>
+        <w:rPr>
+          <w:lang w:eastAsia="es-ES"/>
+        </w:rPr>
+        <w:t xml:space="preserve"> </w:t>
+      </w:r>
+      <w:proofErr w:type="spellStart"/>
+      <w:r>
+        <w:rPr>
+          <w:lang w:eastAsia="es-ES"/>
+        </w:rPr>
+        <w:t>código</w:t>
+      </w:r>
+      <w:proofErr w:type="spellEnd"/>
+      <w:r>
+        <w:rPr>
+          <w:lang w:eastAsia="es-ES"/>
+        </w:rPr>
+        <w:t xml:space="preserve"> de la API.</w:t>
+      </w:r>
+    </w:p>
+    <w:p>
+      <w:pPr>
+        <w:rPr>
+          <w:lang w:eastAsia="es-ES"/>
+        </w:rPr>
+      </w:pPr>
+    </w:p>
+    <w:p>
+      <w:pPr>
         <w:rPr>
           <w:b/>
           <w:bCs/>
           <w:lang w:eastAsia="es-ES"/>
         </w:rPr>
-        <w:t>./api</w:t>
-      </w:r>
+      </w:pPr>
+      <w:r>
+        <w:rPr>
+          <w:b/>
+          <w:bCs/>
+          <w:lang w:eastAsia="es-ES"/>
+        </w:rPr>
+        <w:t xml:space="preserve">Variables de entorno: </w:t>
+      </w:r>
+      <w:r>
+        <w:rPr>
+          <w:lang w:eastAsia="es-ES"/>
+        </w:rPr>
+        <w:t xml:space="preserve">Aquí </w:t>
+      </w:r>
+      <w:proofErr w:type="spellStart"/>
+      <w:r>
+        <w:rPr>
+          <w:lang w:eastAsia="es-ES"/>
+        </w:rPr>
+        <w:t>también</w:t>
+      </w:r>
+      <w:proofErr w:type="spellEnd"/>
+      <w:r>
+        <w:rPr>
+          <w:lang w:eastAsia="es-ES"/>
+        </w:rPr>
+        <w:t xml:space="preserve"> </w:t>
+      </w:r>
+      <w:proofErr w:type="spellStart"/>
+      <w:r>
+        <w:rPr>
+          <w:lang w:eastAsia="es-ES"/>
+        </w:rPr>
+        <w:t>pasamos</w:t>
+      </w:r>
+      <w:proofErr w:type="spellEnd"/>
+      <w:r>
+        <w:rPr>
+          <w:lang w:eastAsia="es-ES"/>
+        </w:rPr>
+        <w:t xml:space="preserve"> las </w:t>
+      </w:r>
+      <w:proofErr w:type="spellStart"/>
+      <w:r>
+        <w:rPr>
+          <w:lang w:eastAsia="es-ES"/>
+        </w:rPr>
+        <w:t>credenciales</w:t>
+      </w:r>
+      <w:proofErr w:type="spellEnd"/>
+      <w:r>
+        <w:rPr>
+          <w:lang w:eastAsia="es-ES"/>
+        </w:rPr>
+        <w:t xml:space="preserve"> de la base de </w:t>
+      </w:r>
+      <w:proofErr w:type="spellStart"/>
+      <w:r>
+        <w:rPr>
+          <w:lang w:eastAsia="es-ES"/>
+        </w:rPr>
+        <w:t>datos</w:t>
+      </w:r>
+      <w:proofErr w:type="spellEnd"/>
+      <w:r>
+        <w:rPr>
+          <w:lang w:eastAsia="es-ES"/>
+        </w:rPr>
+        <w:t xml:space="preserve"> a la API (</w:t>
+      </w:r>
+      <w:r>
+        <w:rPr>
+          <w:b/>
+          <w:bCs/>
+          <w:lang w:eastAsia="es-ES"/>
+        </w:rPr>
+        <w:t>DB_HOST, DB_USER, DB_PASSWORD, DB_NAME</w:t>
+      </w:r>
+      <w:r>
+        <w:rPr>
+          <w:lang w:eastAsia="es-ES"/>
+        </w:rPr>
+        <w:t xml:space="preserve">), </w:t>
+      </w:r>
+      <w:proofErr w:type="spellStart"/>
+      <w:r>
+        <w:rPr>
+          <w:lang w:eastAsia="es-ES"/>
+        </w:rPr>
+        <w:t>pero</w:t>
+      </w:r>
+      <w:proofErr w:type="spellEnd"/>
+      <w:r>
+        <w:rPr>
+          <w:lang w:eastAsia="es-ES"/>
+        </w:rPr>
+        <w:t xml:space="preserve"> es </w:t>
+      </w:r>
+      <w:proofErr w:type="spellStart"/>
+      <w:r>
+        <w:rPr>
+          <w:lang w:eastAsia="es-ES"/>
+        </w:rPr>
+        <w:t>importante</w:t>
+      </w:r>
+      <w:proofErr w:type="spellEnd"/>
+      <w:r>
+        <w:rPr>
+          <w:lang w:eastAsia="es-ES"/>
+        </w:rPr>
+        <w:t xml:space="preserve"> destacar que el </w:t>
+      </w:r>
+      <w:r>
+        <w:rPr>
+          <w:b/>
+          <w:bCs/>
+          <w:lang w:eastAsia="es-ES"/>
+        </w:rPr>
+        <w:t>DB_HOST</w:t>
+      </w:r>
+      <w:r>
+        <w:rPr>
+          <w:lang w:eastAsia="es-ES"/>
+        </w:rPr>
+        <w:t xml:space="preserve"> lo hemos </w:t>
+      </w:r>
+      <w:proofErr w:type="spellStart"/>
+      <w:r>
+        <w:rPr>
+          <w:lang w:eastAsia="es-ES"/>
+        </w:rPr>
+        <w:t>puesto</w:t>
+      </w:r>
+      <w:proofErr w:type="spellEnd"/>
+      <w:r>
+        <w:rPr>
+          <w:lang w:eastAsia="es-ES"/>
+        </w:rPr>
+        <w:t xml:space="preserve"> </w:t>
+      </w:r>
+      <w:r>
+        <w:rPr>
+          <w:lang w:eastAsia="es-ES"/>
+        </w:rPr>
+        <w:lastRenderedPageBreak/>
+        <w:t xml:space="preserve">como </w:t>
+      </w:r>
+      <w:proofErr w:type="spellStart"/>
+      <w:r>
+        <w:rPr>
+          <w:lang w:eastAsia="es-ES"/>
+        </w:rPr>
+        <w:t>db</w:t>
+      </w:r>
+      <w:proofErr w:type="spellEnd"/>
       <w:r>
         <w:rPr>
           <w:lang w:eastAsia="es-ES"/>
@@ -17158,110 +18114,198 @@
         <w:rPr>
           <w:lang w:eastAsia="es-ES"/>
         </w:rPr>
-        <w:t xml:space="preserve"> nos </w:t>
-      </w:r>
-      <w:proofErr w:type="spellStart"/>
-      <w:r>
-        <w:rPr>
-          <w:lang w:eastAsia="es-ES"/>
-        </w:rPr>
-        <w:t>permite</w:t>
-      </w:r>
-      <w:proofErr w:type="spellEnd"/>
-      <w:r>
-        <w:rPr>
-          <w:lang w:eastAsia="es-ES"/>
-        </w:rPr>
-        <w:t xml:space="preserve"> </w:t>
-      </w:r>
-      <w:proofErr w:type="spellStart"/>
-      <w:r>
-        <w:rPr>
-          <w:lang w:eastAsia="es-ES"/>
-        </w:rPr>
-        <w:t>personalizar</w:t>
-      </w:r>
-      <w:proofErr w:type="spellEnd"/>
-      <w:r>
-        <w:rPr>
-          <w:lang w:eastAsia="es-ES"/>
-        </w:rPr>
-        <w:t xml:space="preserve"> el entorno, </w:t>
-      </w:r>
-      <w:proofErr w:type="spellStart"/>
-      <w:r>
-        <w:rPr>
-          <w:lang w:eastAsia="es-ES"/>
-        </w:rPr>
-        <w:t>instalar</w:t>
-      </w:r>
-      <w:proofErr w:type="spellEnd"/>
-      <w:r>
-        <w:rPr>
-          <w:lang w:eastAsia="es-ES"/>
-        </w:rPr>
-        <w:t xml:space="preserve"> las </w:t>
-      </w:r>
-      <w:proofErr w:type="spellStart"/>
-      <w:r>
-        <w:rPr>
-          <w:lang w:eastAsia="es-ES"/>
-        </w:rPr>
-        <w:t>dependencias</w:t>
-      </w:r>
-      <w:proofErr w:type="spellEnd"/>
-      <w:r>
-        <w:rPr>
-          <w:lang w:eastAsia="es-ES"/>
-        </w:rPr>
-        <w:t xml:space="preserve"> de </w:t>
-      </w:r>
-      <w:proofErr w:type="spellStart"/>
-      <w:r>
-        <w:rPr>
-          <w:lang w:eastAsia="es-ES"/>
-        </w:rPr>
-        <w:t>Python</w:t>
-      </w:r>
-      <w:proofErr w:type="spellEnd"/>
-      <w:r>
-        <w:rPr>
-          <w:lang w:eastAsia="es-ES"/>
-        </w:rPr>
-        <w:t xml:space="preserve"> (requirements.txt) y copiar </w:t>
-      </w:r>
-      <w:proofErr w:type="spellStart"/>
-      <w:r>
-        <w:rPr>
-          <w:lang w:eastAsia="es-ES"/>
-        </w:rPr>
-        <w:t>nuestro</w:t>
-      </w:r>
-      <w:proofErr w:type="spellEnd"/>
-      <w:r>
-        <w:rPr>
-          <w:lang w:eastAsia="es-ES"/>
-        </w:rPr>
-        <w:t xml:space="preserve"> </w:t>
-      </w:r>
-      <w:proofErr w:type="spellStart"/>
-      <w:r>
-        <w:rPr>
-          <w:lang w:eastAsia="es-ES"/>
-        </w:rPr>
-        <w:t>código</w:t>
-      </w:r>
-      <w:proofErr w:type="spellEnd"/>
-      <w:r>
-        <w:rPr>
-          <w:lang w:eastAsia="es-ES"/>
-        </w:rPr>
-        <w:t xml:space="preserve"> de la API.</w:t>
+        <w:t xml:space="preserve"> es </w:t>
+      </w:r>
+      <w:proofErr w:type="spellStart"/>
+      <w:r>
+        <w:rPr>
+          <w:lang w:eastAsia="es-ES"/>
+        </w:rPr>
+        <w:t>importante</w:t>
+      </w:r>
+      <w:proofErr w:type="spellEnd"/>
+      <w:r>
+        <w:rPr>
+          <w:lang w:eastAsia="es-ES"/>
+        </w:rPr>
+        <w:t xml:space="preserve">, </w:t>
+      </w:r>
+      <w:proofErr w:type="spellStart"/>
+      <w:r>
+        <w:rPr>
+          <w:lang w:eastAsia="es-ES"/>
+        </w:rPr>
+        <w:t>ya</w:t>
+      </w:r>
+      <w:proofErr w:type="spellEnd"/>
+      <w:r>
+        <w:rPr>
+          <w:lang w:eastAsia="es-ES"/>
+        </w:rPr>
+        <w:t xml:space="preserve"> que </w:t>
+      </w:r>
+      <w:proofErr w:type="spellStart"/>
+      <w:r>
+        <w:rPr>
+          <w:lang w:eastAsia="es-ES"/>
+        </w:rPr>
+        <w:t>Docker</w:t>
+      </w:r>
+      <w:proofErr w:type="spellEnd"/>
+      <w:r>
+        <w:rPr>
+          <w:lang w:eastAsia="es-ES"/>
+        </w:rPr>
+        <w:t xml:space="preserve"> </w:t>
+      </w:r>
+      <w:proofErr w:type="spellStart"/>
+      <w:r>
+        <w:rPr>
+          <w:lang w:eastAsia="es-ES"/>
+        </w:rPr>
+        <w:t>Compose</w:t>
+      </w:r>
+      <w:proofErr w:type="spellEnd"/>
+      <w:r>
+        <w:rPr>
+          <w:lang w:eastAsia="es-ES"/>
+        </w:rPr>
+        <w:t xml:space="preserve"> se </w:t>
+      </w:r>
+      <w:proofErr w:type="spellStart"/>
+      <w:r>
+        <w:rPr>
+          <w:lang w:eastAsia="es-ES"/>
+        </w:rPr>
+        <w:t>encarga</w:t>
+      </w:r>
+      <w:proofErr w:type="spellEnd"/>
+      <w:r>
+        <w:rPr>
+          <w:lang w:eastAsia="es-ES"/>
+        </w:rPr>
+        <w:t xml:space="preserve"> de que </w:t>
+      </w:r>
+      <w:proofErr w:type="spellStart"/>
+      <w:r>
+        <w:rPr>
+          <w:lang w:eastAsia="es-ES"/>
+        </w:rPr>
+        <w:t>db</w:t>
+      </w:r>
+      <w:proofErr w:type="spellEnd"/>
+      <w:r>
+        <w:rPr>
+          <w:lang w:eastAsia="es-ES"/>
+        </w:rPr>
+        <w:t xml:space="preserve"> se </w:t>
+      </w:r>
+      <w:proofErr w:type="spellStart"/>
+      <w:r>
+        <w:rPr>
+          <w:lang w:eastAsia="es-ES"/>
+        </w:rPr>
+        <w:t>resuelva</w:t>
+      </w:r>
+      <w:proofErr w:type="spellEnd"/>
+      <w:r>
+        <w:rPr>
+          <w:lang w:eastAsia="es-ES"/>
+        </w:rPr>
+        <w:t xml:space="preserve"> a la </w:t>
+      </w:r>
+      <w:proofErr w:type="spellStart"/>
+      <w:r>
+        <w:rPr>
+          <w:lang w:eastAsia="es-ES"/>
+        </w:rPr>
+        <w:t>dirección</w:t>
+      </w:r>
+      <w:proofErr w:type="spellEnd"/>
+      <w:r>
+        <w:rPr>
+          <w:lang w:eastAsia="es-ES"/>
+        </w:rPr>
+        <w:t xml:space="preserve"> IP del </w:t>
+      </w:r>
+      <w:proofErr w:type="spellStart"/>
+      <w:r>
+        <w:rPr>
+          <w:lang w:eastAsia="es-ES"/>
+        </w:rPr>
+        <w:t>contenedor</w:t>
+      </w:r>
+      <w:proofErr w:type="spellEnd"/>
+      <w:r>
+        <w:rPr>
+          <w:lang w:eastAsia="es-ES"/>
+        </w:rPr>
+        <w:t xml:space="preserve"> de la base de </w:t>
+      </w:r>
+      <w:proofErr w:type="spellStart"/>
+      <w:r>
+        <w:rPr>
+          <w:lang w:eastAsia="es-ES"/>
+        </w:rPr>
+        <w:t>datos</w:t>
+      </w:r>
+      <w:proofErr w:type="spellEnd"/>
+      <w:r>
+        <w:rPr>
+          <w:lang w:eastAsia="es-ES"/>
+        </w:rPr>
+        <w:t xml:space="preserve"> </w:t>
+      </w:r>
+      <w:proofErr w:type="spellStart"/>
+      <w:r>
+        <w:rPr>
+          <w:lang w:eastAsia="es-ES"/>
+        </w:rPr>
+        <w:t>dentro</w:t>
+      </w:r>
+      <w:proofErr w:type="spellEnd"/>
+      <w:r>
+        <w:rPr>
+          <w:lang w:eastAsia="es-ES"/>
+        </w:rPr>
+        <w:t xml:space="preserve"> de la </w:t>
+      </w:r>
+      <w:proofErr w:type="spellStart"/>
+      <w:r>
+        <w:rPr>
+          <w:lang w:eastAsia="es-ES"/>
+        </w:rPr>
+        <w:t>red</w:t>
+      </w:r>
+      <w:proofErr w:type="spellEnd"/>
+      <w:r>
+        <w:rPr>
+          <w:lang w:eastAsia="es-ES"/>
+        </w:rPr>
+        <w:t xml:space="preserve"> </w:t>
+      </w:r>
+      <w:proofErr w:type="spellStart"/>
+      <w:r>
+        <w:rPr>
+          <w:b/>
+          <w:bCs/>
+          <w:lang w:eastAsia="es-ES"/>
+        </w:rPr>
+        <w:t>mwp</w:t>
+      </w:r>
+      <w:proofErr w:type="spellEnd"/>
+      <w:r>
+        <w:rPr>
+          <w:lang w:eastAsia="es-ES"/>
+        </w:rPr>
+        <w:t>.</w:t>
       </w:r>
     </w:p>
     <w:p>
       <w:pPr>
         <w:rPr>
+          <w:b/>
+          <w:bCs/>
           <w:lang w:eastAsia="es-ES"/>
         </w:rPr>
       </w:pPr>
@@ -17280,69 +18324,63 @@
           <w:bCs/>
           <w:lang w:eastAsia="es-ES"/>
         </w:rPr>
-        <w:t xml:space="preserve">Variables de entorno: </w:t>
-      </w:r>
-      <w:r>
-        <w:rPr>
-          <w:lang w:eastAsia="es-ES"/>
-        </w:rPr>
-        <w:t xml:space="preserve">Aquí </w:t>
-      </w:r>
-      <w:proofErr w:type="spellStart"/>
-      <w:r>
-        <w:rPr>
-          <w:lang w:eastAsia="es-ES"/>
-        </w:rPr>
-        <w:t>también</w:t>
-      </w:r>
-      <w:proofErr w:type="spellEnd"/>
-      <w:r>
-        <w:rPr>
-          <w:lang w:eastAsia="es-ES"/>
-        </w:rPr>
-        <w:t xml:space="preserve"> </w:t>
-      </w:r>
-      <w:proofErr w:type="spellStart"/>
-      <w:r>
-        <w:rPr>
-          <w:lang w:eastAsia="es-ES"/>
-        </w:rPr>
-        <w:t>pasamos</w:t>
-      </w:r>
-      <w:proofErr w:type="spellEnd"/>
-      <w:r>
-        <w:rPr>
-          <w:lang w:eastAsia="es-ES"/>
-        </w:rPr>
-        <w:t xml:space="preserve"> las </w:t>
-      </w:r>
-      <w:proofErr w:type="spellStart"/>
-      <w:r>
-        <w:rPr>
-          <w:lang w:eastAsia="es-ES"/>
-        </w:rPr>
-        <w:t>credenciales</w:t>
-      </w:r>
-      <w:proofErr w:type="spellEnd"/>
-      <w:r>
-        <w:rPr>
-          <w:lang w:eastAsia="es-ES"/>
-        </w:rPr>
-        <w:t xml:space="preserve"> de la base de </w:t>
-      </w:r>
-      <w:proofErr w:type="spellStart"/>
-      <w:r>
-        <w:rPr>
-          <w:lang w:eastAsia="es-ES"/>
-        </w:rPr>
-        <w:t>datos</w:t>
-      </w:r>
-      <w:proofErr w:type="spellEnd"/>
-      <w:r>
-        <w:rPr>
-          <w:lang w:eastAsia="es-ES"/>
-        </w:rPr>
-        <w:t xml:space="preserve"> a la API (</w:t>
+        <w:t xml:space="preserve">Red: </w:t>
+      </w:r>
+      <w:proofErr w:type="spellStart"/>
+      <w:r>
+        <w:rPr>
+          <w:lang w:eastAsia="es-ES"/>
+        </w:rPr>
+        <w:t>También</w:t>
+      </w:r>
+      <w:proofErr w:type="spellEnd"/>
+      <w:r>
+        <w:rPr>
+          <w:lang w:eastAsia="es-ES"/>
+        </w:rPr>
+        <w:t xml:space="preserve"> se </w:t>
+      </w:r>
+      <w:proofErr w:type="spellStart"/>
+      <w:r>
+        <w:rPr>
+          <w:lang w:eastAsia="es-ES"/>
+        </w:rPr>
+        <w:t>le</w:t>
+      </w:r>
+      <w:proofErr w:type="spellEnd"/>
+      <w:r>
+        <w:rPr>
+          <w:lang w:eastAsia="es-ES"/>
+        </w:rPr>
+        <w:t xml:space="preserve"> </w:t>
+      </w:r>
+      <w:proofErr w:type="spellStart"/>
+      <w:r>
+        <w:rPr>
+          <w:lang w:eastAsia="es-ES"/>
+        </w:rPr>
+        <w:t>asigna</w:t>
+      </w:r>
+      <w:proofErr w:type="spellEnd"/>
+      <w:r>
+        <w:rPr>
+          <w:lang w:eastAsia="es-ES"/>
+        </w:rPr>
+        <w:t xml:space="preserve"> una IP </w:t>
+      </w:r>
+      <w:proofErr w:type="spellStart"/>
+      <w:r>
+        <w:rPr>
+          <w:lang w:eastAsia="es-ES"/>
+        </w:rPr>
+        <w:t>estática</w:t>
+      </w:r>
+      <w:proofErr w:type="spellEnd"/>
+      <w:r>
+        <w:rPr>
+          <w:lang w:eastAsia="es-ES"/>
+        </w:rPr>
+        <w:t xml:space="preserve"> (</w:t>
       </w:r>
       <w:r>
         <w:rPr>
@@ -17350,1009 +18388,625 @@
           <w:bCs/>
           <w:lang w:eastAsia="es-ES"/>
         </w:rPr>
-        <w:t>DB_HOST, DB_USER, DB_PASSWORD, DB_NAME</w:t>
-      </w:r>
-      <w:r>
-        <w:rPr>
-          <w:lang w:eastAsia="es-ES"/>
-        </w:rPr>
-        <w:t xml:space="preserve">), </w:t>
-      </w:r>
-      <w:proofErr w:type="spellStart"/>
-      <w:r>
-        <w:rPr>
-          <w:lang w:eastAsia="es-ES"/>
-        </w:rPr>
-        <w:t>pero</w:t>
-      </w:r>
-      <w:proofErr w:type="spellEnd"/>
-      <w:r>
-        <w:rPr>
-          <w:lang w:eastAsia="es-ES"/>
-        </w:rPr>
-        <w:t xml:space="preserve"> es </w:t>
-      </w:r>
-      <w:proofErr w:type="spellStart"/>
-      <w:r>
-        <w:rPr>
-          <w:lang w:eastAsia="es-ES"/>
-        </w:rPr>
-        <w:t>importante</w:t>
-      </w:r>
-      <w:proofErr w:type="spellEnd"/>
-      <w:r>
-        <w:rPr>
-          <w:lang w:eastAsia="es-ES"/>
-        </w:rPr>
-        <w:t xml:space="preserve"> destacar que el </w:t>
-      </w:r>
-      <w:r>
+        <w:t>172.28.0.3</w:t>
+      </w:r>
+      <w:r>
+        <w:rPr>
+          <w:lang w:eastAsia="es-ES"/>
+        </w:rPr>
+        <w:t xml:space="preserve">) </w:t>
+      </w:r>
+      <w:proofErr w:type="spellStart"/>
+      <w:r>
+        <w:rPr>
+          <w:lang w:eastAsia="es-ES"/>
+        </w:rPr>
+        <w:t>dentro</w:t>
+      </w:r>
+      <w:proofErr w:type="spellEnd"/>
+      <w:r>
+        <w:rPr>
+          <w:lang w:eastAsia="es-ES"/>
+        </w:rPr>
+        <w:t xml:space="preserve"> de la </w:t>
+      </w:r>
+      <w:proofErr w:type="spellStart"/>
+      <w:r>
+        <w:rPr>
+          <w:lang w:eastAsia="es-ES"/>
+        </w:rPr>
+        <w:t>red</w:t>
+      </w:r>
+      <w:proofErr w:type="spellEnd"/>
+      <w:r>
+        <w:rPr>
+          <w:lang w:eastAsia="es-ES"/>
+        </w:rPr>
+        <w:t xml:space="preserve"> </w:t>
+      </w:r>
+      <w:proofErr w:type="spellStart"/>
+      <w:r>
+        <w:rPr>
+          <w:lang w:eastAsia="es-ES"/>
+        </w:rPr>
+        <w:t>mwp</w:t>
+      </w:r>
+      <w:proofErr w:type="spellEnd"/>
+      <w:r>
+        <w:rPr>
+          <w:lang w:eastAsia="es-ES"/>
+        </w:rPr>
+        <w:t xml:space="preserve"> para </w:t>
+      </w:r>
+      <w:r>
+        <w:rPr>
+          <w:lang w:eastAsia="es-ES"/>
+        </w:rPr>
+        <w:t xml:space="preserve">que </w:t>
+      </w:r>
+      <w:proofErr w:type="spellStart"/>
+      <w:r>
+        <w:rPr>
+          <w:lang w:eastAsia="es-ES"/>
+        </w:rPr>
+        <w:t>exsita</w:t>
+      </w:r>
+      <w:proofErr w:type="spellEnd"/>
+      <w:r>
+        <w:rPr>
+          <w:lang w:eastAsia="es-ES"/>
+        </w:rPr>
+        <w:t xml:space="preserve"> una</w:t>
+      </w:r>
+      <w:r>
+        <w:rPr>
+          <w:lang w:eastAsia="es-ES"/>
+        </w:rPr>
+        <w:t xml:space="preserve"> </w:t>
+      </w:r>
+      <w:proofErr w:type="spellStart"/>
+      <w:r>
+        <w:rPr>
+          <w:lang w:eastAsia="es-ES"/>
+        </w:rPr>
+        <w:t>comunicación</w:t>
+      </w:r>
+      <w:proofErr w:type="spellEnd"/>
+      <w:r>
+        <w:rPr>
+          <w:lang w:eastAsia="es-ES"/>
+        </w:rPr>
+        <w:t>.</w:t>
+      </w:r>
+    </w:p>
+    <w:p>
+      <w:pPr>
         <w:rPr>
           <w:b/>
           <w:bCs/>
           <w:lang w:eastAsia="es-ES"/>
         </w:rPr>
-        <w:t>DB_HOST</w:t>
-      </w:r>
-      <w:r>
-        <w:rPr>
-          <w:lang w:eastAsia="es-ES"/>
-        </w:rPr>
-        <w:t xml:space="preserve"> lo hemos </w:t>
-      </w:r>
-      <w:proofErr w:type="spellStart"/>
-      <w:r>
-        <w:rPr>
-          <w:lang w:eastAsia="es-ES"/>
-        </w:rPr>
-        <w:t>puesto</w:t>
-      </w:r>
-      <w:proofErr w:type="spellEnd"/>
-      <w:r>
-        <w:rPr>
-          <w:lang w:eastAsia="es-ES"/>
-        </w:rPr>
-        <w:t xml:space="preserve"> </w:t>
-      </w:r>
-      <w:r>
-        <w:rPr>
-          <w:lang w:eastAsia="es-ES"/>
-        </w:rPr>
-        <w:lastRenderedPageBreak/>
-        <w:t xml:space="preserve">como </w:t>
-      </w:r>
-      <w:proofErr w:type="spellStart"/>
-      <w:r>
-        <w:rPr>
-          <w:lang w:eastAsia="es-ES"/>
-        </w:rPr>
-        <w:t>db</w:t>
-      </w:r>
-      <w:proofErr w:type="spellEnd"/>
-      <w:r>
-        <w:rPr>
-          <w:lang w:eastAsia="es-ES"/>
-        </w:rPr>
-        <w:t xml:space="preserve">. </w:t>
-      </w:r>
-      <w:proofErr w:type="spellStart"/>
-      <w:r>
-        <w:rPr>
-          <w:lang w:eastAsia="es-ES"/>
-        </w:rPr>
-        <w:t>Esto</w:t>
-      </w:r>
-      <w:proofErr w:type="spellEnd"/>
-      <w:r>
-        <w:rPr>
-          <w:lang w:eastAsia="es-ES"/>
-        </w:rPr>
-        <w:t xml:space="preserve"> es </w:t>
-      </w:r>
-      <w:proofErr w:type="spellStart"/>
-      <w:r>
-        <w:rPr>
-          <w:lang w:eastAsia="es-ES"/>
-        </w:rPr>
-        <w:t>importante</w:t>
-      </w:r>
-      <w:proofErr w:type="spellEnd"/>
-      <w:r>
-        <w:rPr>
-          <w:lang w:eastAsia="es-ES"/>
-        </w:rPr>
-        <w:t xml:space="preserve">, </w:t>
-      </w:r>
-      <w:proofErr w:type="spellStart"/>
-      <w:r>
-        <w:rPr>
-          <w:lang w:eastAsia="es-ES"/>
-        </w:rPr>
-        <w:t>ya</w:t>
-      </w:r>
-      <w:proofErr w:type="spellEnd"/>
-      <w:r>
-        <w:rPr>
-          <w:lang w:eastAsia="es-ES"/>
-        </w:rPr>
-        <w:t xml:space="preserve"> que </w:t>
-      </w:r>
-      <w:proofErr w:type="spellStart"/>
-      <w:r>
-        <w:rPr>
-          <w:lang w:eastAsia="es-ES"/>
-        </w:rPr>
-        <w:t>Docker</w:t>
-      </w:r>
-      <w:proofErr w:type="spellEnd"/>
-      <w:r>
-        <w:rPr>
-          <w:lang w:eastAsia="es-ES"/>
-        </w:rPr>
-        <w:t xml:space="preserve"> </w:t>
-      </w:r>
-      <w:proofErr w:type="spellStart"/>
-      <w:r>
-        <w:rPr>
-          <w:lang w:eastAsia="es-ES"/>
-        </w:rPr>
-        <w:t>Compose</w:t>
-      </w:r>
-      <w:proofErr w:type="spellEnd"/>
-      <w:r>
-        <w:rPr>
-          <w:lang w:eastAsia="es-ES"/>
-        </w:rPr>
-        <w:t xml:space="preserve"> se </w:t>
-      </w:r>
-      <w:proofErr w:type="spellStart"/>
-      <w:r>
-        <w:rPr>
-          <w:lang w:eastAsia="es-ES"/>
-        </w:rPr>
-        <w:t>encarga</w:t>
-      </w:r>
-      <w:proofErr w:type="spellEnd"/>
-      <w:r>
-        <w:rPr>
-          <w:lang w:eastAsia="es-ES"/>
-        </w:rPr>
-        <w:t xml:space="preserve"> de que </w:t>
-      </w:r>
-      <w:proofErr w:type="spellStart"/>
-      <w:r>
-        <w:rPr>
-          <w:lang w:eastAsia="es-ES"/>
-        </w:rPr>
-        <w:t>db</w:t>
-      </w:r>
-      <w:proofErr w:type="spellEnd"/>
-      <w:r>
-        <w:rPr>
-          <w:lang w:eastAsia="es-ES"/>
-        </w:rPr>
-        <w:t xml:space="preserve"> se </w:t>
-      </w:r>
-      <w:proofErr w:type="spellStart"/>
-      <w:r>
-        <w:rPr>
-          <w:lang w:eastAsia="es-ES"/>
-        </w:rPr>
-        <w:t>resuelva</w:t>
-      </w:r>
-      <w:proofErr w:type="spellEnd"/>
-      <w:r>
-        <w:rPr>
-          <w:lang w:eastAsia="es-ES"/>
-        </w:rPr>
-        <w:t xml:space="preserve"> a la </w:t>
-      </w:r>
-      <w:proofErr w:type="spellStart"/>
-      <w:r>
-        <w:rPr>
-          <w:lang w:eastAsia="es-ES"/>
-        </w:rPr>
-        <w:t>dirección</w:t>
-      </w:r>
-      <w:proofErr w:type="spellEnd"/>
-      <w:r>
-        <w:rPr>
-          <w:lang w:eastAsia="es-ES"/>
-        </w:rPr>
-        <w:t xml:space="preserve"> IP del </w:t>
-      </w:r>
-      <w:proofErr w:type="spellStart"/>
-      <w:r>
-        <w:rPr>
-          <w:lang w:eastAsia="es-ES"/>
-        </w:rPr>
-        <w:t>contenedor</w:t>
-      </w:r>
-      <w:proofErr w:type="spellEnd"/>
-      <w:r>
-        <w:rPr>
-          <w:lang w:eastAsia="es-ES"/>
-        </w:rPr>
-        <w:t xml:space="preserve"> de la base de </w:t>
-      </w:r>
-      <w:proofErr w:type="spellStart"/>
-      <w:r>
-        <w:rPr>
-          <w:lang w:eastAsia="es-ES"/>
-        </w:rPr>
-        <w:t>datos</w:t>
-      </w:r>
-      <w:proofErr w:type="spellEnd"/>
-      <w:r>
-        <w:rPr>
-          <w:lang w:eastAsia="es-ES"/>
-        </w:rPr>
-        <w:t xml:space="preserve"> </w:t>
-      </w:r>
-      <w:proofErr w:type="spellStart"/>
-      <w:r>
-        <w:rPr>
-          <w:lang w:eastAsia="es-ES"/>
-        </w:rPr>
-        <w:t>dentro</w:t>
-      </w:r>
-      <w:proofErr w:type="spellEnd"/>
-      <w:r>
-        <w:rPr>
-          <w:lang w:eastAsia="es-ES"/>
-        </w:rPr>
-        <w:t xml:space="preserve"> de la </w:t>
-      </w:r>
-      <w:proofErr w:type="spellStart"/>
-      <w:r>
-        <w:rPr>
-          <w:lang w:eastAsia="es-ES"/>
-        </w:rPr>
-        <w:t>red</w:t>
-      </w:r>
-      <w:proofErr w:type="spellEnd"/>
-      <w:r>
-        <w:rPr>
-          <w:lang w:eastAsia="es-ES"/>
-        </w:rPr>
-        <w:t xml:space="preserve"> </w:t>
-      </w:r>
-      <w:proofErr w:type="spellStart"/>
-      <w:r>
+      </w:pPr>
+    </w:p>
+    <w:p>
+      <w:pPr>
         <w:rPr>
           <w:b/>
           <w:bCs/>
           <w:lang w:eastAsia="es-ES"/>
         </w:rPr>
-        <w:t>mwp</w:t>
-      </w:r>
-      <w:proofErr w:type="spellEnd"/>
-      <w:r>
-        <w:rPr>
-          <w:lang w:eastAsia="es-ES"/>
-        </w:rPr>
-        <w:t>.</w:t>
+      </w:pPr>
+      <w:proofErr w:type="spellStart"/>
+      <w:r>
+        <w:rPr>
+          <w:b/>
+          <w:bCs/>
+          <w:lang w:eastAsia="es-ES"/>
+        </w:rPr>
+        <w:t>Exposición</w:t>
+      </w:r>
+      <w:proofErr w:type="spellEnd"/>
+      <w:r>
+        <w:rPr>
+          <w:b/>
+          <w:bCs/>
+          <w:lang w:eastAsia="es-ES"/>
+        </w:rPr>
+        <w:t xml:space="preserve"> Puerto: </w:t>
+      </w:r>
+      <w:r>
+        <w:rPr>
+          <w:lang w:eastAsia="es-ES"/>
+        </w:rPr>
+        <w:t xml:space="preserve">Hemos </w:t>
+      </w:r>
+      <w:proofErr w:type="spellStart"/>
+      <w:r>
+        <w:rPr>
+          <w:lang w:eastAsia="es-ES"/>
+        </w:rPr>
+        <w:t>mapeado</w:t>
+      </w:r>
+      <w:proofErr w:type="spellEnd"/>
+      <w:r>
+        <w:rPr>
+          <w:lang w:eastAsia="es-ES"/>
+        </w:rPr>
+        <w:t xml:space="preserve"> el </w:t>
+      </w:r>
+      <w:proofErr w:type="spellStart"/>
+      <w:r>
+        <w:rPr>
+          <w:lang w:eastAsia="es-ES"/>
+        </w:rPr>
+        <w:t>puerto</w:t>
+      </w:r>
+      <w:proofErr w:type="spellEnd"/>
+      <w:r>
+        <w:rPr>
+          <w:lang w:eastAsia="es-ES"/>
+        </w:rPr>
+        <w:t xml:space="preserve"> </w:t>
+      </w:r>
+      <w:r>
+        <w:rPr>
+          <w:b/>
+          <w:bCs/>
+          <w:lang w:eastAsia="es-ES"/>
+        </w:rPr>
+        <w:t xml:space="preserve">5000 </w:t>
+      </w:r>
+      <w:r>
+        <w:rPr>
+          <w:lang w:eastAsia="es-ES"/>
+        </w:rPr>
+        <w:t xml:space="preserve">del </w:t>
+      </w:r>
+      <w:proofErr w:type="spellStart"/>
+      <w:r>
+        <w:rPr>
+          <w:lang w:eastAsia="es-ES"/>
+        </w:rPr>
+        <w:t>contenedor</w:t>
+      </w:r>
+      <w:proofErr w:type="spellEnd"/>
+      <w:r>
+        <w:rPr>
+          <w:lang w:eastAsia="es-ES"/>
+        </w:rPr>
+        <w:t xml:space="preserve"> al </w:t>
+      </w:r>
+      <w:proofErr w:type="spellStart"/>
+      <w:r>
+        <w:rPr>
+          <w:lang w:eastAsia="es-ES"/>
+        </w:rPr>
+        <w:t>puerto</w:t>
+      </w:r>
+      <w:proofErr w:type="spellEnd"/>
+      <w:r>
+        <w:rPr>
+          <w:lang w:eastAsia="es-ES"/>
+        </w:rPr>
+        <w:t xml:space="preserve"> </w:t>
+      </w:r>
+      <w:r>
+        <w:rPr>
+          <w:b/>
+          <w:bCs/>
+          <w:lang w:eastAsia="es-ES"/>
+        </w:rPr>
+        <w:t>5000</w:t>
+      </w:r>
+      <w:r>
+        <w:rPr>
+          <w:lang w:eastAsia="es-ES"/>
+        </w:rPr>
+        <w:t xml:space="preserve"> de la </w:t>
+      </w:r>
+      <w:proofErr w:type="spellStart"/>
+      <w:r>
+        <w:rPr>
+          <w:lang w:eastAsia="es-ES"/>
+        </w:rPr>
+        <w:t>máquina</w:t>
+      </w:r>
+      <w:proofErr w:type="spellEnd"/>
+      <w:r>
+        <w:rPr>
+          <w:lang w:eastAsia="es-ES"/>
+        </w:rPr>
+        <w:t xml:space="preserve"> host (</w:t>
+      </w:r>
+      <w:r>
+        <w:rPr>
+          <w:b/>
+          <w:bCs/>
+          <w:lang w:eastAsia="es-ES"/>
+        </w:rPr>
+        <w:t>ports: "5000:5000"</w:t>
+      </w:r>
+      <w:r>
+        <w:rPr>
+          <w:lang w:eastAsia="es-ES"/>
+        </w:rPr>
+        <w:t xml:space="preserve">). </w:t>
+      </w:r>
+      <w:proofErr w:type="spellStart"/>
+      <w:r>
+        <w:rPr>
+          <w:lang w:eastAsia="es-ES"/>
+        </w:rPr>
+        <w:t>Así</w:t>
+      </w:r>
+      <w:proofErr w:type="spellEnd"/>
+      <w:r>
+        <w:rPr>
+          <w:lang w:eastAsia="es-ES"/>
+        </w:rPr>
+        <w:t xml:space="preserve">, </w:t>
+      </w:r>
+      <w:proofErr w:type="spellStart"/>
+      <w:r>
+        <w:rPr>
+          <w:lang w:eastAsia="es-ES"/>
+        </w:rPr>
+        <w:t>nuestra</w:t>
+      </w:r>
+      <w:proofErr w:type="spellEnd"/>
+      <w:r>
+        <w:rPr>
+          <w:lang w:eastAsia="es-ES"/>
+        </w:rPr>
+        <w:t xml:space="preserve"> API es </w:t>
+      </w:r>
+      <w:proofErr w:type="spellStart"/>
+      <w:r>
+        <w:rPr>
+          <w:lang w:eastAsia="es-ES"/>
+        </w:rPr>
+        <w:t>accesible</w:t>
+      </w:r>
+      <w:proofErr w:type="spellEnd"/>
+      <w:r>
+        <w:rPr>
+          <w:lang w:eastAsia="es-ES"/>
+        </w:rPr>
+        <w:t xml:space="preserve"> </w:t>
+      </w:r>
+      <w:proofErr w:type="spellStart"/>
+      <w:r>
+        <w:rPr>
+          <w:lang w:eastAsia="es-ES"/>
+        </w:rPr>
+        <w:t>desde</w:t>
+      </w:r>
+      <w:proofErr w:type="spellEnd"/>
+      <w:r>
+        <w:rPr>
+          <w:lang w:eastAsia="es-ES"/>
+        </w:rPr>
+        <w:t xml:space="preserve"> </w:t>
+      </w:r>
+      <w:proofErr w:type="spellStart"/>
+      <w:r>
+        <w:rPr>
+          <w:lang w:eastAsia="es-ES"/>
+        </w:rPr>
+        <w:t>fuera</w:t>
+      </w:r>
+      <w:proofErr w:type="spellEnd"/>
+      <w:r>
+        <w:rPr>
+          <w:lang w:eastAsia="es-ES"/>
+        </w:rPr>
+        <w:t xml:space="preserve"> del entorno </w:t>
+      </w:r>
+      <w:proofErr w:type="spellStart"/>
+      <w:r>
+        <w:rPr>
+          <w:lang w:eastAsia="es-ES"/>
+        </w:rPr>
+        <w:t>Docker</w:t>
+      </w:r>
+      <w:proofErr w:type="spellEnd"/>
+      <w:r>
+        <w:rPr>
+          <w:lang w:eastAsia="es-ES"/>
+        </w:rPr>
+        <w:t xml:space="preserve">, por </w:t>
+      </w:r>
+      <w:proofErr w:type="spellStart"/>
+      <w:r>
+        <w:rPr>
+          <w:lang w:eastAsia="es-ES"/>
+        </w:rPr>
+        <w:t>ejemplo</w:t>
+      </w:r>
+      <w:proofErr w:type="spellEnd"/>
+      <w:r>
+        <w:rPr>
+          <w:lang w:eastAsia="es-ES"/>
+        </w:rPr>
+        <w:t xml:space="preserve">, para que la web </w:t>
+      </w:r>
+      <w:proofErr w:type="spellStart"/>
+      <w:r>
+        <w:rPr>
+          <w:lang w:eastAsia="es-ES"/>
+        </w:rPr>
+        <w:t>pueda</w:t>
+      </w:r>
+      <w:proofErr w:type="spellEnd"/>
+      <w:r>
+        <w:rPr>
+          <w:lang w:eastAsia="es-ES"/>
+        </w:rPr>
+        <w:t xml:space="preserve"> </w:t>
+      </w:r>
+      <w:proofErr w:type="spellStart"/>
+      <w:r>
+        <w:rPr>
+          <w:lang w:eastAsia="es-ES"/>
+        </w:rPr>
+        <w:t>comunicarse</w:t>
+      </w:r>
+      <w:proofErr w:type="spellEnd"/>
+      <w:r>
+        <w:rPr>
+          <w:lang w:eastAsia="es-ES"/>
+        </w:rPr>
+        <w:t xml:space="preserve"> con ella.</w:t>
       </w:r>
     </w:p>
     <w:p>
       <w:pPr>
         <w:rPr>
+          <w:lang w:eastAsia="es-ES"/>
+        </w:rPr>
+      </w:pPr>
+    </w:p>
+    <w:p>
+      <w:pPr>
+        <w:rPr>
+          <w:lang w:eastAsia="es-ES"/>
+        </w:rPr>
+      </w:pPr>
+      <w:proofErr w:type="spellStart"/>
+      <w:r>
+        <w:rPr>
           <w:b/>
           <w:bCs/>
           <w:lang w:eastAsia="es-ES"/>
         </w:rPr>
-      </w:pPr>
+        <w:t>Dependencia</w:t>
+      </w:r>
+      <w:proofErr w:type="spellEnd"/>
+      <w:r>
+        <w:rPr>
+          <w:b/>
+          <w:bCs/>
+          <w:lang w:eastAsia="es-ES"/>
+        </w:rPr>
+        <w:t xml:space="preserve">: </w:t>
+      </w:r>
+      <w:r>
+        <w:rPr>
+          <w:lang w:eastAsia="es-ES"/>
+        </w:rPr>
+        <w:t xml:space="preserve">Hemos </w:t>
+      </w:r>
+      <w:proofErr w:type="spellStart"/>
+      <w:r>
+        <w:rPr>
+          <w:lang w:eastAsia="es-ES"/>
+        </w:rPr>
+        <w:t>usado</w:t>
+      </w:r>
+      <w:proofErr w:type="spellEnd"/>
+      <w:r>
+        <w:rPr>
+          <w:lang w:eastAsia="es-ES"/>
+        </w:rPr>
+        <w:t xml:space="preserve"> </w:t>
+      </w:r>
+      <w:proofErr w:type="spellStart"/>
+      <w:r>
+        <w:rPr>
+          <w:b/>
+          <w:bCs/>
+          <w:lang w:eastAsia="es-ES"/>
+        </w:rPr>
+        <w:t>depends_on</w:t>
+      </w:r>
+      <w:proofErr w:type="spellEnd"/>
+      <w:r>
+        <w:rPr>
+          <w:b/>
+          <w:bCs/>
+          <w:lang w:eastAsia="es-ES"/>
+        </w:rPr>
+        <w:t xml:space="preserve">: - </w:t>
+      </w:r>
+      <w:proofErr w:type="spellStart"/>
+      <w:r>
+        <w:rPr>
+          <w:b/>
+          <w:bCs/>
+          <w:lang w:eastAsia="es-ES"/>
+        </w:rPr>
+        <w:t>db</w:t>
+      </w:r>
+      <w:proofErr w:type="spellEnd"/>
+      <w:r>
+        <w:rPr>
+          <w:lang w:eastAsia="es-ES"/>
+        </w:rPr>
+        <w:t xml:space="preserve"> para </w:t>
+      </w:r>
+      <w:proofErr w:type="spellStart"/>
+      <w:r>
+        <w:rPr>
+          <w:lang w:eastAsia="es-ES"/>
+        </w:rPr>
+        <w:t>indicarle</w:t>
+      </w:r>
+      <w:proofErr w:type="spellEnd"/>
+      <w:r>
+        <w:rPr>
+          <w:lang w:eastAsia="es-ES"/>
+        </w:rPr>
+        <w:t xml:space="preserve"> a </w:t>
+      </w:r>
+      <w:proofErr w:type="spellStart"/>
+      <w:r>
+        <w:rPr>
+          <w:lang w:eastAsia="es-ES"/>
+        </w:rPr>
+        <w:t>Docker</w:t>
+      </w:r>
+      <w:proofErr w:type="spellEnd"/>
+      <w:r>
+        <w:rPr>
+          <w:lang w:eastAsia="es-ES"/>
+        </w:rPr>
+        <w:t xml:space="preserve"> </w:t>
+      </w:r>
+      <w:proofErr w:type="spellStart"/>
+      <w:r>
+        <w:rPr>
+          <w:lang w:eastAsia="es-ES"/>
+        </w:rPr>
+        <w:t>Compose</w:t>
+      </w:r>
+      <w:proofErr w:type="spellEnd"/>
+      <w:r>
+        <w:rPr>
+          <w:lang w:eastAsia="es-ES"/>
+        </w:rPr>
+        <w:t xml:space="preserve"> que la API no </w:t>
+      </w:r>
+      <w:proofErr w:type="spellStart"/>
+      <w:r>
+        <w:rPr>
+          <w:lang w:eastAsia="es-ES"/>
+        </w:rPr>
+        <w:t>debe</w:t>
+      </w:r>
+      <w:proofErr w:type="spellEnd"/>
+      <w:r>
+        <w:rPr>
+          <w:lang w:eastAsia="es-ES"/>
+        </w:rPr>
+        <w:t xml:space="preserve"> </w:t>
+      </w:r>
+      <w:proofErr w:type="spellStart"/>
+      <w:r>
+        <w:rPr>
+          <w:lang w:eastAsia="es-ES"/>
+        </w:rPr>
+        <w:t>iniciarse</w:t>
+      </w:r>
+      <w:proofErr w:type="spellEnd"/>
+      <w:r>
+        <w:rPr>
+          <w:lang w:eastAsia="es-ES"/>
+        </w:rPr>
+        <w:t xml:space="preserve"> </w:t>
+      </w:r>
+      <w:proofErr w:type="spellStart"/>
+      <w:r>
+        <w:rPr>
+          <w:lang w:eastAsia="es-ES"/>
+        </w:rPr>
+        <w:t>hasta</w:t>
+      </w:r>
+      <w:proofErr w:type="spellEnd"/>
+      <w:r>
+        <w:rPr>
+          <w:lang w:eastAsia="es-ES"/>
+        </w:rPr>
+        <w:t xml:space="preserve"> que el </w:t>
+      </w:r>
+      <w:proofErr w:type="spellStart"/>
+      <w:r>
+        <w:rPr>
+          <w:lang w:eastAsia="es-ES"/>
+        </w:rPr>
+        <w:t>servicio</w:t>
+      </w:r>
+      <w:proofErr w:type="spellEnd"/>
+      <w:r>
+        <w:rPr>
+          <w:lang w:eastAsia="es-ES"/>
+        </w:rPr>
+        <w:t xml:space="preserve"> de la base de </w:t>
+      </w:r>
+      <w:proofErr w:type="spellStart"/>
+      <w:r>
+        <w:rPr>
+          <w:lang w:eastAsia="es-ES"/>
+        </w:rPr>
+        <w:t>datos</w:t>
+      </w:r>
+      <w:proofErr w:type="spellEnd"/>
+      <w:r>
+        <w:rPr>
+          <w:lang w:eastAsia="es-ES"/>
+        </w:rPr>
+        <w:t xml:space="preserve"> (</w:t>
+      </w:r>
+      <w:proofErr w:type="spellStart"/>
+      <w:r>
+        <w:rPr>
+          <w:lang w:eastAsia="es-ES"/>
+        </w:rPr>
+        <w:t>db</w:t>
+      </w:r>
+      <w:proofErr w:type="spellEnd"/>
+      <w:r>
+        <w:rPr>
+          <w:lang w:eastAsia="es-ES"/>
+        </w:rPr>
+        <w:t xml:space="preserve">) </w:t>
+      </w:r>
+      <w:proofErr w:type="spellStart"/>
+      <w:r>
+        <w:rPr>
+          <w:lang w:eastAsia="es-ES"/>
+        </w:rPr>
+        <w:t>esté</w:t>
+      </w:r>
+      <w:proofErr w:type="spellEnd"/>
+      <w:r>
+        <w:rPr>
+          <w:lang w:eastAsia="es-ES"/>
+        </w:rPr>
+        <w:t xml:space="preserve"> en </w:t>
+      </w:r>
+      <w:proofErr w:type="spellStart"/>
+      <w:r>
+        <w:rPr>
+          <w:lang w:eastAsia="es-ES"/>
+        </w:rPr>
+        <w:t>marcha</w:t>
+      </w:r>
+      <w:proofErr w:type="spellEnd"/>
+      <w:r>
+        <w:rPr>
+          <w:lang w:eastAsia="es-ES"/>
+        </w:rPr>
+        <w:t>.</w:t>
+      </w:r>
     </w:p>
     <w:p>
       <w:pPr>
-        <w:rPr>
-          <w:b/>
-          <w:bCs/>
-          <w:lang w:eastAsia="es-ES"/>
-        </w:rPr>
-      </w:pPr>
-      <w:r>
-        <w:rPr>
-          <w:b/>
-          <w:bCs/>
-          <w:lang w:eastAsia="es-ES"/>
-        </w:rPr>
-        <w:t xml:space="preserve">Red: </w:t>
-      </w:r>
-      <w:proofErr w:type="spellStart"/>
-      <w:r>
-        <w:rPr>
-          <w:lang w:eastAsia="es-ES"/>
-        </w:rPr>
-        <w:t>T</w:t>
-      </w:r>
-      <w:r>
-        <w:rPr>
-          <w:lang w:eastAsia="es-ES"/>
-        </w:rPr>
-        <w:t>ambién</w:t>
-      </w:r>
-      <w:proofErr w:type="spellEnd"/>
-      <w:r>
-        <w:rPr>
-          <w:lang w:eastAsia="es-ES"/>
-        </w:rPr>
-        <w:t xml:space="preserve"> se </w:t>
-      </w:r>
-      <w:proofErr w:type="spellStart"/>
-      <w:r>
-        <w:rPr>
-          <w:lang w:eastAsia="es-ES"/>
-        </w:rPr>
-        <w:t>le</w:t>
-      </w:r>
-      <w:proofErr w:type="spellEnd"/>
-      <w:r>
-        <w:rPr>
-          <w:lang w:eastAsia="es-ES"/>
-        </w:rPr>
-        <w:t xml:space="preserve"> </w:t>
-      </w:r>
-      <w:proofErr w:type="spellStart"/>
-      <w:r>
-        <w:rPr>
-          <w:lang w:eastAsia="es-ES"/>
-        </w:rPr>
-        <w:t>asigna</w:t>
-      </w:r>
-      <w:proofErr w:type="spellEnd"/>
-      <w:r>
-        <w:rPr>
-          <w:lang w:eastAsia="es-ES"/>
-        </w:rPr>
-        <w:t xml:space="preserve"> una IP </w:t>
-      </w:r>
-      <w:proofErr w:type="spellStart"/>
-      <w:r>
-        <w:rPr>
-          <w:lang w:eastAsia="es-ES"/>
-        </w:rPr>
-        <w:t>estática</w:t>
-      </w:r>
-      <w:proofErr w:type="spellEnd"/>
-      <w:r>
-        <w:rPr>
-          <w:lang w:eastAsia="es-ES"/>
-        </w:rPr>
-        <w:t xml:space="preserve"> (</w:t>
-      </w:r>
-      <w:r>
-        <w:rPr>
-          <w:b/>
-          <w:bCs/>
-          <w:lang w:eastAsia="es-ES"/>
-        </w:rPr>
-        <w:t>172.28.0.3</w:t>
-      </w:r>
-      <w:r>
-        <w:rPr>
-          <w:lang w:eastAsia="es-ES"/>
-        </w:rPr>
-        <w:t xml:space="preserve">) </w:t>
-      </w:r>
-      <w:proofErr w:type="spellStart"/>
-      <w:r>
-        <w:rPr>
-          <w:lang w:eastAsia="es-ES"/>
-        </w:rPr>
-        <w:t>dentro</w:t>
-      </w:r>
-      <w:proofErr w:type="spellEnd"/>
-      <w:r>
-        <w:rPr>
-          <w:lang w:eastAsia="es-ES"/>
-        </w:rPr>
-        <w:t xml:space="preserve"> de la </w:t>
-      </w:r>
-      <w:proofErr w:type="spellStart"/>
-      <w:r>
-        <w:rPr>
-          <w:lang w:eastAsia="es-ES"/>
-        </w:rPr>
-        <w:t>red</w:t>
-      </w:r>
-      <w:proofErr w:type="spellEnd"/>
-      <w:r>
-        <w:rPr>
-          <w:lang w:eastAsia="es-ES"/>
-        </w:rPr>
-        <w:t xml:space="preserve"> </w:t>
-      </w:r>
-      <w:proofErr w:type="spellStart"/>
-      <w:r>
-        <w:rPr>
-          <w:lang w:eastAsia="es-ES"/>
-        </w:rPr>
-        <w:t>mwp</w:t>
-      </w:r>
-      <w:proofErr w:type="spellEnd"/>
-      <w:r>
-        <w:rPr>
-          <w:lang w:eastAsia="es-ES"/>
-        </w:rPr>
-        <w:t xml:space="preserve"> para </w:t>
-      </w:r>
-      <w:r>
-        <w:rPr>
-          <w:lang w:eastAsia="es-ES"/>
-        </w:rPr>
-        <w:t xml:space="preserve">que </w:t>
-      </w:r>
-      <w:proofErr w:type="spellStart"/>
-      <w:r>
-        <w:rPr>
-          <w:lang w:eastAsia="es-ES"/>
-        </w:rPr>
-        <w:t>exsita</w:t>
-      </w:r>
-      <w:proofErr w:type="spellEnd"/>
-      <w:r>
-        <w:rPr>
-          <w:lang w:eastAsia="es-ES"/>
-        </w:rPr>
-        <w:t xml:space="preserve"> una</w:t>
-      </w:r>
-      <w:r>
-        <w:rPr>
-          <w:lang w:eastAsia="es-ES"/>
-        </w:rPr>
-        <w:t xml:space="preserve"> </w:t>
-      </w:r>
-      <w:proofErr w:type="spellStart"/>
-      <w:r>
-        <w:rPr>
-          <w:lang w:eastAsia="es-ES"/>
-        </w:rPr>
-        <w:t>comunicación</w:t>
-      </w:r>
-      <w:proofErr w:type="spellEnd"/>
-      <w:r>
-        <w:rPr>
-          <w:lang w:eastAsia="es-ES"/>
-        </w:rPr>
-        <w:t>.</w:t>
-      </w:r>
-    </w:p>
-    <w:p>
-      <w:pPr>
-        <w:rPr>
-          <w:b/>
-          <w:bCs/>
-          <w:lang w:eastAsia="es-ES"/>
-        </w:rPr>
-      </w:pPr>
-    </w:p>
-    <w:p>
-      <w:pPr>
-        <w:rPr>
-          <w:b/>
-          <w:bCs/>
-          <w:lang w:eastAsia="es-ES"/>
-        </w:rPr>
-      </w:pPr>
-      <w:proofErr w:type="spellStart"/>
-      <w:r>
-        <w:rPr>
-          <w:b/>
-          <w:bCs/>
-          <w:lang w:eastAsia="es-ES"/>
-        </w:rPr>
-        <w:t>Exposición</w:t>
-      </w:r>
-      <w:proofErr w:type="spellEnd"/>
-      <w:r>
-        <w:rPr>
-          <w:b/>
-          <w:bCs/>
-          <w:lang w:eastAsia="es-ES"/>
-        </w:rPr>
-        <w:t xml:space="preserve"> Puerto</w:t>
-      </w:r>
-      <w:r>
-        <w:rPr>
-          <w:b/>
-          <w:bCs/>
-          <w:lang w:eastAsia="es-ES"/>
-        </w:rPr>
-        <w:t xml:space="preserve">: </w:t>
-      </w:r>
-      <w:r>
-        <w:rPr>
-          <w:lang w:eastAsia="es-ES"/>
-        </w:rPr>
-        <w:t xml:space="preserve">Hemos </w:t>
-      </w:r>
-      <w:proofErr w:type="spellStart"/>
-      <w:r>
-        <w:rPr>
-          <w:lang w:eastAsia="es-ES"/>
-        </w:rPr>
-        <w:t>mapeado</w:t>
-      </w:r>
-      <w:proofErr w:type="spellEnd"/>
-      <w:r>
-        <w:rPr>
-          <w:lang w:eastAsia="es-ES"/>
-        </w:rPr>
-        <w:t xml:space="preserve"> el </w:t>
-      </w:r>
-      <w:proofErr w:type="spellStart"/>
-      <w:r>
-        <w:rPr>
-          <w:lang w:eastAsia="es-ES"/>
-        </w:rPr>
-        <w:t>puerto</w:t>
-      </w:r>
-      <w:proofErr w:type="spellEnd"/>
-      <w:r>
-        <w:rPr>
-          <w:lang w:eastAsia="es-ES"/>
-        </w:rPr>
-        <w:t xml:space="preserve"> </w:t>
-      </w:r>
-      <w:r>
-        <w:rPr>
-          <w:b/>
-          <w:bCs/>
-          <w:lang w:eastAsia="es-ES"/>
-        </w:rPr>
-        <w:t xml:space="preserve">5000 </w:t>
-      </w:r>
-      <w:r>
-        <w:rPr>
-          <w:lang w:eastAsia="es-ES"/>
-        </w:rPr>
-        <w:t xml:space="preserve">del </w:t>
-      </w:r>
-      <w:proofErr w:type="spellStart"/>
-      <w:r>
-        <w:rPr>
-          <w:lang w:eastAsia="es-ES"/>
-        </w:rPr>
-        <w:t>contenedor</w:t>
-      </w:r>
-      <w:proofErr w:type="spellEnd"/>
-      <w:r>
-        <w:rPr>
-          <w:lang w:eastAsia="es-ES"/>
-        </w:rPr>
-        <w:t xml:space="preserve"> al </w:t>
-      </w:r>
-      <w:proofErr w:type="spellStart"/>
-      <w:r>
-        <w:rPr>
-          <w:lang w:eastAsia="es-ES"/>
-        </w:rPr>
-        <w:t>puerto</w:t>
-      </w:r>
-      <w:proofErr w:type="spellEnd"/>
-      <w:r>
-        <w:rPr>
-          <w:lang w:eastAsia="es-ES"/>
-        </w:rPr>
-        <w:t xml:space="preserve"> </w:t>
-      </w:r>
-      <w:r>
-        <w:rPr>
-          <w:b/>
-          <w:bCs/>
-          <w:lang w:eastAsia="es-ES"/>
-        </w:rPr>
-        <w:t>5000</w:t>
-      </w:r>
-      <w:r>
-        <w:rPr>
-          <w:lang w:eastAsia="es-ES"/>
-        </w:rPr>
-        <w:t xml:space="preserve"> de la </w:t>
-      </w:r>
-      <w:proofErr w:type="spellStart"/>
-      <w:r>
-        <w:rPr>
-          <w:lang w:eastAsia="es-ES"/>
-        </w:rPr>
-        <w:t>máquina</w:t>
-      </w:r>
-      <w:proofErr w:type="spellEnd"/>
-      <w:r>
-        <w:rPr>
-          <w:lang w:eastAsia="es-ES"/>
-        </w:rPr>
-        <w:t xml:space="preserve"> host (</w:t>
-      </w:r>
-      <w:r>
-        <w:rPr>
-          <w:b/>
-          <w:bCs/>
-          <w:lang w:eastAsia="es-ES"/>
-        </w:rPr>
-        <w:t>ports: "5000:5000"</w:t>
-      </w:r>
-      <w:r>
-        <w:rPr>
-          <w:lang w:eastAsia="es-ES"/>
-        </w:rPr>
-        <w:t xml:space="preserve">). </w:t>
-      </w:r>
-      <w:proofErr w:type="spellStart"/>
-      <w:r>
-        <w:rPr>
-          <w:lang w:eastAsia="es-ES"/>
-        </w:rPr>
-        <w:t>Así</w:t>
-      </w:r>
-      <w:proofErr w:type="spellEnd"/>
-      <w:r>
-        <w:rPr>
-          <w:lang w:eastAsia="es-ES"/>
-        </w:rPr>
-        <w:t xml:space="preserve">, </w:t>
-      </w:r>
-      <w:proofErr w:type="spellStart"/>
-      <w:r>
-        <w:rPr>
-          <w:lang w:eastAsia="es-ES"/>
-        </w:rPr>
-        <w:t>nuestra</w:t>
-      </w:r>
-      <w:proofErr w:type="spellEnd"/>
-      <w:r>
-        <w:rPr>
-          <w:lang w:eastAsia="es-ES"/>
-        </w:rPr>
-        <w:t xml:space="preserve"> API es </w:t>
-      </w:r>
-      <w:proofErr w:type="spellStart"/>
-      <w:r>
-        <w:rPr>
-          <w:lang w:eastAsia="es-ES"/>
-        </w:rPr>
-        <w:t>accesible</w:t>
-      </w:r>
-      <w:proofErr w:type="spellEnd"/>
-      <w:r>
-        <w:rPr>
-          <w:lang w:eastAsia="es-ES"/>
-        </w:rPr>
-        <w:t xml:space="preserve"> </w:t>
-      </w:r>
-      <w:proofErr w:type="spellStart"/>
-      <w:r>
-        <w:rPr>
-          <w:lang w:eastAsia="es-ES"/>
-        </w:rPr>
-        <w:t>desde</w:t>
-      </w:r>
-      <w:proofErr w:type="spellEnd"/>
-      <w:r>
-        <w:rPr>
-          <w:lang w:eastAsia="es-ES"/>
-        </w:rPr>
-        <w:t xml:space="preserve"> </w:t>
-      </w:r>
-      <w:proofErr w:type="spellStart"/>
-      <w:r>
-        <w:rPr>
-          <w:lang w:eastAsia="es-ES"/>
-        </w:rPr>
-        <w:t>fuera</w:t>
-      </w:r>
-      <w:proofErr w:type="spellEnd"/>
-      <w:r>
-        <w:rPr>
-          <w:lang w:eastAsia="es-ES"/>
-        </w:rPr>
-        <w:t xml:space="preserve"> del entorno </w:t>
-      </w:r>
-      <w:proofErr w:type="spellStart"/>
-      <w:r>
-        <w:rPr>
-          <w:lang w:eastAsia="es-ES"/>
-        </w:rPr>
-        <w:t>Docker</w:t>
-      </w:r>
-      <w:proofErr w:type="spellEnd"/>
-      <w:r>
-        <w:rPr>
-          <w:lang w:eastAsia="es-ES"/>
-        </w:rPr>
-        <w:t xml:space="preserve">, por </w:t>
-      </w:r>
-      <w:proofErr w:type="spellStart"/>
-      <w:r>
-        <w:rPr>
-          <w:lang w:eastAsia="es-ES"/>
-        </w:rPr>
-        <w:t>ejemplo</w:t>
-      </w:r>
-      <w:proofErr w:type="spellEnd"/>
-      <w:r>
-        <w:rPr>
-          <w:lang w:eastAsia="es-ES"/>
-        </w:rPr>
-        <w:t xml:space="preserve">, para que la web </w:t>
-      </w:r>
-      <w:proofErr w:type="spellStart"/>
-      <w:r>
-        <w:rPr>
-          <w:lang w:eastAsia="es-ES"/>
-        </w:rPr>
-        <w:t>pueda</w:t>
-      </w:r>
-      <w:proofErr w:type="spellEnd"/>
-      <w:r>
-        <w:rPr>
-          <w:lang w:eastAsia="es-ES"/>
-        </w:rPr>
-        <w:t xml:space="preserve"> </w:t>
-      </w:r>
-      <w:proofErr w:type="spellStart"/>
-      <w:r>
-        <w:rPr>
-          <w:lang w:eastAsia="es-ES"/>
-        </w:rPr>
-        <w:t>comunicarse</w:t>
-      </w:r>
-      <w:proofErr w:type="spellEnd"/>
-      <w:r>
-        <w:rPr>
-          <w:lang w:eastAsia="es-ES"/>
-        </w:rPr>
-        <w:t xml:space="preserve"> con ella.</w:t>
-      </w:r>
-    </w:p>
-    <w:p>
-      <w:pPr>
-        <w:rPr>
-          <w:lang w:eastAsia="es-ES"/>
-        </w:rPr>
-      </w:pPr>
-    </w:p>
-    <w:p>
-      <w:pPr>
-        <w:rPr>
-          <w:lang w:eastAsia="es-ES"/>
-        </w:rPr>
-      </w:pPr>
-      <w:proofErr w:type="spellStart"/>
-      <w:r>
-        <w:rPr>
-          <w:b/>
-          <w:bCs/>
-          <w:lang w:eastAsia="es-ES"/>
-        </w:rPr>
-        <w:t>Dependencia</w:t>
-      </w:r>
-      <w:proofErr w:type="spellEnd"/>
-      <w:r>
-        <w:rPr>
-          <w:b/>
-          <w:bCs/>
-          <w:lang w:eastAsia="es-ES"/>
-        </w:rPr>
-        <w:t xml:space="preserve">: </w:t>
-      </w:r>
-      <w:r>
-        <w:rPr>
-          <w:lang w:eastAsia="es-ES"/>
-        </w:rPr>
-        <w:t xml:space="preserve">Hemos </w:t>
-      </w:r>
-      <w:proofErr w:type="spellStart"/>
-      <w:r>
-        <w:rPr>
-          <w:lang w:eastAsia="es-ES"/>
-        </w:rPr>
-        <w:t>usado</w:t>
-      </w:r>
-      <w:proofErr w:type="spellEnd"/>
-      <w:r>
-        <w:rPr>
-          <w:lang w:eastAsia="es-ES"/>
-        </w:rPr>
-        <w:t xml:space="preserve"> </w:t>
-      </w:r>
-      <w:proofErr w:type="spellStart"/>
-      <w:r>
-        <w:rPr>
-          <w:b/>
-          <w:bCs/>
-          <w:lang w:eastAsia="es-ES"/>
-        </w:rPr>
-        <w:t>depends_on</w:t>
-      </w:r>
-      <w:proofErr w:type="spellEnd"/>
-      <w:r>
-        <w:rPr>
-          <w:b/>
-          <w:bCs/>
-          <w:lang w:eastAsia="es-ES"/>
-        </w:rPr>
-        <w:t xml:space="preserve">: - </w:t>
-      </w:r>
-      <w:proofErr w:type="spellStart"/>
-      <w:r>
-        <w:rPr>
-          <w:b/>
-          <w:bCs/>
-          <w:lang w:eastAsia="es-ES"/>
-        </w:rPr>
-        <w:t>db</w:t>
-      </w:r>
-      <w:proofErr w:type="spellEnd"/>
-      <w:r>
-        <w:rPr>
-          <w:lang w:eastAsia="es-ES"/>
-        </w:rPr>
-        <w:t xml:space="preserve"> para </w:t>
-      </w:r>
-      <w:proofErr w:type="spellStart"/>
-      <w:r>
-        <w:rPr>
-          <w:lang w:eastAsia="es-ES"/>
-        </w:rPr>
-        <w:t>indicarle</w:t>
-      </w:r>
-      <w:proofErr w:type="spellEnd"/>
-      <w:r>
-        <w:rPr>
-          <w:lang w:eastAsia="es-ES"/>
-        </w:rPr>
-        <w:t xml:space="preserve"> a </w:t>
-      </w:r>
-      <w:proofErr w:type="spellStart"/>
-      <w:r>
-        <w:rPr>
-          <w:lang w:eastAsia="es-ES"/>
-        </w:rPr>
-        <w:t>Docker</w:t>
-      </w:r>
-      <w:proofErr w:type="spellEnd"/>
-      <w:r>
-        <w:rPr>
-          <w:lang w:eastAsia="es-ES"/>
-        </w:rPr>
-        <w:t xml:space="preserve"> </w:t>
-      </w:r>
-      <w:proofErr w:type="spellStart"/>
-      <w:r>
-        <w:rPr>
-          <w:lang w:eastAsia="es-ES"/>
-        </w:rPr>
-        <w:t>Compose</w:t>
-      </w:r>
-      <w:proofErr w:type="spellEnd"/>
-      <w:r>
-        <w:rPr>
-          <w:lang w:eastAsia="es-ES"/>
-        </w:rPr>
-        <w:t xml:space="preserve"> que la API no </w:t>
-      </w:r>
-      <w:proofErr w:type="spellStart"/>
-      <w:r>
-        <w:rPr>
-          <w:lang w:eastAsia="es-ES"/>
-        </w:rPr>
-        <w:t>debe</w:t>
-      </w:r>
-      <w:proofErr w:type="spellEnd"/>
-      <w:r>
-        <w:rPr>
-          <w:lang w:eastAsia="es-ES"/>
-        </w:rPr>
-        <w:t xml:space="preserve"> </w:t>
-      </w:r>
-      <w:proofErr w:type="spellStart"/>
-      <w:r>
-        <w:rPr>
-          <w:lang w:eastAsia="es-ES"/>
-        </w:rPr>
-        <w:t>iniciarse</w:t>
-      </w:r>
-      <w:proofErr w:type="spellEnd"/>
-      <w:r>
-        <w:rPr>
-          <w:lang w:eastAsia="es-ES"/>
-        </w:rPr>
-        <w:t xml:space="preserve"> </w:t>
-      </w:r>
-      <w:proofErr w:type="spellStart"/>
-      <w:r>
-        <w:rPr>
-          <w:lang w:eastAsia="es-ES"/>
-        </w:rPr>
-        <w:t>hasta</w:t>
-      </w:r>
-      <w:proofErr w:type="spellEnd"/>
-      <w:r>
-        <w:rPr>
-          <w:lang w:eastAsia="es-ES"/>
-        </w:rPr>
-        <w:t xml:space="preserve"> que el </w:t>
-      </w:r>
-      <w:proofErr w:type="spellStart"/>
-      <w:r>
-        <w:rPr>
-          <w:lang w:eastAsia="es-ES"/>
-        </w:rPr>
-        <w:t>servicio</w:t>
-      </w:r>
-      <w:proofErr w:type="spellEnd"/>
-      <w:r>
-        <w:rPr>
-          <w:lang w:eastAsia="es-ES"/>
-        </w:rPr>
-        <w:t xml:space="preserve"> de la base de </w:t>
-      </w:r>
-      <w:proofErr w:type="spellStart"/>
-      <w:r>
-        <w:rPr>
-          <w:lang w:eastAsia="es-ES"/>
-        </w:rPr>
-        <w:t>datos</w:t>
-      </w:r>
-      <w:proofErr w:type="spellEnd"/>
-      <w:r>
-        <w:rPr>
-          <w:lang w:eastAsia="es-ES"/>
-        </w:rPr>
-        <w:t xml:space="preserve"> (</w:t>
-      </w:r>
-      <w:proofErr w:type="spellStart"/>
-      <w:r>
-        <w:rPr>
-          <w:lang w:eastAsia="es-ES"/>
-        </w:rPr>
-        <w:t>db</w:t>
-      </w:r>
-      <w:proofErr w:type="spellEnd"/>
-      <w:r>
-        <w:rPr>
-          <w:lang w:eastAsia="es-ES"/>
-        </w:rPr>
-        <w:t xml:space="preserve">) </w:t>
-      </w:r>
-      <w:proofErr w:type="spellStart"/>
-      <w:r>
-        <w:rPr>
-          <w:lang w:eastAsia="es-ES"/>
-        </w:rPr>
-        <w:t>esté</w:t>
-      </w:r>
-      <w:proofErr w:type="spellEnd"/>
-      <w:r>
-        <w:rPr>
-          <w:lang w:eastAsia="es-ES"/>
-        </w:rPr>
-        <w:t xml:space="preserve"> en </w:t>
-      </w:r>
-      <w:proofErr w:type="spellStart"/>
-      <w:r>
-        <w:rPr>
-          <w:lang w:eastAsia="es-ES"/>
-        </w:rPr>
-        <w:t>marcha</w:t>
-      </w:r>
-      <w:proofErr w:type="spellEnd"/>
-      <w:r>
-        <w:rPr>
-          <w:lang w:eastAsia="es-ES"/>
-        </w:rPr>
-        <w:t>.</w:t>
-      </w:r>
-    </w:p>
-    <w:p>
-      <w:pPr>
         <w:pStyle w:val="Ttulo2"/>
         <w:rPr>
           <w:lang w:eastAsia="es-ES"/>
         </w:rPr>
       </w:pPr>
+      <w:bookmarkStart w:id="35" w:name="_Toc199093190"/>
       <w:proofErr w:type="spellStart"/>
       <w:r>
         <w:rPr>
@@ -18374,6 +19028,7 @@
         </w:rPr>
         <w:t>Personalizadas</w:t>
       </w:r>
+      <w:bookmarkEnd w:id="35"/>
       <w:proofErr w:type="spellEnd"/>
     </w:p>
     <w:p>
@@ -19088,14 +19743,14 @@
       <w:pPr>
         <w:pStyle w:val="Ttulo1"/>
       </w:pPr>
-      <w:bookmarkStart w:id="29" w:name="_Toc196687695"/>
-      <w:bookmarkStart w:id="30" w:name="_Toc197945059"/>
+      <w:bookmarkStart w:id="36" w:name="_Toc196687695"/>
+      <w:bookmarkStart w:id="37" w:name="_Toc199093191"/>
       <w:r>
         <w:lastRenderedPageBreak/>
         <w:t>Problemes i Solucions</w:t>
       </w:r>
-      <w:bookmarkEnd w:id="29"/>
-      <w:bookmarkEnd w:id="30"/>
+      <w:bookmarkEnd w:id="36"/>
+      <w:bookmarkEnd w:id="37"/>
     </w:p>
     <w:p>
       <w:pPr>
@@ -20821,14 +21476,14 @@
       <w:pPr>
         <w:pStyle w:val="Ttulo1"/>
       </w:pPr>
-      <w:bookmarkStart w:id="31" w:name="_Toc196687696"/>
-      <w:bookmarkStart w:id="32" w:name="_Toc197945060"/>
+      <w:bookmarkStart w:id="38" w:name="_Toc196687696"/>
+      <w:bookmarkStart w:id="39" w:name="_Toc199093192"/>
       <w:r>
         <w:lastRenderedPageBreak/>
         <w:t>Conclusions</w:t>
       </w:r>
-      <w:bookmarkEnd w:id="31"/>
-      <w:bookmarkEnd w:id="32"/>
+      <w:bookmarkEnd w:id="38"/>
+      <w:bookmarkEnd w:id="39"/>
     </w:p>
     <w:p>
       <w:proofErr w:type="spellStart"/>
@@ -21563,14 +22218,14 @@
       <w:pPr>
         <w:pStyle w:val="Ttulo1"/>
       </w:pPr>
-      <w:bookmarkStart w:id="33" w:name="_Toc196687697"/>
-      <w:bookmarkStart w:id="34" w:name="_Toc197945061"/>
+      <w:bookmarkStart w:id="40" w:name="_Toc196687697"/>
+      <w:bookmarkStart w:id="41" w:name="_Toc199093193"/>
       <w:r>
         <w:lastRenderedPageBreak/>
         <w:t>Annexos</w:t>
       </w:r>
-      <w:bookmarkEnd w:id="33"/>
-      <w:bookmarkEnd w:id="34"/>
+      <w:bookmarkEnd w:id="40"/>
+      <w:bookmarkEnd w:id="41"/>
     </w:p>
     <w:p>
       <w:pPr>
@@ -21769,7 +22424,7 @@
         </mc:Choice>
         <mc:Fallback>
           <w:pict>
-            <v:rect w14:anchorId="67591DF5" id="Rectángulo 26" o:spid="_x0000_s1026" style="position:absolute;margin-left:-.7pt;margin-top:-19.1pt;width:469.8pt;height:3.55pt;z-index:251665408;visibility:visible;mso-wrap-style:square;mso-width-percent:0;mso-height-percent:0;mso-wrap-distance-left:9pt;mso-wrap-distance-top:0;mso-wrap-distance-right:9pt;mso-wrap-distance-bottom:0;mso-position-horizontal:absolute;mso-position-horizontal-relative:text;mso-position-vertical:absolute;mso-position-vertical-relative:text;mso-width-percent:0;mso-height-percent:0;mso-width-relative:margin;mso-height-relative:margin;v-text-anchor:middle" o:gfxdata="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" fillcolor="#1d2967" stroked="f" strokeweight="2pt"/>
+            <v:rect w14:anchorId="489D4006" id="Rectángulo 26" o:spid="_x0000_s1026" style="position:absolute;margin-left:-.7pt;margin-top:-19.1pt;width:469.8pt;height:3.55pt;z-index:251665408;visibility:visible;mso-wrap-style:square;mso-width-percent:0;mso-height-percent:0;mso-wrap-distance-left:9pt;mso-wrap-distance-top:0;mso-wrap-distance-right:9pt;mso-wrap-distance-bottom:0;mso-position-horizontal:absolute;mso-position-horizontal-relative:text;mso-position-vertical:absolute;mso-position-vertical-relative:text;mso-width-percent:0;mso-height-percent:0;mso-width-relative:margin;mso-height-relative:margin;v-text-anchor:middle" o:gfxdata="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" fillcolor="#1d2967" stroked="f" strokeweight="2pt"/>
           </w:pict>
         </mc:Fallback>
       </mc:AlternateContent>
@@ -22012,7 +22667,7 @@
         </mc:Choice>
         <mc:Fallback>
           <w:pict>
-            <v:shape w14:anchorId="46A1AB5A" id="Arco 33" o:spid="_x0000_s1026" style="position:absolute;margin-left:303.45pt;margin-top:-150.4pt;width:425.95pt;height:393.2pt;rotation:-90;z-index:251660800;visibility:visible;mso-wrap-style:square;mso-wrap-distance-left:9pt;mso-wrap-distance-top:0;mso-wrap-distance-right:9pt;mso-wrap-distance-bottom:0;mso-position-horizontal:absolute;mso-position-horizontal-relative:text;mso-position-vertical:absolute;mso-position-vertical-relative:text;v-text-anchor:middle" coordsize="5409565,4993640" o:gfxdata="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" path="m2691626,30nsc3375549,-3041,4035340,233174,4538176,661121v558442,475272,874665,1145397,871363,1846552l2704783,2496820c2700397,1664557,2696012,832293,2691626,30xem2691626,30nfc3375549,-3041,4035340,233174,4538176,661121v558442,475272,874665,1145397,871363,1846552e" filled="f" strokecolor="#e95a0c" strokeweight="17pt">
+            <v:shape w14:anchorId="38311E12" id="Arco 33" o:spid="_x0000_s1026" style="position:absolute;margin-left:303.45pt;margin-top:-150.4pt;width:425.95pt;height:393.2pt;rotation:-90;z-index:251660800;visibility:visible;mso-wrap-style:square;mso-wrap-distance-left:9pt;mso-wrap-distance-top:0;mso-wrap-distance-right:9pt;mso-wrap-distance-bottom:0;mso-position-horizontal:absolute;mso-position-horizontal-relative:text;mso-position-vertical:absolute;mso-position-vertical-relative:text;v-text-anchor:middle" coordsize="5409565,4993640" o:gfxdata="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" path="m2691626,30nsc3375549,-3041,4035340,233174,4538176,661121v558442,475272,874665,1145397,871363,1846552l2704783,2496820c2700397,1664557,2696012,832293,2691626,30xem2691626,30nfc3375549,-3041,4035340,233174,4538176,661121v558442,475272,874665,1145397,871363,1846552e" filled="f" strokecolor="#e95a0c" strokeweight="17pt">
               <v:path arrowok="t" o:connecttype="custom" o:connectlocs="2691626,30;4538176,661121;5409539,2507673" o:connectangles="0,0,0"/>
             </v:shape>
           </w:pict>
@@ -22225,7 +22880,7 @@
               </mc:Choice>
               <mc:Fallback>
                 <w:pict>
-                  <v:rect w14:anchorId="0F2A786F" id="Rectángulo 26" o:spid="_x0000_s1026" style="position:absolute;margin-left:-6.1pt;margin-top:-8.1pt;width:469.8pt;height:3.55pt;z-index:251659264;visibility:visible;mso-wrap-style:square;mso-width-percent:0;mso-height-percent:0;mso-wrap-distance-left:9pt;mso-wrap-distance-top:0;mso-wrap-distance-right:9pt;mso-wrap-distance-bottom:0;mso-position-horizontal:absolute;mso-position-horizontal-relative:text;mso-position-vertical:absolute;mso-position-vertical-relative:text;mso-width-percent:0;mso-height-percent:0;mso-width-relative:margin;mso-height-relative:margin;v-text-anchor:middle" o:gfxdata="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" fillcolor="#1d2967" stroked="f" strokeweight="2pt"/>
+                  <v:rect w14:anchorId="1BEBED97" id="Rectángulo 26" o:spid="_x0000_s1026" style="position:absolute;margin-left:-6.1pt;margin-top:-8.1pt;width:469.8pt;height:3.55pt;z-index:251659264;visibility:visible;mso-wrap-style:square;mso-width-percent:0;mso-height-percent:0;mso-wrap-distance-left:9pt;mso-wrap-distance-top:0;mso-wrap-distance-right:9pt;mso-wrap-distance-bottom:0;mso-position-horizontal:absolute;mso-position-horizontal-relative:text;mso-position-vertical:absolute;mso-position-vertical-relative:text;mso-width-percent:0;mso-height-percent:0;mso-width-relative:margin;mso-height-relative:margin;v-text-anchor:middle" o:gfxdata="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" fillcolor="#1d2967" stroked="f" strokeweight="2pt"/>
                 </w:pict>
               </mc:Fallback>
             </mc:AlternateContent>
@@ -22432,7 +23087,7 @@
         </mc:Choice>
         <mc:Fallback>
           <w:pict>
-            <v:rect w14:anchorId="7C6D5A6C" id="Rectángulo 26" o:spid="_x0000_s1026" style="position:absolute;margin-left:-.7pt;margin-top:1.85pt;width:469.8pt;height:3.55pt;z-index:251657216;visibility:visible;mso-wrap-style:square;mso-width-percent:0;mso-height-percent:0;mso-wrap-distance-left:9pt;mso-wrap-distance-top:0;mso-wrap-distance-right:9pt;mso-wrap-distance-bottom:0;mso-position-horizontal:absolute;mso-position-horizontal-relative:text;mso-position-vertical:absolute;mso-position-vertical-relative:text;mso-width-percent:0;mso-height-percent:0;mso-width-relative:margin;mso-height-relative:margin;v-text-anchor:middle" o:gfxdata="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" fillcolor="#1d2967" stroked="f" strokeweight="2pt"/>
+            <v:rect w14:anchorId="62C24DC6" id="Rectángulo 26" o:spid="_x0000_s1026" style="position:absolute;margin-left:-.7pt;margin-top:1.85pt;width:469.8pt;height:3.55pt;z-index:251657216;visibility:visible;mso-wrap-style:square;mso-width-percent:0;mso-height-percent:0;mso-wrap-distance-left:9pt;mso-wrap-distance-top:0;mso-wrap-distance-right:9pt;mso-wrap-distance-bottom:0;mso-position-horizontal:absolute;mso-position-horizontal-relative:text;mso-position-vertical:absolute;mso-position-vertical-relative:text;mso-width-percent:0;mso-height-percent:0;mso-width-relative:margin;mso-height-relative:margin;v-text-anchor:middle" o:gfxdata="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" fillcolor="#1d2967" stroked="f" strokeweight="2pt"/>
           </w:pict>
         </mc:Fallback>
       </mc:AlternateContent>
@@ -22515,7 +23170,7 @@
         </mc:Choice>
         <mc:Fallback>
           <w:pict>
-            <v:rect w14:anchorId="70AD7356" id="Rectángulo 27" o:spid="_x0000_s1026" style="position:absolute;margin-left:-33.05pt;margin-top:.95pt;width:20.3pt;height:708.9pt;z-index:251661824;visibility:visible;mso-wrap-style:square;mso-width-percent:0;mso-height-percent:0;mso-wrap-distance-left:9pt;mso-wrap-distance-top:0;mso-wrap-distance-right:9pt;mso-wrap-distance-bottom:0;mso-position-horizontal:absolute;mso-position-horizontal-relative:text;mso-position-vertical:absolute;mso-position-vertical-relative:text;mso-width-percent:0;mso-height-percent:0;mso-width-relative:margin;mso-height-relative:margin;v-text-anchor:middle" o:gfxdata="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" fillcolor="#e95a0c" stroked="f" strokeweight="2pt"/>
+            <v:rect w14:anchorId="7060F44D" id="Rectángulo 27" o:spid="_x0000_s1026" style="position:absolute;margin-left:-33.05pt;margin-top:.95pt;width:20.3pt;height:708.9pt;z-index:251661824;visibility:visible;mso-wrap-style:square;mso-width-percent:0;mso-height-percent:0;mso-wrap-distance-left:9pt;mso-wrap-distance-top:0;mso-wrap-distance-right:9pt;mso-wrap-distance-bottom:0;mso-position-horizontal:absolute;mso-position-horizontal-relative:text;mso-position-vertical:absolute;mso-position-vertical-relative:text;mso-width-percent:0;mso-height-percent:0;mso-width-relative:margin;mso-height-relative:margin;v-text-anchor:middle" o:gfxdata="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" fillcolor="#e95a0c" stroked="f" strokeweight="2pt"/>
           </w:pict>
         </mc:Fallback>
       </mc:AlternateContent>
@@ -22593,7 +23248,7 @@
         </mc:Choice>
         <mc:Fallback>
           <w:pict>
-            <v:rect w14:anchorId="40ADE72F" id="Rectángulo 26" o:spid="_x0000_s1026" style="position:absolute;margin-left:-45.95pt;margin-top:18.8pt;width:543.8pt;height:17.65pt;z-index:251659776;visibility:visible;mso-wrap-style:square;mso-width-percent:0;mso-height-percent:0;mso-wrap-distance-left:9pt;mso-wrap-distance-top:0;mso-wrap-distance-right:9pt;mso-wrap-distance-bottom:0;mso-position-horizontal:absolute;mso-position-horizontal-relative:text;mso-position-vertical:absolute;mso-position-vertical-relative:text;mso-width-percent:0;mso-height-percent:0;mso-width-relative:margin;mso-height-relative:margin;v-text-anchor:middle" o:gfxdata="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" fillcolor="#1d2967" stroked="f" strokeweight="2pt"/>
+            <v:rect w14:anchorId="7595F911" id="Rectángulo 26" o:spid="_x0000_s1026" style="position:absolute;margin-left:-45.95pt;margin-top:18.8pt;width:543.8pt;height:17.65pt;z-index:251659776;visibility:visible;mso-wrap-style:square;mso-width-percent:0;mso-height-percent:0;mso-wrap-distance-left:9pt;mso-wrap-distance-top:0;mso-wrap-distance-right:9pt;mso-wrap-distance-bottom:0;mso-position-horizontal:absolute;mso-position-horizontal-relative:text;mso-position-vertical:absolute;mso-position-vertical-relative:text;mso-width-percent:0;mso-height-percent:0;mso-width-relative:margin;mso-height-relative:margin;v-text-anchor:middle" o:gfxdata="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" fillcolor="#1d2967" stroked="f" strokeweight="2pt"/>
           </w:pict>
         </mc:Fallback>
       </mc:AlternateContent>
@@ -22672,7 +23327,7 @@
         </mc:Choice>
         <mc:Fallback>
           <w:pict>
-            <v:shape w14:anchorId="7D6B8AB4" id="Arco 32" o:spid="_x0000_s1026" style="position:absolute;margin-left:16.25pt;margin-top:179.3pt;width:457.6pt;height:506.4pt;rotation:90;z-index:251658752;visibility:visible;mso-wrap-style:square;mso-wrap-distance-left:9pt;mso-wrap-distance-top:0;mso-wrap-distance-right:9pt;mso-wrap-distance-bottom:0;mso-position-horizontal:absolute;mso-position-horizontal-relative:text;mso-position-vertical:absolute;mso-position-vertical-relative:text;v-text-anchor:middle" coordsize="5811520,6431279" o:gfxdata="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" path="m2166211,105892nsc3152503,-181360,4202680,124638,4933258,912148v631250,680440,949369,1641126,864874,2611824l2905760,3215640,2166211,105892xem2166211,105892nfc3152503,-181360,4202680,124638,4933258,912148v631250,680440,949369,1641126,864874,2611824e" filled="f" strokecolor="#e95a0c" strokeweight="17pt">
+            <v:shape w14:anchorId="3FF3C5C5" id="Arco 32" o:spid="_x0000_s1026" style="position:absolute;margin-left:16.25pt;margin-top:179.3pt;width:457.6pt;height:506.4pt;rotation:90;z-index:251658752;visibility:visible;mso-wrap-style:square;mso-wrap-distance-left:9pt;mso-wrap-distance-top:0;mso-wrap-distance-right:9pt;mso-wrap-distance-bottom:0;mso-position-horizontal:absolute;mso-position-horizontal-relative:text;mso-position-vertical:absolute;mso-position-vertical-relative:text;v-text-anchor:middle" coordsize="5811520,6431279" o:gfxdata="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" path="m2166211,105892nsc3152503,-181360,4202680,124638,4933258,912148v631250,680440,949369,1641126,864874,2611824l2905760,3215640,2166211,105892xem2166211,105892nfc3152503,-181360,4202680,124638,4933258,912148v631250,680440,949369,1641126,864874,2611824e" filled="f" strokecolor="#e95a0c" strokeweight="17pt">
               <v:path arrowok="t" o:connecttype="custom" o:connectlocs="2166211,105892;4933258,912148;5798132,3523972" o:connectangles="0,0,0"/>
             </v:shape>
           </w:pict>
@@ -24705,6 +25360,7 @@
   <w:style w:type="character" w:default="1" w:styleId="Fuentedeprrafopredeter">
     <w:name w:val="Default Paragraph Font"/>
     <w:uiPriority w:val="1"/>
+    <w:semiHidden/>
     <w:unhideWhenUsed/>
   </w:style>
   <w:style w:type="table" w:default="1" w:styleId="Tablanormal">
@@ -26152,6 +26808,27 @@
 </file>
 
 <file path=customXml/item1.xml><?xml version="1.0" encoding="utf-8"?>
+<p:properties xmlns:p="http://schemas.microsoft.com/office/2006/metadata/properties" xmlns:xsi="http://www.w3.org/2001/XMLSchema-instance" xmlns:pc="http://schemas.microsoft.com/office/infopath/2007/PartnerControls">
+  <documentManagement>
+    <_dlc_DocId xmlns="3ae569bb-ac1d-498d-b0de-e04ee48747a4">CHD7FXHTFVHX-85-22</_dlc_DocId>
+    <_dlc_DocIdUrl xmlns="3ae569bb-ac1d-498d-b0de-e04ee48747a4">
+      <Url>http://one0056-ts01:8190/AlvicEuropa/espanya/_layouts/DocIdRedir.aspx?ID=CHD7FXHTFVHX-85-22</Url>
+      <Description>CHD7FXHTFVHX-85-22</Description>
+    </_dlc_DocIdUrl>
+  </documentManagement>
+</p:properties>
+</file>
+
+<file path=customXml/item2.xml><?xml version="1.0" encoding="utf-8"?>
+<?mso-contentType ?>
+<FormTemplates xmlns="http://schemas.microsoft.com/sharepoint/v3/contenttype/forms">
+  <Display>DocumentLibraryForm</Display>
+  <Edit>DocumentLibraryForm</Edit>
+  <New>DocumentLibraryForm</New>
+</FormTemplates>
+</file>
+
+<file path=customXml/item3.xml><?xml version="1.0" encoding="utf-8"?>
 <?mso-contentType ?>
 <spe:Receivers xmlns:spe="http://schemas.microsoft.com/sharepoint/events">
   <Receiver>
@@ -26197,32 +26874,7 @@
 </spe:Receivers>
 </file>
 
-<file path=customXml/item2.xml><?xml version="1.0" encoding="utf-8"?>
-<?mso-contentType ?>
-<FormTemplates xmlns="http://schemas.microsoft.com/sharepoint/v3/contenttype/forms">
-  <Display>DocumentLibraryForm</Display>
-  <Edit>DocumentLibraryForm</Edit>
-  <New>DocumentLibraryForm</New>
-</FormTemplates>
-</file>
-
-<file path=customXml/item3.xml><?xml version="1.0" encoding="utf-8"?>
-<p:properties xmlns:p="http://schemas.microsoft.com/office/2006/metadata/properties" xmlns:xsi="http://www.w3.org/2001/XMLSchema-instance" xmlns:pc="http://schemas.microsoft.com/office/infopath/2007/PartnerControls">
-  <documentManagement>
-    <_dlc_DocId xmlns="3ae569bb-ac1d-498d-b0de-e04ee48747a4">CHD7FXHTFVHX-85-22</_dlc_DocId>
-    <_dlc_DocIdUrl xmlns="3ae569bb-ac1d-498d-b0de-e04ee48747a4">
-      <Url>http://one0056-ts01:8190/AlvicEuropa/espanya/_layouts/DocIdRedir.aspx?ID=CHD7FXHTFVHX-85-22</Url>
-      <Description>CHD7FXHTFVHX-85-22</Description>
-    </_dlc_DocIdUrl>
-  </documentManagement>
-</p:properties>
-</file>
-
 <file path=customXml/item4.xml><?xml version="1.0" encoding="utf-8"?>
-<b:Sources xmlns:b="http://schemas.openxmlformats.org/officeDocument/2006/bibliography" xmlns="http://schemas.openxmlformats.org/officeDocument/2006/bibliography" SelectedStyle="\APA.XSL" StyleName="APA"/>
-</file>
-
-<file path=customXml/item5.xml><?xml version="1.0" encoding="utf-8"?>
 <ct:contentTypeSchema xmlns:ct="http://schemas.microsoft.com/office/2006/metadata/contentType" xmlns:ma="http://schemas.microsoft.com/office/2006/metadata/properties/metaAttributes" ct:_="" ma:_="" ma:contentTypeName="Documento" ma:contentTypeID="0x010100DD58C6F9CB23E144843E8DB4F6F30B1A" ma:contentTypeVersion="1" ma:contentTypeDescription="Crear nuevo documento." ma:contentTypeScope="" ma:versionID="14795747f5468c3f3b5671b32c38c43b">
   <xsd:schema xmlns:xsd="http://www.w3.org/2001/XMLSchema" xmlns:xs="http://www.w3.org/2001/XMLSchema" xmlns:p="http://schemas.microsoft.com/office/2006/metadata/properties" xmlns:ns2="3ae569bb-ac1d-498d-b0de-e04ee48747a4" targetNamespace="http://schemas.microsoft.com/office/2006/metadata/properties" ma:root="true" ma:fieldsID="37204941762c46b5bd29f462fb5e9cf3" ns2:_="">
     <xsd:import namespace="3ae569bb-ac1d-498d-b0de-e04ee48747a4"/>
@@ -26367,10 +27019,16 @@
 </ct:contentTypeSchema>
 </file>
 
+<file path=customXml/item5.xml><?xml version="1.0" encoding="utf-8"?>
+<b:Sources xmlns:b="http://schemas.openxmlformats.org/officeDocument/2006/bibliography" xmlns="http://schemas.openxmlformats.org/officeDocument/2006/bibliography" SelectedStyle="\APA.XSL" StyleName="APA"/>
+</file>
+
 <file path=customXml/itemProps1.xml><?xml version="1.0" encoding="utf-8"?>
-<ds:datastoreItem xmlns:ds="http://schemas.openxmlformats.org/officeDocument/2006/customXml" ds:itemID="{3642267A-984C-4A35-98FB-892ADD3BE57C}">
+<ds:datastoreItem xmlns:ds="http://schemas.openxmlformats.org/officeDocument/2006/customXml" ds:itemID="{0CAD65F7-5967-4E35-9F01-F2AC4BB37C62}">
   <ds:schemaRefs>
-    <ds:schemaRef ds:uri="http://schemas.microsoft.com/sharepoint/events"/>
+    <ds:schemaRef ds:uri="http://schemas.microsoft.com/office/2006/metadata/properties"/>
+    <ds:schemaRef ds:uri="http://schemas.microsoft.com/office/infopath/2007/PartnerControls"/>
+    <ds:schemaRef ds:uri="3ae569bb-ac1d-498d-b0de-e04ee48747a4"/>
   </ds:schemaRefs>
 </ds:datastoreItem>
 </file>
@@ -26384,24 +27042,14 @@
 </file>
 
 <file path=customXml/itemProps3.xml><?xml version="1.0" encoding="utf-8"?>
-<ds:datastoreItem xmlns:ds="http://schemas.openxmlformats.org/officeDocument/2006/customXml" ds:itemID="{0CAD65F7-5967-4E35-9F01-F2AC4BB37C62}">
+<ds:datastoreItem xmlns:ds="http://schemas.openxmlformats.org/officeDocument/2006/customXml" ds:itemID="{3642267A-984C-4A35-98FB-892ADD3BE57C}">
   <ds:schemaRefs>
-    <ds:schemaRef ds:uri="http://schemas.microsoft.com/office/2006/metadata/properties"/>
-    <ds:schemaRef ds:uri="http://schemas.microsoft.com/office/infopath/2007/PartnerControls"/>
-    <ds:schemaRef ds:uri="3ae569bb-ac1d-498d-b0de-e04ee48747a4"/>
+    <ds:schemaRef ds:uri="http://schemas.microsoft.com/sharepoint/events"/>
   </ds:schemaRefs>
 </ds:datastoreItem>
 </file>
 
 <file path=customXml/itemProps4.xml><?xml version="1.0" encoding="utf-8"?>
-<ds:datastoreItem xmlns:ds="http://schemas.openxmlformats.org/officeDocument/2006/customXml" ds:itemID="{19C8D898-842F-4FC4-9C0B-84CE341F368B}">
-  <ds:schemaRefs>
-    <ds:schemaRef ds:uri="http://schemas.openxmlformats.org/officeDocument/2006/bibliography"/>
-  </ds:schemaRefs>
-</ds:datastoreItem>
-</file>
-
-<file path=customXml/itemProps5.xml><?xml version="1.0" encoding="utf-8"?>
 <ds:datastoreItem xmlns:ds="http://schemas.openxmlformats.org/officeDocument/2006/customXml" ds:itemID="{C068FC60-CD1B-4C40-A5F5-E1CC064F413F}">
   <ds:schemaRefs>
     <ds:schemaRef ds:uri="http://schemas.microsoft.com/office/2006/metadata/contentType"/>
@@ -26417,4 +27065,12 @@
     <ds:schemaRef ds:uri="http://schemas.microsoft.com/internal/obd"/>
   </ds:schemaRefs>
 </ds:datastoreItem>
+</file>
+
+<file path=customXml/itemProps5.xml><?xml version="1.0" encoding="utf-8"?>
+<ds:datastoreItem xmlns:ds="http://schemas.openxmlformats.org/officeDocument/2006/customXml" ds:itemID="{19C8D898-842F-4FC4-9C0B-84CE341F368B}">
+  <ds:schemaRefs>
+    <ds:schemaRef ds:uri="http://schemas.openxmlformats.org/officeDocument/2006/bibliography"/>
+  </ds:schemaRefs>
+</ds:datastoreItem>
 </file>
</xml_diff>

<commit_message>
Update Memoria (Enlace Git)
</commit_message>
<xml_diff>
--- a/Memoria-proyecto.docx
+++ b/Memoria-proyecto.docx
@@ -22229,10 +22229,64 @@
     </w:p>
     <w:p>
       <w:pPr>
-        <w:rPr>
-          <w:lang w:eastAsia="es-ES"/>
-        </w:rPr>
-      </w:pPr>
+        <w:pStyle w:val="Prrafodelista"/>
+        <w:numPr>
+          <w:ilvl w:val="0"/>
+          <w:numId w:val="12"/>
+        </w:numPr>
+        <w:rPr>
+          <w:lang w:eastAsia="es-ES"/>
+        </w:rPr>
+      </w:pPr>
+      <w:proofErr w:type="spellStart"/>
+      <w:r>
+        <w:rPr>
+          <w:lang w:eastAsia="es-ES"/>
+        </w:rPr>
+        <w:t>Enlace</w:t>
+      </w:r>
+      <w:proofErr w:type="spellEnd"/>
+      <w:r>
+        <w:rPr>
+          <w:lang w:eastAsia="es-ES"/>
+        </w:rPr>
+        <w:t xml:space="preserve"> a</w:t>
+      </w:r>
+      <w:r>
+        <w:rPr>
+          <w:lang w:eastAsia="es-ES"/>
+        </w:rPr>
+        <w:t xml:space="preserve"> </w:t>
+      </w:r>
+      <w:proofErr w:type="spellStart"/>
+      <w:r>
+        <w:rPr>
+          <w:lang w:eastAsia="es-ES"/>
+        </w:rPr>
+        <w:t>Github</w:t>
+      </w:r>
+      <w:proofErr w:type="spellEnd"/>
+      <w:r>
+        <w:rPr>
+          <w:lang w:eastAsia="es-ES"/>
+        </w:rPr>
+        <w:t xml:space="preserve">: </w:t>
+      </w:r>
+      <w:hyperlink r:id="rId21" w:history="1">
+        <w:r>
+          <w:rPr>
+            <w:rStyle w:val="Hipervnculo"/>
+            <w:lang w:eastAsia="es-ES"/>
+          </w:rPr>
+          <w:t>https://github.com/DemoNxriN/MWP</w:t>
+        </w:r>
+      </w:hyperlink>
+      <w:r>
+        <w:rPr>
+          <w:lang w:eastAsia="es-ES"/>
+        </w:rPr>
+        <w:t xml:space="preserve"> </w:t>
+      </w:r>
     </w:p>
     <w:p/>
     <w:p/>
@@ -22296,10 +22350,10 @@
     </w:p>
     <w:p/>
     <w:sectPr>
-      <w:headerReference w:type="default" r:id="rId21"/>
-      <w:footerReference w:type="default" r:id="rId22"/>
-      <w:headerReference w:type="first" r:id="rId23"/>
-      <w:footerReference w:type="first" r:id="rId24"/>
+      <w:headerReference w:type="default" r:id="rId22"/>
+      <w:footerReference w:type="default" r:id="rId23"/>
+      <w:headerReference w:type="first" r:id="rId24"/>
+      <w:footerReference w:type="first" r:id="rId25"/>
       <w:pgSz w:w="11909" w:h="16834" w:code="9"/>
       <w:pgMar w:top="2096" w:right="1134" w:bottom="1985" w:left="1418" w:header="708" w:footer="708" w:gutter="0"/>
       <w:cols w:space="708"/>
@@ -22424,7 +22478,7 @@
         </mc:Choice>
         <mc:Fallback>
           <w:pict>
-            <v:rect w14:anchorId="489D4006" id="Rectángulo 26" o:spid="_x0000_s1026" style="position:absolute;margin-left:-.7pt;margin-top:-19.1pt;width:469.8pt;height:3.55pt;z-index:251665408;visibility:visible;mso-wrap-style:square;mso-width-percent:0;mso-height-percent:0;mso-wrap-distance-left:9pt;mso-wrap-distance-top:0;mso-wrap-distance-right:9pt;mso-wrap-distance-bottom:0;mso-position-horizontal:absolute;mso-position-horizontal-relative:text;mso-position-vertical:absolute;mso-position-vertical-relative:text;mso-width-percent:0;mso-height-percent:0;mso-width-relative:margin;mso-height-relative:margin;v-text-anchor:middle" o:gfxdata="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" fillcolor="#1d2967" stroked="f" strokeweight="2pt"/>
+            <v:rect w14:anchorId="15A40221" id="Rectángulo 26" o:spid="_x0000_s1026" style="position:absolute;margin-left:-.7pt;margin-top:-19.1pt;width:469.8pt;height:3.55pt;z-index:251665408;visibility:visible;mso-wrap-style:square;mso-width-percent:0;mso-height-percent:0;mso-wrap-distance-left:9pt;mso-wrap-distance-top:0;mso-wrap-distance-right:9pt;mso-wrap-distance-bottom:0;mso-position-horizontal:absolute;mso-position-horizontal-relative:text;mso-position-vertical:absolute;mso-position-vertical-relative:text;mso-width-percent:0;mso-height-percent:0;mso-width-relative:margin;mso-height-relative:margin;v-text-anchor:middle" o:gfxdata="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" fillcolor="#1d2967" stroked="f" strokeweight="2pt"/>
           </w:pict>
         </mc:Fallback>
       </mc:AlternateContent>
@@ -22667,7 +22721,7 @@
         </mc:Choice>
         <mc:Fallback>
           <w:pict>
-            <v:shape w14:anchorId="38311E12" id="Arco 33" o:spid="_x0000_s1026" style="position:absolute;margin-left:303.45pt;margin-top:-150.4pt;width:425.95pt;height:393.2pt;rotation:-90;z-index:251660800;visibility:visible;mso-wrap-style:square;mso-wrap-distance-left:9pt;mso-wrap-distance-top:0;mso-wrap-distance-right:9pt;mso-wrap-distance-bottom:0;mso-position-horizontal:absolute;mso-position-horizontal-relative:text;mso-position-vertical:absolute;mso-position-vertical-relative:text;v-text-anchor:middle" coordsize="5409565,4993640" o:gfxdata="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" path="m2691626,30nsc3375549,-3041,4035340,233174,4538176,661121v558442,475272,874665,1145397,871363,1846552l2704783,2496820c2700397,1664557,2696012,832293,2691626,30xem2691626,30nfc3375549,-3041,4035340,233174,4538176,661121v558442,475272,874665,1145397,871363,1846552e" filled="f" strokecolor="#e95a0c" strokeweight="17pt">
+            <v:shape w14:anchorId="1642357D" id="Arco 33" o:spid="_x0000_s1026" style="position:absolute;margin-left:303.45pt;margin-top:-150.4pt;width:425.95pt;height:393.2pt;rotation:-90;z-index:251660800;visibility:visible;mso-wrap-style:square;mso-wrap-distance-left:9pt;mso-wrap-distance-top:0;mso-wrap-distance-right:9pt;mso-wrap-distance-bottom:0;mso-position-horizontal:absolute;mso-position-horizontal-relative:text;mso-position-vertical:absolute;mso-position-vertical-relative:text;v-text-anchor:middle" coordsize="5409565,4993640" o:gfxdata="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" path="m2691626,30nsc3375549,-3041,4035340,233174,4538176,661121v558442,475272,874665,1145397,871363,1846552l2704783,2496820c2700397,1664557,2696012,832293,2691626,30xem2691626,30nfc3375549,-3041,4035340,233174,4538176,661121v558442,475272,874665,1145397,871363,1846552e" filled="f" strokecolor="#e95a0c" strokeweight="17pt">
               <v:path arrowok="t" o:connecttype="custom" o:connectlocs="2691626,30;4538176,661121;5409539,2507673" o:connectangles="0,0,0"/>
             </v:shape>
           </w:pict>
@@ -22880,7 +22934,7 @@
               </mc:Choice>
               <mc:Fallback>
                 <w:pict>
-                  <v:rect w14:anchorId="1BEBED97" id="Rectángulo 26" o:spid="_x0000_s1026" style="position:absolute;margin-left:-6.1pt;margin-top:-8.1pt;width:469.8pt;height:3.55pt;z-index:251659264;visibility:visible;mso-wrap-style:square;mso-width-percent:0;mso-height-percent:0;mso-wrap-distance-left:9pt;mso-wrap-distance-top:0;mso-wrap-distance-right:9pt;mso-wrap-distance-bottom:0;mso-position-horizontal:absolute;mso-position-horizontal-relative:text;mso-position-vertical:absolute;mso-position-vertical-relative:text;mso-width-percent:0;mso-height-percent:0;mso-width-relative:margin;mso-height-relative:margin;v-text-anchor:middle" o:gfxdata="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" fillcolor="#1d2967" stroked="f" strokeweight="2pt"/>
+                  <v:rect w14:anchorId="46544A1B" id="Rectángulo 26" o:spid="_x0000_s1026" style="position:absolute;margin-left:-6.1pt;margin-top:-8.1pt;width:469.8pt;height:3.55pt;z-index:251659264;visibility:visible;mso-wrap-style:square;mso-width-percent:0;mso-height-percent:0;mso-wrap-distance-left:9pt;mso-wrap-distance-top:0;mso-wrap-distance-right:9pt;mso-wrap-distance-bottom:0;mso-position-horizontal:absolute;mso-position-horizontal-relative:text;mso-position-vertical:absolute;mso-position-vertical-relative:text;mso-width-percent:0;mso-height-percent:0;mso-width-relative:margin;mso-height-relative:margin;v-text-anchor:middle" o:gfxdata="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" fillcolor="#1d2967" stroked="f" strokeweight="2pt"/>
                 </w:pict>
               </mc:Fallback>
             </mc:AlternateContent>
@@ -23087,7 +23141,7 @@
         </mc:Choice>
         <mc:Fallback>
           <w:pict>
-            <v:rect w14:anchorId="62C24DC6" id="Rectángulo 26" o:spid="_x0000_s1026" style="position:absolute;margin-left:-.7pt;margin-top:1.85pt;width:469.8pt;height:3.55pt;z-index:251657216;visibility:visible;mso-wrap-style:square;mso-width-percent:0;mso-height-percent:0;mso-wrap-distance-left:9pt;mso-wrap-distance-top:0;mso-wrap-distance-right:9pt;mso-wrap-distance-bottom:0;mso-position-horizontal:absolute;mso-position-horizontal-relative:text;mso-position-vertical:absolute;mso-position-vertical-relative:text;mso-width-percent:0;mso-height-percent:0;mso-width-relative:margin;mso-height-relative:margin;v-text-anchor:middle" o:gfxdata="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" fillcolor="#1d2967" stroked="f" strokeweight="2pt"/>
+            <v:rect w14:anchorId="08B45DA5" id="Rectángulo 26" o:spid="_x0000_s1026" style="position:absolute;margin-left:-.7pt;margin-top:1.85pt;width:469.8pt;height:3.55pt;z-index:251657216;visibility:visible;mso-wrap-style:square;mso-width-percent:0;mso-height-percent:0;mso-wrap-distance-left:9pt;mso-wrap-distance-top:0;mso-wrap-distance-right:9pt;mso-wrap-distance-bottom:0;mso-position-horizontal:absolute;mso-position-horizontal-relative:text;mso-position-vertical:absolute;mso-position-vertical-relative:text;mso-width-percent:0;mso-height-percent:0;mso-width-relative:margin;mso-height-relative:margin;v-text-anchor:middle" o:gfxdata="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" fillcolor="#1d2967" stroked="f" strokeweight="2pt"/>
           </w:pict>
         </mc:Fallback>
       </mc:AlternateContent>
@@ -23170,7 +23224,7 @@
         </mc:Choice>
         <mc:Fallback>
           <w:pict>
-            <v:rect w14:anchorId="7060F44D" id="Rectángulo 27" o:spid="_x0000_s1026" style="position:absolute;margin-left:-33.05pt;margin-top:.95pt;width:20.3pt;height:708.9pt;z-index:251661824;visibility:visible;mso-wrap-style:square;mso-width-percent:0;mso-height-percent:0;mso-wrap-distance-left:9pt;mso-wrap-distance-top:0;mso-wrap-distance-right:9pt;mso-wrap-distance-bottom:0;mso-position-horizontal:absolute;mso-position-horizontal-relative:text;mso-position-vertical:absolute;mso-position-vertical-relative:text;mso-width-percent:0;mso-height-percent:0;mso-width-relative:margin;mso-height-relative:margin;v-text-anchor:middle" o:gfxdata="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" fillcolor="#e95a0c" stroked="f" strokeweight="2pt"/>
+            <v:rect w14:anchorId="5DAD0CE3" id="Rectángulo 27" o:spid="_x0000_s1026" style="position:absolute;margin-left:-33.05pt;margin-top:.95pt;width:20.3pt;height:708.9pt;z-index:251661824;visibility:visible;mso-wrap-style:square;mso-width-percent:0;mso-height-percent:0;mso-wrap-distance-left:9pt;mso-wrap-distance-top:0;mso-wrap-distance-right:9pt;mso-wrap-distance-bottom:0;mso-position-horizontal:absolute;mso-position-horizontal-relative:text;mso-position-vertical:absolute;mso-position-vertical-relative:text;mso-width-percent:0;mso-height-percent:0;mso-width-relative:margin;mso-height-relative:margin;v-text-anchor:middle" o:gfxdata="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" fillcolor="#e95a0c" stroked="f" strokeweight="2pt"/>
           </w:pict>
         </mc:Fallback>
       </mc:AlternateContent>
@@ -23248,7 +23302,7 @@
         </mc:Choice>
         <mc:Fallback>
           <w:pict>
-            <v:rect w14:anchorId="7595F911" id="Rectángulo 26" o:spid="_x0000_s1026" style="position:absolute;margin-left:-45.95pt;margin-top:18.8pt;width:543.8pt;height:17.65pt;z-index:251659776;visibility:visible;mso-wrap-style:square;mso-width-percent:0;mso-height-percent:0;mso-wrap-distance-left:9pt;mso-wrap-distance-top:0;mso-wrap-distance-right:9pt;mso-wrap-distance-bottom:0;mso-position-horizontal:absolute;mso-position-horizontal-relative:text;mso-position-vertical:absolute;mso-position-vertical-relative:text;mso-width-percent:0;mso-height-percent:0;mso-width-relative:margin;mso-height-relative:margin;v-text-anchor:middle" o:gfxdata="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" fillcolor="#1d2967" stroked="f" strokeweight="2pt"/>
+            <v:rect w14:anchorId="4BDFBF99" id="Rectángulo 26" o:spid="_x0000_s1026" style="position:absolute;margin-left:-45.95pt;margin-top:18.8pt;width:543.8pt;height:17.65pt;z-index:251659776;visibility:visible;mso-wrap-style:square;mso-width-percent:0;mso-height-percent:0;mso-wrap-distance-left:9pt;mso-wrap-distance-top:0;mso-wrap-distance-right:9pt;mso-wrap-distance-bottom:0;mso-position-horizontal:absolute;mso-position-horizontal-relative:text;mso-position-vertical:absolute;mso-position-vertical-relative:text;mso-width-percent:0;mso-height-percent:0;mso-width-relative:margin;mso-height-relative:margin;v-text-anchor:middle" o:gfxdata="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" fillcolor="#1d2967" stroked="f" strokeweight="2pt"/>
           </w:pict>
         </mc:Fallback>
       </mc:AlternateContent>
@@ -23327,7 +23381,7 @@
         </mc:Choice>
         <mc:Fallback>
           <w:pict>
-            <v:shape w14:anchorId="3FF3C5C5" id="Arco 32" o:spid="_x0000_s1026" style="position:absolute;margin-left:16.25pt;margin-top:179.3pt;width:457.6pt;height:506.4pt;rotation:90;z-index:251658752;visibility:visible;mso-wrap-style:square;mso-wrap-distance-left:9pt;mso-wrap-distance-top:0;mso-wrap-distance-right:9pt;mso-wrap-distance-bottom:0;mso-position-horizontal:absolute;mso-position-horizontal-relative:text;mso-position-vertical:absolute;mso-position-vertical-relative:text;v-text-anchor:middle" coordsize="5811520,6431279" o:gfxdata="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" path="m2166211,105892nsc3152503,-181360,4202680,124638,4933258,912148v631250,680440,949369,1641126,864874,2611824l2905760,3215640,2166211,105892xem2166211,105892nfc3152503,-181360,4202680,124638,4933258,912148v631250,680440,949369,1641126,864874,2611824e" filled="f" strokecolor="#e95a0c" strokeweight="17pt">
+            <v:shape w14:anchorId="3B0CDED6" id="Arco 32" o:spid="_x0000_s1026" style="position:absolute;margin-left:16.25pt;margin-top:179.3pt;width:457.6pt;height:506.4pt;rotation:90;z-index:251658752;visibility:visible;mso-wrap-style:square;mso-wrap-distance-left:9pt;mso-wrap-distance-top:0;mso-wrap-distance-right:9pt;mso-wrap-distance-bottom:0;mso-position-horizontal:absolute;mso-position-horizontal-relative:text;mso-position-vertical:absolute;mso-position-vertical-relative:text;v-text-anchor:middle" coordsize="5811520,6431279" o:gfxdata="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" path="m2166211,105892nsc3152503,-181360,4202680,124638,4933258,912148v631250,680440,949369,1641126,864874,2611824l2905760,3215640,2166211,105892xem2166211,105892nfc3152503,-181360,4202680,124638,4933258,912148v631250,680440,949369,1641126,864874,2611824e" filled="f" strokecolor="#e95a0c" strokeweight="17pt">
               <v:path arrowok="t" o:connecttype="custom" o:connectlocs="2166211,105892;4933258,912148;5798132,3523972" o:connectangles="0,0,0"/>
             </v:shape>
           </w:pict>
@@ -23435,6 +23489,118 @@
 <file path=word/numbering.xml><?xml version="1.0" encoding="utf-8"?>
 <w:numbering xmlns:wpc="http://schemas.microsoft.com/office/word/2010/wordprocessingCanvas" xmlns:cx="http://schemas.microsoft.com/office/drawing/2014/chartex" xmlns:cx1="http://schemas.microsoft.com/office/drawing/2015/9/8/chartex" xmlns:cx2="http://schemas.microsoft.com/office/drawing/2015/10/21/chartex" xmlns:cx3="http://schemas.microsoft.com/office/drawing/2016/5/9/chartex" xmlns:cx4="http://schemas.microsoft.com/office/drawing/2016/5/10/chartex" xmlns:cx5="http://schemas.microsoft.com/office/drawing/2016/5/11/chartex" xmlns:cx6="http://schemas.microsoft.com/office/drawing/2016/5/12/chartex" xmlns:cx7="http://schemas.microsoft.com/office/drawing/2016/5/13/chartex" xmlns:cx8="http://schemas.microsoft.com/office/drawing/2016/5/14/chartex" xmlns:mc="http://schemas.openxmlformats.org/markup-compatibility/2006" xmlns:aink="http://schemas.microsoft.com/office/drawing/2016/ink" xmlns:am3d="http://schemas.microsoft.com/office/drawing/2017/model3d" xmlns:o="urn:schemas-microsoft-com:office:office" xmlns:oel="http://schemas.microsoft.com/office/2019/extlst" xmlns:r="http://schemas.openxmlformats.org/officeDocument/2006/relationships" xmlns:m="http://schemas.openxmlformats.org/officeDocument/2006/math" xmlns:v="urn:schemas-microsoft-com:vml" xmlns:wp14="http://schemas.microsoft.com/office/word/2010/wordprocessingDrawing" xmlns:wp="http://schemas.openxmlformats.org/drawingml/2006/wordprocessingDrawing" xmlns:w10="urn:schemas-microsoft-com:office:word" xmlns:w="http://schemas.openxmlformats.org/wordprocessingml/2006/main" xmlns:w14="http://schemas.microsoft.com/office/word/2010/wordml" xmlns:w15="http://schemas.microsoft.com/office/word/2012/wordml" xmlns:w16cex="http://schemas.microsoft.com/office/word/2018/wordml/cex" xmlns:w16cid="http://schemas.microsoft.com/office/word/2016/wordml/cid" xmlns:w16="http://schemas.microsoft.com/office/word/2018/wordml" xmlns:w16du="http://schemas.microsoft.com/office/word/2023/wordml/word16du" xmlns:w16sdtdh="http://schemas.microsoft.com/office/word/2020/wordml/sdtdatahash" xmlns:w16sdtfl="http://schemas.microsoft.com/office/word/2024/wordml/sdtformatlock" xmlns:w16se="http://schemas.microsoft.com/office/word/2015/wordml/symex" xmlns:wpg="http://schemas.microsoft.com/office/word/2010/wordprocessingGroup" xmlns:wpi="http://schemas.microsoft.com/office/word/2010/wordprocessingInk" xmlns:wne="http://schemas.microsoft.com/office/word/2006/wordml" xmlns:wps="http://schemas.microsoft.com/office/word/2010/wordprocessingShape" mc:Ignorable="w14 w15 w16se w16cid w16 w16cex w16sdtdh w16sdtfl w16du wp14">
   <w:abstractNum w:abstractNumId="0" w15:restartNumberingAfterBreak="0">
+    <w:nsid w:val="030F0EFF"/>
+    <w:multiLevelType w:val="hybridMultilevel"/>
+    <w:tmpl w:val="E862B72A"/>
+    <w:lvl w:ilvl="0" w:tplc="10306D6A">
+      <w:numFmt w:val="bullet"/>
+      <w:lvlText w:val="-"/>
+      <w:lvlJc w:val="left"/>
+      <w:pPr>
+        <w:ind w:left="720" w:hanging="360"/>
+      </w:pPr>
+      <w:rPr>
+        <w:rFonts w:ascii="Calibri" w:eastAsia="Times New Roman" w:hAnsi="Calibri" w:cs="Calibri" w:hint="default"/>
+      </w:rPr>
+    </w:lvl>
+    <w:lvl w:ilvl="1" w:tplc="0C0A0003" w:tentative="1">
+      <w:start w:val="1"/>
+      <w:numFmt w:val="bullet"/>
+      <w:lvlText w:val="o"/>
+      <w:lvlJc w:val="left"/>
+      <w:pPr>
+        <w:ind w:left="1440" w:hanging="360"/>
+      </w:pPr>
+      <w:rPr>
+        <w:rFonts w:ascii="Courier New" w:hAnsi="Courier New" w:cs="Courier New" w:hint="default"/>
+      </w:rPr>
+    </w:lvl>
+    <w:lvl w:ilvl="2" w:tplc="0C0A0005" w:tentative="1">
+      <w:start w:val="1"/>
+      <w:numFmt w:val="bullet"/>
+      <w:lvlText w:val=""/>
+      <w:lvlJc w:val="left"/>
+      <w:pPr>
+        <w:ind w:left="2160" w:hanging="360"/>
+      </w:pPr>
+      <w:rPr>
+        <w:rFonts w:ascii="Wingdings" w:hAnsi="Wingdings" w:hint="default"/>
+      </w:rPr>
+    </w:lvl>
+    <w:lvl w:ilvl="3" w:tplc="0C0A0001" w:tentative="1">
+      <w:start w:val="1"/>
+      <w:numFmt w:val="bullet"/>
+      <w:lvlText w:val=""/>
+      <w:lvlJc w:val="left"/>
+      <w:pPr>
+        <w:ind w:left="2880" w:hanging="360"/>
+      </w:pPr>
+      <w:rPr>
+        <w:rFonts w:ascii="Symbol" w:hAnsi="Symbol" w:hint="default"/>
+      </w:rPr>
+    </w:lvl>
+    <w:lvl w:ilvl="4" w:tplc="0C0A0003" w:tentative="1">
+      <w:start w:val="1"/>
+      <w:numFmt w:val="bullet"/>
+      <w:lvlText w:val="o"/>
+      <w:lvlJc w:val="left"/>
+      <w:pPr>
+        <w:ind w:left="3600" w:hanging="360"/>
+      </w:pPr>
+      <w:rPr>
+        <w:rFonts w:ascii="Courier New" w:hAnsi="Courier New" w:cs="Courier New" w:hint="default"/>
+      </w:rPr>
+    </w:lvl>
+    <w:lvl w:ilvl="5" w:tplc="0C0A0005" w:tentative="1">
+      <w:start w:val="1"/>
+      <w:numFmt w:val="bullet"/>
+      <w:lvlText w:val=""/>
+      <w:lvlJc w:val="left"/>
+      <w:pPr>
+        <w:ind w:left="4320" w:hanging="360"/>
+      </w:pPr>
+      <w:rPr>
+        <w:rFonts w:ascii="Wingdings" w:hAnsi="Wingdings" w:hint="default"/>
+      </w:rPr>
+    </w:lvl>
+    <w:lvl w:ilvl="6" w:tplc="0C0A0001" w:tentative="1">
+      <w:start w:val="1"/>
+      <w:numFmt w:val="bullet"/>
+      <w:lvlText w:val=""/>
+      <w:lvlJc w:val="left"/>
+      <w:pPr>
+        <w:ind w:left="5040" w:hanging="360"/>
+      </w:pPr>
+      <w:rPr>
+        <w:rFonts w:ascii="Symbol" w:hAnsi="Symbol" w:hint="default"/>
+      </w:rPr>
+    </w:lvl>
+    <w:lvl w:ilvl="7" w:tplc="0C0A0003" w:tentative="1">
+      <w:start w:val="1"/>
+      <w:numFmt w:val="bullet"/>
+      <w:lvlText w:val="o"/>
+      <w:lvlJc w:val="left"/>
+      <w:pPr>
+        <w:ind w:left="5760" w:hanging="360"/>
+      </w:pPr>
+      <w:rPr>
+        <w:rFonts w:ascii="Courier New" w:hAnsi="Courier New" w:cs="Courier New" w:hint="default"/>
+      </w:rPr>
+    </w:lvl>
+    <w:lvl w:ilvl="8" w:tplc="0C0A0005" w:tentative="1">
+      <w:start w:val="1"/>
+      <w:numFmt w:val="bullet"/>
+      <w:lvlText w:val=""/>
+      <w:lvlJc w:val="left"/>
+      <w:pPr>
+        <w:ind w:left="6480" w:hanging="360"/>
+      </w:pPr>
+      <w:rPr>
+        <w:rFonts w:ascii="Wingdings" w:hAnsi="Wingdings" w:hint="default"/>
+      </w:rPr>
+    </w:lvl>
+  </w:abstractNum>
+  <w:abstractNum w:abstractNumId="1" w15:restartNumberingAfterBreak="0">
     <w:nsid w:val="0F183E55"/>
     <w:multiLevelType w:val="hybridMultilevel"/>
     <w:tmpl w:val="E9D67BB4"/>
@@ -23547,7 +23713,7 @@
       </w:rPr>
     </w:lvl>
   </w:abstractNum>
-  <w:abstractNum w:abstractNumId="1" w15:restartNumberingAfterBreak="0">
+  <w:abstractNum w:abstractNumId="2" w15:restartNumberingAfterBreak="0">
     <w:nsid w:val="12324C16"/>
     <w:multiLevelType w:val="hybridMultilevel"/>
     <w:tmpl w:val="38187EF4"/>
@@ -23660,7 +23826,7 @@
       </w:rPr>
     </w:lvl>
   </w:abstractNum>
-  <w:abstractNum w:abstractNumId="2" w15:restartNumberingAfterBreak="0">
+  <w:abstractNum w:abstractNumId="3" w15:restartNumberingAfterBreak="0">
     <w:nsid w:val="17861977"/>
     <w:multiLevelType w:val="hybridMultilevel"/>
     <w:tmpl w:val="50C2AB62"/>
@@ -23773,7 +23939,7 @@
       </w:rPr>
     </w:lvl>
   </w:abstractNum>
-  <w:abstractNum w:abstractNumId="3" w15:restartNumberingAfterBreak="0">
+  <w:abstractNum w:abstractNumId="4" w15:restartNumberingAfterBreak="0">
     <w:nsid w:val="1D556A61"/>
     <w:multiLevelType w:val="multilevel"/>
     <w:tmpl w:val="B83C7F9C"/>
@@ -23922,7 +24088,7 @@
       </w:rPr>
     </w:lvl>
   </w:abstractNum>
-  <w:abstractNum w:abstractNumId="4" w15:restartNumberingAfterBreak="0">
+  <w:abstractNum w:abstractNumId="5" w15:restartNumberingAfterBreak="0">
     <w:nsid w:val="22A6675E"/>
     <w:multiLevelType w:val="multilevel"/>
     <w:tmpl w:val="A2EE10D0"/>
@@ -24067,7 +24233,7 @@
       </w:rPr>
     </w:lvl>
   </w:abstractNum>
-  <w:abstractNum w:abstractNumId="5" w15:restartNumberingAfterBreak="0">
+  <w:abstractNum w:abstractNumId="6" w15:restartNumberingAfterBreak="0">
     <w:nsid w:val="2F800D5B"/>
     <w:multiLevelType w:val="hybridMultilevel"/>
     <w:tmpl w:val="9F9A5EA6"/>
@@ -24180,7 +24346,7 @@
       </w:rPr>
     </w:lvl>
   </w:abstractNum>
-  <w:abstractNum w:abstractNumId="6" w15:restartNumberingAfterBreak="0">
+  <w:abstractNum w:abstractNumId="7" w15:restartNumberingAfterBreak="0">
     <w:nsid w:val="302A07DA"/>
     <w:multiLevelType w:val="multilevel"/>
     <w:tmpl w:val="A7CCA884"/>
@@ -24293,7 +24459,7 @@
       </w:pPr>
     </w:lvl>
   </w:abstractNum>
-  <w:abstractNum w:abstractNumId="7" w15:restartNumberingAfterBreak="0">
+  <w:abstractNum w:abstractNumId="8" w15:restartNumberingAfterBreak="0">
     <w:nsid w:val="4D5D3FD8"/>
     <w:multiLevelType w:val="hybridMultilevel"/>
     <w:tmpl w:val="0D747F2E"/>
@@ -24406,7 +24572,7 @@
       </w:rPr>
     </w:lvl>
   </w:abstractNum>
-  <w:abstractNum w:abstractNumId="8" w15:restartNumberingAfterBreak="0">
+  <w:abstractNum w:abstractNumId="9" w15:restartNumberingAfterBreak="0">
     <w:nsid w:val="527B11D3"/>
     <w:multiLevelType w:val="hybridMultilevel"/>
     <w:tmpl w:val="7E1C6160"/>
@@ -24519,7 +24685,7 @@
       </w:rPr>
     </w:lvl>
   </w:abstractNum>
-  <w:abstractNum w:abstractNumId="9" w15:restartNumberingAfterBreak="0">
+  <w:abstractNum w:abstractNumId="10" w15:restartNumberingAfterBreak="0">
     <w:nsid w:val="581F73EA"/>
     <w:multiLevelType w:val="multilevel"/>
     <w:tmpl w:val="363C2502"/>
@@ -24641,7 +24807,7 @@
       </w:pPr>
     </w:lvl>
   </w:abstractNum>
-  <w:abstractNum w:abstractNumId="10" w15:restartNumberingAfterBreak="0">
+  <w:abstractNum w:abstractNumId="11" w15:restartNumberingAfterBreak="0">
     <w:nsid w:val="718B31CE"/>
     <w:multiLevelType w:val="hybridMultilevel"/>
     <w:tmpl w:val="B804FD5A"/>
@@ -24755,37 +24921,40 @@
     </w:lvl>
   </w:abstractNum>
   <w:num w:numId="1" w16cid:durableId="1972444687">
+    <w:abstractNumId w:val="10"/>
+  </w:num>
+  <w:num w:numId="2" w16cid:durableId="156532561">
+    <w:abstractNumId w:val="5"/>
+  </w:num>
+  <w:num w:numId="3" w16cid:durableId="1171943011">
+    <w:abstractNumId w:val="3"/>
+  </w:num>
+  <w:num w:numId="4" w16cid:durableId="1829327231">
+    <w:abstractNumId w:val="8"/>
+  </w:num>
+  <w:num w:numId="5" w16cid:durableId="2558127">
+    <w:abstractNumId w:val="4"/>
+  </w:num>
+  <w:num w:numId="6" w16cid:durableId="48267065">
+    <w:abstractNumId w:val="2"/>
+  </w:num>
+  <w:num w:numId="7" w16cid:durableId="603000022">
+    <w:abstractNumId w:val="6"/>
+  </w:num>
+  <w:num w:numId="8" w16cid:durableId="1199124603">
+    <w:abstractNumId w:val="1"/>
+  </w:num>
+  <w:num w:numId="9" w16cid:durableId="368258446">
     <w:abstractNumId w:val="9"/>
   </w:num>
-  <w:num w:numId="2" w16cid:durableId="156532561">
-    <w:abstractNumId w:val="4"/>
+  <w:num w:numId="10" w16cid:durableId="1919509973">
+    <w:abstractNumId w:val="11"/>
   </w:num>
-  <w:num w:numId="3" w16cid:durableId="1171943011">
-    <w:abstractNumId w:val="2"/>
-  </w:num>
-  <w:num w:numId="4" w16cid:durableId="1829327231">
+  <w:num w:numId="11" w16cid:durableId="750856772">
     <w:abstractNumId w:val="7"/>
   </w:num>
-  <w:num w:numId="5" w16cid:durableId="2558127">
-    <w:abstractNumId w:val="3"/>
-  </w:num>
-  <w:num w:numId="6" w16cid:durableId="48267065">
-    <w:abstractNumId w:val="1"/>
-  </w:num>
-  <w:num w:numId="7" w16cid:durableId="603000022">
-    <w:abstractNumId w:val="5"/>
-  </w:num>
-  <w:num w:numId="8" w16cid:durableId="1199124603">
+  <w:num w:numId="12" w16cid:durableId="165488462">
     <w:abstractNumId w:val="0"/>
-  </w:num>
-  <w:num w:numId="9" w16cid:durableId="368258446">
-    <w:abstractNumId w:val="8"/>
-  </w:num>
-  <w:num w:numId="10" w16cid:durableId="1919509973">
-    <w:abstractNumId w:val="10"/>
-  </w:num>
-  <w:num w:numId="11" w16cid:durableId="750856772">
-    <w:abstractNumId w:val="6"/>
   </w:num>
   <w:numIdMacAtCleanup w:val="6"/>
 </w:numbering>
@@ -26808,27 +26977,6 @@
 </file>
 
 <file path=customXml/item1.xml><?xml version="1.0" encoding="utf-8"?>
-<p:properties xmlns:p="http://schemas.microsoft.com/office/2006/metadata/properties" xmlns:xsi="http://www.w3.org/2001/XMLSchema-instance" xmlns:pc="http://schemas.microsoft.com/office/infopath/2007/PartnerControls">
-  <documentManagement>
-    <_dlc_DocId xmlns="3ae569bb-ac1d-498d-b0de-e04ee48747a4">CHD7FXHTFVHX-85-22</_dlc_DocId>
-    <_dlc_DocIdUrl xmlns="3ae569bb-ac1d-498d-b0de-e04ee48747a4">
-      <Url>http://one0056-ts01:8190/AlvicEuropa/espanya/_layouts/DocIdRedir.aspx?ID=CHD7FXHTFVHX-85-22</Url>
-      <Description>CHD7FXHTFVHX-85-22</Description>
-    </_dlc_DocIdUrl>
-  </documentManagement>
-</p:properties>
-</file>
-
-<file path=customXml/item2.xml><?xml version="1.0" encoding="utf-8"?>
-<?mso-contentType ?>
-<FormTemplates xmlns="http://schemas.microsoft.com/sharepoint/v3/contenttype/forms">
-  <Display>DocumentLibraryForm</Display>
-  <Edit>DocumentLibraryForm</Edit>
-  <New>DocumentLibraryForm</New>
-</FormTemplates>
-</file>
-
-<file path=customXml/item3.xml><?xml version="1.0" encoding="utf-8"?>
 <?mso-contentType ?>
 <spe:Receivers xmlns:spe="http://schemas.microsoft.com/sharepoint/events">
   <Receiver>
@@ -26874,7 +27022,32 @@
 </spe:Receivers>
 </file>
 
+<file path=customXml/item2.xml><?xml version="1.0" encoding="utf-8"?>
+<?mso-contentType ?>
+<FormTemplates xmlns="http://schemas.microsoft.com/sharepoint/v3/contenttype/forms">
+  <Display>DocumentLibraryForm</Display>
+  <Edit>DocumentLibraryForm</Edit>
+  <New>DocumentLibraryForm</New>
+</FormTemplates>
+</file>
+
+<file path=customXml/item3.xml><?xml version="1.0" encoding="utf-8"?>
+<p:properties xmlns:p="http://schemas.microsoft.com/office/2006/metadata/properties" xmlns:xsi="http://www.w3.org/2001/XMLSchema-instance" xmlns:pc="http://schemas.microsoft.com/office/infopath/2007/PartnerControls">
+  <documentManagement>
+    <_dlc_DocId xmlns="3ae569bb-ac1d-498d-b0de-e04ee48747a4">CHD7FXHTFVHX-85-22</_dlc_DocId>
+    <_dlc_DocIdUrl xmlns="3ae569bb-ac1d-498d-b0de-e04ee48747a4">
+      <Url>http://one0056-ts01:8190/AlvicEuropa/espanya/_layouts/DocIdRedir.aspx?ID=CHD7FXHTFVHX-85-22</Url>
+      <Description>CHD7FXHTFVHX-85-22</Description>
+    </_dlc_DocIdUrl>
+  </documentManagement>
+</p:properties>
+</file>
+
 <file path=customXml/item4.xml><?xml version="1.0" encoding="utf-8"?>
+<b:Sources xmlns:b="http://schemas.openxmlformats.org/officeDocument/2006/bibliography" xmlns="http://schemas.openxmlformats.org/officeDocument/2006/bibliography" SelectedStyle="\APA.XSL" StyleName="APA"/>
+</file>
+
+<file path=customXml/item5.xml><?xml version="1.0" encoding="utf-8"?>
 <ct:contentTypeSchema xmlns:ct="http://schemas.microsoft.com/office/2006/metadata/contentType" xmlns:ma="http://schemas.microsoft.com/office/2006/metadata/properties/metaAttributes" ct:_="" ma:_="" ma:contentTypeName="Documento" ma:contentTypeID="0x010100DD58C6F9CB23E144843E8DB4F6F30B1A" ma:contentTypeVersion="1" ma:contentTypeDescription="Crear nuevo documento." ma:contentTypeScope="" ma:versionID="14795747f5468c3f3b5671b32c38c43b">
   <xsd:schema xmlns:xsd="http://www.w3.org/2001/XMLSchema" xmlns:xs="http://www.w3.org/2001/XMLSchema" xmlns:p="http://schemas.microsoft.com/office/2006/metadata/properties" xmlns:ns2="3ae569bb-ac1d-498d-b0de-e04ee48747a4" targetNamespace="http://schemas.microsoft.com/office/2006/metadata/properties" ma:root="true" ma:fieldsID="37204941762c46b5bd29f462fb5e9cf3" ns2:_="">
     <xsd:import namespace="3ae569bb-ac1d-498d-b0de-e04ee48747a4"/>
@@ -27019,16 +27192,10 @@
 </ct:contentTypeSchema>
 </file>
 
-<file path=customXml/item5.xml><?xml version="1.0" encoding="utf-8"?>
-<b:Sources xmlns:b="http://schemas.openxmlformats.org/officeDocument/2006/bibliography" xmlns="http://schemas.openxmlformats.org/officeDocument/2006/bibliography" SelectedStyle="\APA.XSL" StyleName="APA"/>
-</file>
-
 <file path=customXml/itemProps1.xml><?xml version="1.0" encoding="utf-8"?>
-<ds:datastoreItem xmlns:ds="http://schemas.openxmlformats.org/officeDocument/2006/customXml" ds:itemID="{0CAD65F7-5967-4E35-9F01-F2AC4BB37C62}">
+<ds:datastoreItem xmlns:ds="http://schemas.openxmlformats.org/officeDocument/2006/customXml" ds:itemID="{3642267A-984C-4A35-98FB-892ADD3BE57C}">
   <ds:schemaRefs>
-    <ds:schemaRef ds:uri="http://schemas.microsoft.com/office/2006/metadata/properties"/>
-    <ds:schemaRef ds:uri="http://schemas.microsoft.com/office/infopath/2007/PartnerControls"/>
-    <ds:schemaRef ds:uri="3ae569bb-ac1d-498d-b0de-e04ee48747a4"/>
+    <ds:schemaRef ds:uri="http://schemas.microsoft.com/sharepoint/events"/>
   </ds:schemaRefs>
 </ds:datastoreItem>
 </file>
@@ -27042,14 +27209,24 @@
 </file>
 
 <file path=customXml/itemProps3.xml><?xml version="1.0" encoding="utf-8"?>
-<ds:datastoreItem xmlns:ds="http://schemas.openxmlformats.org/officeDocument/2006/customXml" ds:itemID="{3642267A-984C-4A35-98FB-892ADD3BE57C}">
+<ds:datastoreItem xmlns:ds="http://schemas.openxmlformats.org/officeDocument/2006/customXml" ds:itemID="{0CAD65F7-5967-4E35-9F01-F2AC4BB37C62}">
   <ds:schemaRefs>
-    <ds:schemaRef ds:uri="http://schemas.microsoft.com/sharepoint/events"/>
+    <ds:schemaRef ds:uri="http://schemas.microsoft.com/office/2006/metadata/properties"/>
+    <ds:schemaRef ds:uri="http://schemas.microsoft.com/office/infopath/2007/PartnerControls"/>
+    <ds:schemaRef ds:uri="3ae569bb-ac1d-498d-b0de-e04ee48747a4"/>
   </ds:schemaRefs>
 </ds:datastoreItem>
 </file>
 
 <file path=customXml/itemProps4.xml><?xml version="1.0" encoding="utf-8"?>
+<ds:datastoreItem xmlns:ds="http://schemas.openxmlformats.org/officeDocument/2006/customXml" ds:itemID="{19C8D898-842F-4FC4-9C0B-84CE341F368B}">
+  <ds:schemaRefs>
+    <ds:schemaRef ds:uri="http://schemas.openxmlformats.org/officeDocument/2006/bibliography"/>
+  </ds:schemaRefs>
+</ds:datastoreItem>
+</file>
+
+<file path=customXml/itemProps5.xml><?xml version="1.0" encoding="utf-8"?>
 <ds:datastoreItem xmlns:ds="http://schemas.openxmlformats.org/officeDocument/2006/customXml" ds:itemID="{C068FC60-CD1B-4C40-A5F5-E1CC064F413F}">
   <ds:schemaRefs>
     <ds:schemaRef ds:uri="http://schemas.microsoft.com/office/2006/metadata/contentType"/>
@@ -27065,12 +27242,4 @@
     <ds:schemaRef ds:uri="http://schemas.microsoft.com/internal/obd"/>
   </ds:schemaRefs>
 </ds:datastoreItem>
-</file>
-
-<file path=customXml/itemProps5.xml><?xml version="1.0" encoding="utf-8"?>
-<ds:datastoreItem xmlns:ds="http://schemas.openxmlformats.org/officeDocument/2006/customXml" ds:itemID="{19C8D898-842F-4FC4-9C0B-84CE341F368B}">
-  <ds:schemaRefs>
-    <ds:schemaRef ds:uri="http://schemas.openxmlformats.org/officeDocument/2006/bibliography"/>
-  </ds:schemaRefs>
-</ds:datastoreItem>
 </file>
</xml_diff>